<commit_message>
Updated attribute types & names
</commit_message>
<xml_diff>
--- a/docs/database plan.docx
+++ b/docs/database plan.docx
@@ -8,20 +8,25 @@
           <w:lang w:val="en-US"/>
         </w:rPr>
       </w:pPr>
-      <w:proofErr w:type="gramStart"/>
       <w:r>
         <w:rPr>
           <w:lang w:val="en-US"/>
         </w:rPr>
         <w:t>User(</w:t>
       </w:r>
-      <w:proofErr w:type="gramEnd"/>
       <w:r>
         <w:rPr>
           <w:u w:val="single"/>
           <w:lang w:val="en-US"/>
         </w:rPr>
-        <w:t>Username</w:t>
+        <w:t>us</w:t>
+      </w:r>
+      <w:r>
+        <w:rPr>
+          <w:u w:val="single"/>
+          <w:lang w:val="en-US"/>
+        </w:rPr>
+        <w:t>ername</w:t>
       </w:r>
       <w:r>
         <w:rPr>
@@ -33,7 +38,25 @@
         <w:rPr>
           <w:lang w:val="en-US"/>
         </w:rPr>
-        <w:t>Password, Type)</w:t>
+        <w:t>p</w:t>
+      </w:r>
+      <w:r>
+        <w:rPr>
+          <w:lang w:val="en-US"/>
+        </w:rPr>
+        <w:t xml:space="preserve">assword, </w:t>
+      </w:r>
+      <w:r>
+        <w:rPr>
+          <w:lang w:val="en-US"/>
+        </w:rPr>
+        <w:t>t</w:t>
+      </w:r>
+      <w:r>
+        <w:rPr>
+          <w:lang w:val="en-US"/>
+        </w:rPr>
+        <w:t>ype)</w:t>
       </w:r>
     </w:p>
     <w:p>
@@ -42,20 +65,25 @@
           <w:lang w:val="en-US"/>
         </w:rPr>
       </w:pPr>
-      <w:proofErr w:type="gramStart"/>
       <w:r>
         <w:rPr>
           <w:lang w:val="en-US"/>
         </w:rPr>
         <w:t>Reservations(</w:t>
       </w:r>
-      <w:proofErr w:type="gramEnd"/>
       <w:r>
         <w:rPr>
           <w:u w:val="single"/>
           <w:lang w:val="en-US"/>
         </w:rPr>
-        <w:t>Id</w:t>
+        <w:t>i</w:t>
+      </w:r>
+      <w:r>
+        <w:rPr>
+          <w:u w:val="single"/>
+          <w:lang w:val="en-US"/>
+        </w:rPr>
+        <w:t>d</w:t>
       </w:r>
       <w:r>
         <w:rPr>
@@ -68,7 +96,14 @@
           <w:highlight w:val="green"/>
           <w:lang w:val="en-US"/>
         </w:rPr>
-        <w:t>Username</w:t>
+        <w:t>u</w:t>
+      </w:r>
+      <w:r>
+        <w:rPr>
+          <w:highlight w:val="green"/>
+          <w:lang w:val="en-US"/>
+        </w:rPr>
+        <w:t>sername</w:t>
       </w:r>
       <w:r>
         <w:rPr>
@@ -81,7 +116,14 @@
           <w:highlight w:val="green"/>
           <w:lang w:val="en-US"/>
         </w:rPr>
-        <w:t>Room</w:t>
+        <w:t>r</w:t>
+      </w:r>
+      <w:r>
+        <w:rPr>
+          <w:highlight w:val="green"/>
+          <w:lang w:val="en-US"/>
+        </w:rPr>
+        <w:t>oom</w:t>
       </w:r>
       <w:r>
         <w:rPr>
@@ -93,30 +135,14 @@
         <w:rPr>
           <w:lang w:val="en-US"/>
         </w:rPr>
-        <w:t xml:space="preserve">Date, </w:t>
-      </w:r>
-      <w:proofErr w:type="spellStart"/>
-      <w:r>
-        <w:rPr>
-          <w:lang w:val="en-US"/>
-        </w:rPr>
-        <w:t>starting_time</w:t>
-      </w:r>
-      <w:proofErr w:type="spellEnd"/>
-      <w:r>
-        <w:rPr>
-          <w:lang w:val="en-US"/>
-        </w:rPr>
-        <w:t xml:space="preserve">, </w:t>
-      </w:r>
-      <w:proofErr w:type="spellStart"/>
-      <w:r>
-        <w:rPr>
-          <w:lang w:val="en-US"/>
-        </w:rPr>
-        <w:t>ending_time</w:t>
-      </w:r>
-      <w:proofErr w:type="spellEnd"/>
+        <w:t>d</w:t>
+      </w:r>
+      <w:r>
+        <w:rPr>
+          <w:lang w:val="en-US"/>
+        </w:rPr>
+        <w:t>ate, starting_time, ending_time</w:t>
+      </w:r>
       <w:r>
         <w:rPr>
           <w:lang w:val="en-US"/>
@@ -130,20 +156,25 @@
           <w:lang w:val="en-US"/>
         </w:rPr>
       </w:pPr>
-      <w:proofErr w:type="gramStart"/>
       <w:r>
         <w:rPr>
           <w:lang w:val="en-US"/>
         </w:rPr>
         <w:t>Room(</w:t>
       </w:r>
-      <w:proofErr w:type="gramEnd"/>
       <w:r>
         <w:rPr>
           <w:u w:val="single"/>
           <w:lang w:val="en-US"/>
         </w:rPr>
-        <w:t>Id</w:t>
+        <w:t>i</w:t>
+      </w:r>
+      <w:r>
+        <w:rPr>
+          <w:u w:val="single"/>
+          <w:lang w:val="en-US"/>
+        </w:rPr>
+        <w:t>d</w:t>
       </w:r>
       <w:r>
         <w:rPr>
@@ -155,7 +186,13 @@
         <w:rPr>
           <w:lang w:val="en-US"/>
         </w:rPr>
-        <w:t>Name</w:t>
+        <w:t>n</w:t>
+      </w:r>
+      <w:r>
+        <w:rPr>
+          <w:lang w:val="en-US"/>
+        </w:rPr>
+        <w:t>ame</w:t>
       </w:r>
       <w:r>
         <w:rPr>
@@ -168,7 +205,14 @@
           <w:highlight w:val="green"/>
           <w:lang w:val="en-US"/>
         </w:rPr>
-        <w:t>Building</w:t>
+        <w:t>b</w:t>
+      </w:r>
+      <w:r>
+        <w:rPr>
+          <w:highlight w:val="green"/>
+          <w:lang w:val="en-US"/>
+        </w:rPr>
+        <w:t>uilding</w:t>
       </w:r>
       <w:r>
         <w:rPr>
@@ -180,7 +224,49 @@
         <w:rPr>
           <w:lang w:val="en-US"/>
         </w:rPr>
-        <w:t>Type, Capacity, Photos, Description)</w:t>
+        <w:t>t</w:t>
+      </w:r>
+      <w:r>
+        <w:rPr>
+          <w:lang w:val="en-US"/>
+        </w:rPr>
+        <w:t xml:space="preserve">ype, </w:t>
+      </w:r>
+      <w:r>
+        <w:rPr>
+          <w:lang w:val="en-US"/>
+        </w:rPr>
+        <w:t>c</w:t>
+      </w:r>
+      <w:r>
+        <w:rPr>
+          <w:lang w:val="en-US"/>
+        </w:rPr>
+        <w:t xml:space="preserve">apacity, </w:t>
+      </w:r>
+      <w:r>
+        <w:rPr>
+          <w:lang w:val="en-US"/>
+        </w:rPr>
+        <w:t>p</w:t>
+      </w:r>
+      <w:r>
+        <w:rPr>
+          <w:lang w:val="en-US"/>
+        </w:rPr>
+        <w:t xml:space="preserve">hotos, </w:t>
+      </w:r>
+      <w:r>
+        <w:rPr>
+          <w:lang w:val="en-US"/>
+        </w:rPr>
+        <w:t>d</w:t>
+      </w:r>
+      <w:r>
+        <w:rPr>
+          <w:lang w:val="en-US"/>
+        </w:rPr>
+        <w:t>escription)</w:t>
       </w:r>
     </w:p>
     <w:p>
@@ -189,20 +275,25 @@
           <w:lang w:val="en-US"/>
         </w:rPr>
       </w:pPr>
-      <w:proofErr w:type="gramStart"/>
       <w:r>
         <w:rPr>
           <w:lang w:val="en-US"/>
         </w:rPr>
         <w:t>Buildings(</w:t>
       </w:r>
-      <w:proofErr w:type="gramEnd"/>
       <w:r>
         <w:rPr>
           <w:u w:val="single"/>
           <w:lang w:val="en-US"/>
         </w:rPr>
-        <w:t>Id</w:t>
+        <w:t>i</w:t>
+      </w:r>
+      <w:r>
+        <w:rPr>
+          <w:u w:val="single"/>
+          <w:lang w:val="en-US"/>
+        </w:rPr>
+        <w:t>d</w:t>
       </w:r>
       <w:r>
         <w:rPr>
@@ -214,21 +305,37 @@
         <w:rPr>
           <w:lang w:val="en-US"/>
         </w:rPr>
-        <w:t xml:space="preserve">Name, </w:t>
-      </w:r>
-      <w:proofErr w:type="spellStart"/>
-      <w:r>
-        <w:rPr>
-          <w:lang w:val="en-US"/>
-        </w:rPr>
-        <w:t>Room_count</w:t>
-      </w:r>
-      <w:proofErr w:type="spellEnd"/>
-      <w:r>
-        <w:rPr>
-          <w:lang w:val="en-US"/>
-        </w:rPr>
-        <w:t>, Address)</w:t>
+        <w:t>n</w:t>
+      </w:r>
+      <w:r>
+        <w:rPr>
+          <w:lang w:val="en-US"/>
+        </w:rPr>
+        <w:t xml:space="preserve">ame, </w:t>
+      </w:r>
+      <w:r>
+        <w:rPr>
+          <w:lang w:val="en-US"/>
+        </w:rPr>
+        <w:t>r</w:t>
+      </w:r>
+      <w:r>
+        <w:rPr>
+          <w:lang w:val="en-US"/>
+        </w:rPr>
+        <w:t xml:space="preserve">oom_count, </w:t>
+      </w:r>
+      <w:r>
+        <w:rPr>
+          <w:lang w:val="en-US"/>
+        </w:rPr>
+        <w:t>a</w:t>
+      </w:r>
+      <w:r>
+        <w:rPr>
+          <w:lang w:val="en-US"/>
+        </w:rPr>
+        <w:t>ddress)</w:t>
       </w:r>
     </w:p>
     <w:p>
@@ -244,8 +351,6 @@
           <w:lang w:val="en-US"/>
         </w:rPr>
       </w:pPr>
-      <w:bookmarkStart w:id="0" w:name="_GoBack"/>
-      <w:bookmarkEnd w:id="0"/>
     </w:p>
     <w:p>
       <w:pPr>
@@ -257,21 +362,7 @@
         <w:rPr>
           <w:lang w:val="en-US"/>
         </w:rPr>
-        <w:t xml:space="preserve">Room Photos is a </w:t>
-      </w:r>
-      <w:proofErr w:type="spellStart"/>
-      <w:r>
-        <w:rPr>
-          <w:lang w:val="en-US"/>
-        </w:rPr>
-        <w:t>url</w:t>
-      </w:r>
-      <w:proofErr w:type="spellEnd"/>
-      <w:r>
-        <w:rPr>
-          <w:lang w:val="en-US"/>
-        </w:rPr>
-        <w:t xml:space="preserve"> to the photos</w:t>
+        <w:t>Room Photos is a url to the photos</w:t>
       </w:r>
     </w:p>
     <w:p>
@@ -284,8 +375,76 @@
         <w:rPr>
           <w:lang w:val="en-US"/>
         </w:rPr>
-        <w:t>User type can be: admin, student, teacher</w:t>
-      </w:r>
+        <w:t xml:space="preserve">User type can be: </w:t>
+      </w:r>
+      <w:r>
+        <w:rPr>
+          <w:lang w:val="en-US"/>
+        </w:rPr>
+        <w:t>0(</w:t>
+      </w:r>
+      <w:r>
+        <w:rPr>
+          <w:lang w:val="en-US"/>
+        </w:rPr>
+        <w:t>admin</w:t>
+      </w:r>
+      <w:r>
+        <w:rPr>
+          <w:lang w:val="en-US"/>
+        </w:rPr>
+        <w:t>)</w:t>
+      </w:r>
+      <w:r>
+        <w:rPr>
+          <w:lang w:val="en-US"/>
+        </w:rPr>
+        <w:t xml:space="preserve">, </w:t>
+      </w:r>
+      <w:r>
+        <w:rPr>
+          <w:lang w:val="en-US"/>
+        </w:rPr>
+        <w:t>1(</w:t>
+      </w:r>
+      <w:r>
+        <w:rPr>
+          <w:lang w:val="en-US"/>
+        </w:rPr>
+        <w:t>student</w:t>
+      </w:r>
+      <w:r>
+        <w:rPr>
+          <w:lang w:val="en-US"/>
+        </w:rPr>
+        <w:t>)</w:t>
+      </w:r>
+      <w:r>
+        <w:rPr>
+          <w:lang w:val="en-US"/>
+        </w:rPr>
+        <w:t xml:space="preserve">, </w:t>
+      </w:r>
+      <w:r>
+        <w:rPr>
+          <w:lang w:val="en-US"/>
+        </w:rPr>
+        <w:t>2(</w:t>
+      </w:r>
+      <w:r>
+        <w:rPr>
+          <w:lang w:val="en-US"/>
+        </w:rPr>
+        <w:t>teacher</w:t>
+      </w:r>
+      <w:r>
+        <w:rPr>
+          <w:lang w:val="en-US"/>
+        </w:rPr>
+        <w:t>)</w:t>
+      </w:r>
+      <w:bookmarkStart w:id="0" w:name="_GoBack"/>
+      <w:bookmarkEnd w:id="0"/>
     </w:p>
     <w:p>
       <w:pPr>

</xml_diff>

<commit_message>
-Stated the type of every value (Database plan) -Changed room type from string to int (the id) -Added room to constructor of Reservation -Added missing function 'getRoom' -Explained foreign keys
</commit_message>
<xml_diff>
--- a/docs/database plan.docx
+++ b/docs/database plan.docx
@@ -35,6 +35,83 @@
     </w:p>
     <w:p>
       <w:pPr>
+        <w:pStyle w:val="Lijstalinea"/>
+        <w:numPr>
+          <w:ilvl w:val="0"/>
+          <w:numId w:val="1"/>
+        </w:numPr>
+        <w:spacing w:after="0" w:line="276" w:lineRule="auto"/>
+        <w:rPr>
+          <w:rFonts w:ascii="Arial" w:eastAsia="Arial" w:hAnsi="Arial" w:cs="Arial"/>
+          <w:lang w:val="en-US"/>
+        </w:rPr>
+      </w:pPr>
+      <w:r>
+        <w:rPr>
+          <w:rFonts w:ascii="Arial" w:eastAsia="Arial" w:hAnsi="Arial" w:cs="Arial"/>
+          <w:lang w:val="en-US"/>
+        </w:rPr>
+        <w:t>Username: String</w:t>
+      </w:r>
+    </w:p>
+    <w:p>
+      <w:pPr>
+        <w:pStyle w:val="Lijstalinea"/>
+        <w:numPr>
+          <w:ilvl w:val="0"/>
+          <w:numId w:val="1"/>
+        </w:numPr>
+        <w:spacing w:after="0" w:line="276" w:lineRule="auto"/>
+        <w:rPr>
+          <w:rFonts w:ascii="Arial" w:eastAsia="Arial" w:hAnsi="Arial" w:cs="Arial"/>
+          <w:lang w:val="en-US"/>
+        </w:rPr>
+      </w:pPr>
+      <w:r>
+        <w:rPr>
+          <w:rFonts w:ascii="Arial" w:eastAsia="Arial" w:hAnsi="Arial" w:cs="Arial"/>
+          <w:lang w:val="en-US"/>
+        </w:rPr>
+        <w:t>Password: String (</w:t>
+      </w:r>
+      <w:r>
+        <w:rPr>
+          <w:rFonts w:ascii="Arial" w:eastAsia="Arial" w:hAnsi="Arial" w:cs="Arial"/>
+          <w:lang w:val="en-US"/>
+        </w:rPr>
+        <w:t>User password is not stored as plain text</w:t>
+      </w:r>
+      <w:r>
+        <w:rPr>
+          <w:rFonts w:ascii="Arial" w:eastAsia="Arial" w:hAnsi="Arial" w:cs="Arial"/>
+          <w:lang w:val="en-US"/>
+        </w:rPr>
+        <w:t>)</w:t>
+      </w:r>
+    </w:p>
+    <w:p>
+      <w:pPr>
+        <w:pStyle w:val="Lijstalinea"/>
+        <w:numPr>
+          <w:ilvl w:val="0"/>
+          <w:numId w:val="1"/>
+        </w:numPr>
+        <w:spacing w:after="0" w:line="276" w:lineRule="auto"/>
+        <w:rPr>
+          <w:rFonts w:ascii="Arial" w:eastAsia="Arial" w:hAnsi="Arial" w:cs="Arial"/>
+          <w:lang w:val="en-US"/>
+        </w:rPr>
+      </w:pPr>
+      <w:r>
+        <w:rPr>
+          <w:rFonts w:ascii="Arial" w:eastAsia="Arial" w:hAnsi="Arial" w:cs="Arial"/>
+          <w:lang w:val="en-US"/>
+        </w:rPr>
+        <w:t>Type: ?String?</w:t>
+      </w:r>
+    </w:p>
+    <w:p>
+      <w:pPr>
         <w:spacing w:after="0" w:line="276" w:lineRule="auto"/>
         <w:rPr>
           <w:rFonts w:ascii="Arial" w:eastAsia="Arial" w:hAnsi="Arial" w:cs="Arial"/>
@@ -91,17 +168,194 @@
           <w:rFonts w:ascii="Arial" w:eastAsia="Arial" w:hAnsi="Arial" w:cs="Arial"/>
           <w:lang w:val="en-US"/>
         </w:rPr>
-        <w:t xml:space="preserve">, date, </w:t>
-      </w:r>
-      <w:proofErr w:type="spellStart"/>
-      <w:r>
-        <w:rPr>
-          <w:rFonts w:ascii="Arial" w:eastAsia="Arial" w:hAnsi="Arial" w:cs="Arial"/>
-          <w:lang w:val="en-US"/>
-        </w:rPr>
-        <w:t>starting_time</w:t>
-      </w:r>
-      <w:proofErr w:type="spellEnd"/>
+        <w:t>, date, starting_time, ending_time)</w:t>
+      </w:r>
+    </w:p>
+    <w:p>
+      <w:pPr>
+        <w:pStyle w:val="Lijstalinea"/>
+        <w:numPr>
+          <w:ilvl w:val="0"/>
+          <w:numId w:val="3"/>
+        </w:numPr>
+        <w:spacing w:after="0" w:line="276" w:lineRule="auto"/>
+        <w:rPr>
+          <w:rFonts w:ascii="Arial" w:eastAsia="Arial" w:hAnsi="Arial" w:cs="Arial"/>
+          <w:lang w:val="en-US"/>
+        </w:rPr>
+      </w:pPr>
+      <w:r>
+        <w:rPr>
+          <w:rFonts w:ascii="Arial" w:eastAsia="Arial" w:hAnsi="Arial" w:cs="Arial"/>
+          <w:lang w:val="en-US"/>
+        </w:rPr>
+        <w:t>Id: integer</w:t>
+      </w:r>
+    </w:p>
+    <w:p>
+      <w:pPr>
+        <w:pStyle w:val="Lijstalinea"/>
+        <w:numPr>
+          <w:ilvl w:val="0"/>
+          <w:numId w:val="3"/>
+        </w:numPr>
+        <w:spacing w:after="0" w:line="276" w:lineRule="auto"/>
+        <w:rPr>
+          <w:rFonts w:ascii="Arial" w:eastAsia="Arial" w:hAnsi="Arial" w:cs="Arial"/>
+          <w:lang w:val="en-US"/>
+        </w:rPr>
+      </w:pPr>
+      <w:r>
+        <w:rPr>
+          <w:rFonts w:ascii="Arial" w:eastAsia="Arial" w:hAnsi="Arial" w:cs="Arial"/>
+          <w:lang w:val="en-US"/>
+        </w:rPr>
+        <w:t>Username: String</w:t>
+      </w:r>
+      <w:r>
+        <w:rPr>
+          <w:rFonts w:ascii="Arial" w:eastAsia="Arial" w:hAnsi="Arial" w:cs="Arial"/>
+          <w:lang w:val="en-US"/>
+        </w:rPr>
+        <w:t xml:space="preserve"> (Same as User’s username)</w:t>
+      </w:r>
+    </w:p>
+    <w:p>
+      <w:pPr>
+        <w:pStyle w:val="Lijstalinea"/>
+        <w:numPr>
+          <w:ilvl w:val="0"/>
+          <w:numId w:val="3"/>
+        </w:numPr>
+        <w:spacing w:after="0" w:line="276" w:lineRule="auto"/>
+        <w:rPr>
+          <w:rFonts w:ascii="Arial" w:eastAsia="Arial" w:hAnsi="Arial" w:cs="Arial"/>
+          <w:lang w:val="en-US"/>
+        </w:rPr>
+      </w:pPr>
+      <w:r>
+        <w:rPr>
+          <w:rFonts w:ascii="Arial" w:eastAsia="Arial" w:hAnsi="Arial" w:cs="Arial"/>
+          <w:lang w:val="en-US"/>
+        </w:rPr>
+        <w:t>Room: int</w:t>
+      </w:r>
+      <w:r>
+        <w:rPr>
+          <w:rFonts w:ascii="Arial" w:eastAsia="Arial" w:hAnsi="Arial" w:cs="Arial"/>
+          <w:lang w:val="en-US"/>
+        </w:rPr>
+        <w:t xml:space="preserve"> (Room</w:t>
+      </w:r>
+      <w:r>
+        <w:rPr>
+          <w:rFonts w:ascii="Arial" w:eastAsia="Arial" w:hAnsi="Arial" w:cs="Arial"/>
+          <w:lang w:val="en-US"/>
+        </w:rPr>
+        <w:t xml:space="preserve"> id)</w:t>
+      </w:r>
+    </w:p>
+    <w:p>
+      <w:pPr>
+        <w:pStyle w:val="Lijstalinea"/>
+        <w:numPr>
+          <w:ilvl w:val="0"/>
+          <w:numId w:val="3"/>
+        </w:numPr>
+        <w:spacing w:after="0" w:line="276" w:lineRule="auto"/>
+        <w:rPr>
+          <w:rFonts w:ascii="Arial" w:eastAsia="Arial" w:hAnsi="Arial" w:cs="Arial"/>
+          <w:lang w:val="en-US"/>
+        </w:rPr>
+      </w:pPr>
+      <w:r>
+        <w:rPr>
+          <w:rFonts w:ascii="Arial" w:eastAsia="Arial" w:hAnsi="Arial" w:cs="Arial"/>
+          <w:lang w:val="en-US"/>
+        </w:rPr>
+        <w:t>Date: Date</w:t>
+      </w:r>
+    </w:p>
+    <w:p>
+      <w:pPr>
+        <w:pStyle w:val="Lijstalinea"/>
+        <w:numPr>
+          <w:ilvl w:val="0"/>
+          <w:numId w:val="3"/>
+        </w:numPr>
+        <w:spacing w:after="0" w:line="276" w:lineRule="auto"/>
+        <w:rPr>
+          <w:rFonts w:ascii="Arial" w:eastAsia="Arial" w:hAnsi="Arial" w:cs="Arial"/>
+          <w:lang w:val="en-US"/>
+        </w:rPr>
+      </w:pPr>
+      <w:r>
+        <w:rPr>
+          <w:rFonts w:ascii="Arial" w:eastAsia="Arial" w:hAnsi="Arial" w:cs="Arial"/>
+          <w:lang w:val="en-US"/>
+        </w:rPr>
+        <w:t>Starting_time: int</w:t>
+      </w:r>
+    </w:p>
+    <w:p>
+      <w:pPr>
+        <w:pStyle w:val="Lijstalinea"/>
+        <w:numPr>
+          <w:ilvl w:val="0"/>
+          <w:numId w:val="3"/>
+        </w:numPr>
+        <w:spacing w:after="0" w:line="276" w:lineRule="auto"/>
+        <w:rPr>
+          <w:rFonts w:ascii="Arial" w:eastAsia="Arial" w:hAnsi="Arial" w:cs="Arial"/>
+          <w:lang w:val="en-US"/>
+        </w:rPr>
+      </w:pPr>
+      <w:r>
+        <w:rPr>
+          <w:rFonts w:ascii="Arial" w:eastAsia="Arial" w:hAnsi="Arial" w:cs="Arial"/>
+          <w:lang w:val="en-US"/>
+        </w:rPr>
+        <w:t xml:space="preserve">Ending_time: int </w:t>
+      </w:r>
+    </w:p>
+    <w:p>
+      <w:pPr>
+        <w:spacing w:after="0" w:line="276" w:lineRule="auto"/>
+        <w:rPr>
+          <w:rFonts w:ascii="Arial" w:eastAsia="Arial" w:hAnsi="Arial" w:cs="Arial"/>
+          <w:lang w:val="en-US"/>
+        </w:rPr>
+      </w:pPr>
+      <w:r>
+        <w:rPr>
+          <w:rFonts w:ascii="Arial" w:eastAsia="Arial" w:hAnsi="Arial" w:cs="Arial"/>
+          <w:lang w:val="en-US"/>
+        </w:rPr>
+        <w:t>Room(</w:t>
+      </w:r>
+      <w:r>
+        <w:rPr>
+          <w:rFonts w:ascii="Arial" w:eastAsia="Arial" w:hAnsi="Arial" w:cs="Arial"/>
+          <w:u w:val="single"/>
+          <w:lang w:val="en-US"/>
+        </w:rPr>
+        <w:t>id</w:t>
+      </w:r>
+      <w:r>
+        <w:rPr>
+          <w:rFonts w:ascii="Arial" w:eastAsia="Arial" w:hAnsi="Arial" w:cs="Arial"/>
+          <w:lang w:val="en-US"/>
+        </w:rPr>
+        <w:t xml:space="preserve">, name, </w:t>
+      </w:r>
+      <w:r>
+        <w:rPr>
+          <w:rFonts w:ascii="Arial" w:eastAsia="Arial" w:hAnsi="Arial" w:cs="Arial"/>
+          <w:shd w:val="clear" w:color="auto" w:fill="00FF00"/>
+          <w:lang w:val="en-US"/>
+        </w:rPr>
+        <w:t>building</w:t>
+      </w:r>
       <w:r>
         <w:rPr>
           <w:rFonts w:ascii="Arial" w:eastAsia="Arial" w:hAnsi="Arial" w:cs="Arial"/>
@@ -109,69 +363,6 @@
         </w:rPr>
         <w:t xml:space="preserve">, </w:t>
       </w:r>
-      <w:proofErr w:type="spellStart"/>
-      <w:r>
-        <w:rPr>
-          <w:rFonts w:ascii="Arial" w:eastAsia="Arial" w:hAnsi="Arial" w:cs="Arial"/>
-          <w:lang w:val="en-US"/>
-        </w:rPr>
-        <w:t>ending_time</w:t>
-      </w:r>
-      <w:proofErr w:type="spellEnd"/>
-      <w:r>
-        <w:rPr>
-          <w:rFonts w:ascii="Arial" w:eastAsia="Arial" w:hAnsi="Arial" w:cs="Arial"/>
-          <w:lang w:val="en-US"/>
-        </w:rPr>
-        <w:t>)</w:t>
-      </w:r>
-    </w:p>
-    <w:p>
-      <w:pPr>
-        <w:spacing w:after="0" w:line="276" w:lineRule="auto"/>
-        <w:rPr>
-          <w:rFonts w:ascii="Arial" w:eastAsia="Arial" w:hAnsi="Arial" w:cs="Arial"/>
-          <w:lang w:val="en-US"/>
-        </w:rPr>
-      </w:pPr>
-      <w:r>
-        <w:rPr>
-          <w:rFonts w:ascii="Arial" w:eastAsia="Arial" w:hAnsi="Arial" w:cs="Arial"/>
-          <w:lang w:val="en-US"/>
-        </w:rPr>
-        <w:t>Room(</w:t>
-      </w:r>
-      <w:r>
-        <w:rPr>
-          <w:rFonts w:ascii="Arial" w:eastAsia="Arial" w:hAnsi="Arial" w:cs="Arial"/>
-          <w:u w:val="single"/>
-          <w:lang w:val="en-US"/>
-        </w:rPr>
-        <w:t>id</w:t>
-      </w:r>
-      <w:r>
-        <w:rPr>
-          <w:rFonts w:ascii="Arial" w:eastAsia="Arial" w:hAnsi="Arial" w:cs="Arial"/>
-          <w:lang w:val="en-US"/>
-        </w:rPr>
-        <w:t xml:space="preserve">, name, </w:t>
-      </w:r>
-      <w:r>
-        <w:rPr>
-          <w:rFonts w:ascii="Arial" w:eastAsia="Arial" w:hAnsi="Arial" w:cs="Arial"/>
-          <w:shd w:val="clear" w:color="auto" w:fill="00FF00"/>
-          <w:lang w:val="en-US"/>
-        </w:rPr>
-        <w:t>building</w:t>
-      </w:r>
-      <w:r>
-        <w:rPr>
-          <w:rFonts w:ascii="Arial" w:eastAsia="Arial" w:hAnsi="Arial" w:cs="Arial"/>
-          <w:lang w:val="en-US"/>
-        </w:rPr>
-        <w:t xml:space="preserve">, </w:t>
-      </w:r>
-      <w:proofErr w:type="spellStart"/>
       <w:r>
         <w:rPr>
           <w:rFonts w:ascii="Arial" w:eastAsia="Arial" w:hAnsi="Arial" w:cs="Arial"/>
@@ -179,7 +370,6 @@
         </w:rPr>
         <w:t>teacher_only</w:t>
       </w:r>
-      <w:proofErr w:type="spellEnd"/>
       <w:r>
         <w:rPr>
           <w:rFonts w:ascii="Arial" w:eastAsia="Arial" w:hAnsi="Arial" w:cs="Arial"/>
@@ -190,213 +380,252 @@
     </w:p>
     <w:p>
       <w:pPr>
-        <w:spacing w:after="0" w:line="276" w:lineRule="auto"/>
-        <w:rPr>
-          <w:rFonts w:ascii="Arial" w:eastAsia="Arial" w:hAnsi="Arial" w:cs="Arial"/>
-          <w:lang w:val="en-US"/>
-        </w:rPr>
-      </w:pPr>
-      <w:r>
-        <w:rPr>
-          <w:rFonts w:ascii="Arial" w:eastAsia="Arial" w:hAnsi="Arial" w:cs="Arial"/>
-          <w:lang w:val="en-US"/>
-        </w:rPr>
-        <w:t>Building</w:t>
-      </w:r>
-      <w:r>
-        <w:rPr>
-          <w:rFonts w:ascii="Arial" w:eastAsia="Arial" w:hAnsi="Arial" w:cs="Arial"/>
-          <w:lang w:val="en-US"/>
-        </w:rPr>
-        <w:t>(</w:t>
-      </w:r>
-      <w:r>
-        <w:rPr>
-          <w:rFonts w:ascii="Arial" w:eastAsia="Arial" w:hAnsi="Arial" w:cs="Arial"/>
-          <w:u w:val="single"/>
-          <w:lang w:val="en-US"/>
-        </w:rPr>
-        <w:t>id</w:t>
-      </w:r>
-      <w:r>
-        <w:rPr>
-          <w:rFonts w:ascii="Arial" w:eastAsia="Arial" w:hAnsi="Arial" w:cs="Arial"/>
-          <w:lang w:val="en-US"/>
-        </w:rPr>
-        <w:t xml:space="preserve">, name, </w:t>
-      </w:r>
-      <w:proofErr w:type="spellStart"/>
-      <w:r>
-        <w:rPr>
-          <w:rFonts w:ascii="Arial" w:eastAsia="Arial" w:hAnsi="Arial" w:cs="Arial"/>
-          <w:lang w:val="en-US"/>
-        </w:rPr>
-        <w:t>room_count</w:t>
-      </w:r>
-      <w:proofErr w:type="spellEnd"/>
-      <w:r>
-        <w:rPr>
-          <w:rFonts w:ascii="Arial" w:eastAsia="Arial" w:hAnsi="Arial" w:cs="Arial"/>
-          <w:lang w:val="en-US"/>
-        </w:rPr>
-        <w:t>, address)</w:t>
-      </w:r>
-    </w:p>
-    <w:p>
-      <w:pPr>
-        <w:spacing w:after="0" w:line="276" w:lineRule="auto"/>
-        <w:rPr>
-          <w:rFonts w:ascii="Arial" w:eastAsia="Arial" w:hAnsi="Arial" w:cs="Arial"/>
-          <w:lang w:val="en-US"/>
-        </w:rPr>
-      </w:pPr>
-    </w:p>
-    <w:p>
-      <w:pPr>
-        <w:spacing w:after="0" w:line="276" w:lineRule="auto"/>
-        <w:rPr>
-          <w:rFonts w:ascii="Arial" w:eastAsia="Arial" w:hAnsi="Arial" w:cs="Arial"/>
-          <w:lang w:val="en-US"/>
-        </w:rPr>
-      </w:pPr>
-    </w:p>
-    <w:p>
-      <w:pPr>
-        <w:spacing w:after="0" w:line="276" w:lineRule="auto"/>
-        <w:rPr>
-          <w:rFonts w:ascii="Arial" w:eastAsia="Arial" w:hAnsi="Arial" w:cs="Arial"/>
-          <w:lang w:val="en-US"/>
-        </w:rPr>
-      </w:pPr>
-      <w:r>
-        <w:rPr>
-          <w:rFonts w:ascii="Arial" w:eastAsia="Arial" w:hAnsi="Arial" w:cs="Arial"/>
-          <w:lang w:val="en-US"/>
-        </w:rPr>
-        <w:t xml:space="preserve">Room Photos is a </w:t>
-      </w:r>
-      <w:proofErr w:type="spellStart"/>
-      <w:r>
-        <w:rPr>
-          <w:rFonts w:ascii="Arial" w:eastAsia="Arial" w:hAnsi="Arial" w:cs="Arial"/>
-          <w:lang w:val="en-US"/>
-        </w:rPr>
-        <w:t>url</w:t>
-      </w:r>
-      <w:proofErr w:type="spellEnd"/>
-      <w:r>
-        <w:rPr>
-          <w:rFonts w:ascii="Arial" w:eastAsia="Arial" w:hAnsi="Arial" w:cs="Arial"/>
-          <w:lang w:val="en-US"/>
-        </w:rPr>
-        <w:t xml:space="preserve"> to the</w:t>
+        <w:pStyle w:val="Lijstalinea"/>
+        <w:numPr>
+          <w:ilvl w:val="0"/>
+          <w:numId w:val="4"/>
+        </w:numPr>
+        <w:spacing w:after="0" w:line="276" w:lineRule="auto"/>
+        <w:rPr>
+          <w:rFonts w:ascii="Arial" w:eastAsia="Arial" w:hAnsi="Arial" w:cs="Arial"/>
+          <w:lang w:val="en-US"/>
+        </w:rPr>
+      </w:pPr>
+      <w:r>
+        <w:rPr>
+          <w:rFonts w:ascii="Arial" w:eastAsia="Arial" w:hAnsi="Arial" w:cs="Arial"/>
+          <w:lang w:val="en-US"/>
+        </w:rPr>
+        <w:t>Id: int</w:t>
+      </w:r>
+    </w:p>
+    <w:p>
+      <w:pPr>
+        <w:pStyle w:val="Lijstalinea"/>
+        <w:numPr>
+          <w:ilvl w:val="0"/>
+          <w:numId w:val="4"/>
+        </w:numPr>
+        <w:spacing w:after="0" w:line="276" w:lineRule="auto"/>
+        <w:rPr>
+          <w:rFonts w:ascii="Arial" w:eastAsia="Arial" w:hAnsi="Arial" w:cs="Arial"/>
+          <w:lang w:val="en-US"/>
+        </w:rPr>
+      </w:pPr>
+      <w:r>
+        <w:rPr>
+          <w:rFonts w:ascii="Arial" w:eastAsia="Arial" w:hAnsi="Arial" w:cs="Arial"/>
+          <w:lang w:val="en-US"/>
+        </w:rPr>
+        <w:t>Building: int</w:t>
+      </w:r>
+      <w:r>
+        <w:rPr>
+          <w:rFonts w:ascii="Arial" w:eastAsia="Arial" w:hAnsi="Arial" w:cs="Arial"/>
+          <w:lang w:val="en-US"/>
+        </w:rPr>
+        <w:t xml:space="preserve"> (Building id)</w:t>
       </w:r>
       <w:bookmarkStart w:id="0" w:name="_GoBack"/>
       <w:bookmarkEnd w:id="0"/>
-      <w:r>
-        <w:rPr>
-          <w:rFonts w:ascii="Arial" w:eastAsia="Arial" w:hAnsi="Arial" w:cs="Arial"/>
-          <w:lang w:val="en-US"/>
-        </w:rPr>
-        <w:t xml:space="preserve"> photos</w:t>
-      </w:r>
-    </w:p>
-    <w:p>
-      <w:pPr>
-        <w:spacing w:after="0" w:line="276" w:lineRule="auto"/>
-        <w:rPr>
-          <w:rFonts w:ascii="Arial" w:eastAsia="Arial" w:hAnsi="Arial" w:cs="Arial"/>
-          <w:lang w:val="en-US"/>
-        </w:rPr>
-      </w:pPr>
-      <w:r>
-        <w:rPr>
-          <w:rFonts w:ascii="Arial" w:eastAsia="Arial" w:hAnsi="Arial" w:cs="Arial"/>
-          <w:lang w:val="en-US"/>
-        </w:rPr>
-        <w:t>User type can be: 0(admin), 1(student), 2(teacher)</w:t>
-      </w:r>
-    </w:p>
-    <w:p>
-      <w:pPr>
-        <w:spacing w:after="0" w:line="276" w:lineRule="auto"/>
-        <w:rPr>
-          <w:rFonts w:ascii="Arial" w:eastAsia="Arial" w:hAnsi="Arial" w:cs="Arial"/>
-          <w:lang w:val="en-US"/>
-        </w:rPr>
-      </w:pPr>
-      <w:r>
-        <w:rPr>
-          <w:rFonts w:ascii="Arial" w:eastAsia="Arial" w:hAnsi="Arial" w:cs="Arial"/>
-          <w:lang w:val="en-US"/>
-        </w:rPr>
-        <w:t>Room type is an integer: 0(teacher only), 1(student + teacher)</w:t>
-      </w:r>
-    </w:p>
-    <w:p>
-      <w:pPr>
-        <w:spacing w:after="0" w:line="276" w:lineRule="auto"/>
-        <w:rPr>
-          <w:rFonts w:ascii="Arial" w:eastAsia="Arial" w:hAnsi="Arial" w:cs="Arial"/>
-          <w:lang w:val="en-US"/>
-        </w:rPr>
-      </w:pPr>
-      <w:r>
-        <w:rPr>
-          <w:rFonts w:ascii="Arial" w:eastAsia="Arial" w:hAnsi="Arial" w:cs="Arial"/>
-          <w:lang w:val="en-US"/>
-        </w:rPr>
-        <w:t>User password is not stored as plain text</w:t>
-      </w:r>
-    </w:p>
-    <w:p>
-      <w:pPr>
-        <w:spacing w:after="0" w:line="276" w:lineRule="auto"/>
-        <w:rPr>
-          <w:rFonts w:ascii="Arial" w:eastAsia="Arial" w:hAnsi="Arial" w:cs="Arial"/>
-          <w:lang w:val="en-US"/>
-        </w:rPr>
-      </w:pPr>
-    </w:p>
-    <w:p>
-      <w:pPr>
-        <w:spacing w:after="0" w:line="276" w:lineRule="auto"/>
-        <w:rPr>
-          <w:rFonts w:ascii="Arial" w:eastAsia="Arial" w:hAnsi="Arial" w:cs="Arial"/>
-          <w:lang w:val="en-US"/>
-        </w:rPr>
-      </w:pPr>
-    </w:p>
-    <w:p>
-      <w:pPr>
-        <w:spacing w:after="0" w:line="276" w:lineRule="auto"/>
-        <w:rPr>
-          <w:rFonts w:ascii="Arial" w:eastAsia="Arial" w:hAnsi="Arial" w:cs="Arial"/>
-          <w:lang w:val="en-US"/>
-        </w:rPr>
-      </w:pPr>
-      <w:r>
-        <w:rPr>
-          <w:rFonts w:ascii="Arial" w:eastAsia="Arial" w:hAnsi="Arial" w:cs="Arial"/>
-          <w:lang w:val="en-US"/>
-        </w:rPr>
-        <w:t xml:space="preserve">maybe change User type to a String </w:t>
-      </w:r>
-    </w:p>
-    <w:p>
-      <w:pPr>
-        <w:spacing w:after="0" w:line="276" w:lineRule="auto"/>
-        <w:rPr>
-          <w:rFonts w:ascii="Arial" w:eastAsia="Arial" w:hAnsi="Arial" w:cs="Arial"/>
-          <w:lang w:val="en-US"/>
-        </w:rPr>
-      </w:pPr>
-      <w:r>
-        <w:rPr>
-          <w:rFonts w:ascii="Arial" w:eastAsia="Arial" w:hAnsi="Arial" w:cs="Arial"/>
-          <w:lang w:val="en-US"/>
-        </w:rPr>
-        <w:t>and room type to a Bool</w:t>
+    </w:p>
+    <w:p>
+      <w:pPr>
+        <w:pStyle w:val="Lijstalinea"/>
+        <w:numPr>
+          <w:ilvl w:val="0"/>
+          <w:numId w:val="4"/>
+        </w:numPr>
+        <w:spacing w:after="0" w:line="276" w:lineRule="auto"/>
+        <w:rPr>
+          <w:rFonts w:ascii="Arial" w:eastAsia="Arial" w:hAnsi="Arial" w:cs="Arial"/>
+          <w:lang w:val="en-US"/>
+        </w:rPr>
+      </w:pPr>
+      <w:r>
+        <w:rPr>
+          <w:rFonts w:ascii="Arial" w:eastAsia="Arial" w:hAnsi="Arial" w:cs="Arial"/>
+          <w:lang w:val="en-US"/>
+        </w:rPr>
+        <w:t>Teacher_only: Boolean</w:t>
+      </w:r>
+    </w:p>
+    <w:p>
+      <w:pPr>
+        <w:pStyle w:val="Lijstalinea"/>
+        <w:numPr>
+          <w:ilvl w:val="0"/>
+          <w:numId w:val="4"/>
+        </w:numPr>
+        <w:spacing w:after="0" w:line="276" w:lineRule="auto"/>
+        <w:rPr>
+          <w:rFonts w:ascii="Arial" w:eastAsia="Arial" w:hAnsi="Arial" w:cs="Arial"/>
+          <w:lang w:val="en-US"/>
+        </w:rPr>
+      </w:pPr>
+      <w:r>
+        <w:rPr>
+          <w:rFonts w:ascii="Arial" w:eastAsia="Arial" w:hAnsi="Arial" w:cs="Arial"/>
+          <w:lang w:val="en-US"/>
+        </w:rPr>
+        <w:t>Capacity: int</w:t>
+      </w:r>
+    </w:p>
+    <w:p>
+      <w:pPr>
+        <w:pStyle w:val="Lijstalinea"/>
+        <w:numPr>
+          <w:ilvl w:val="0"/>
+          <w:numId w:val="4"/>
+        </w:numPr>
+        <w:spacing w:after="0" w:line="276" w:lineRule="auto"/>
+        <w:rPr>
+          <w:rFonts w:ascii="Arial" w:eastAsia="Arial" w:hAnsi="Arial" w:cs="Arial"/>
+          <w:lang w:val="en-US"/>
+        </w:rPr>
+      </w:pPr>
+      <w:r>
+        <w:rPr>
+          <w:rFonts w:ascii="Arial" w:eastAsia="Arial" w:hAnsi="Arial" w:cs="Arial"/>
+          <w:lang w:val="en-US"/>
+        </w:rPr>
+        <w:t>Photos: String (url to photos)</w:t>
+      </w:r>
+    </w:p>
+    <w:p>
+      <w:pPr>
+        <w:pStyle w:val="Lijstalinea"/>
+        <w:numPr>
+          <w:ilvl w:val="0"/>
+          <w:numId w:val="4"/>
+        </w:numPr>
+        <w:spacing w:after="0" w:line="276" w:lineRule="auto"/>
+        <w:rPr>
+          <w:rFonts w:ascii="Arial" w:eastAsia="Arial" w:hAnsi="Arial" w:cs="Arial"/>
+          <w:lang w:val="en-US"/>
+        </w:rPr>
+      </w:pPr>
+      <w:r>
+        <w:rPr>
+          <w:rFonts w:ascii="Arial" w:eastAsia="Arial" w:hAnsi="Arial" w:cs="Arial"/>
+          <w:lang w:val="en-US"/>
+        </w:rPr>
+        <w:t>Description: String</w:t>
+      </w:r>
+    </w:p>
+    <w:p>
+      <w:pPr>
+        <w:spacing w:after="0" w:line="276" w:lineRule="auto"/>
+        <w:rPr>
+          <w:rFonts w:ascii="Arial" w:eastAsia="Arial" w:hAnsi="Arial" w:cs="Arial"/>
+          <w:lang w:val="en-US"/>
+        </w:rPr>
+      </w:pPr>
+      <w:r>
+        <w:rPr>
+          <w:rFonts w:ascii="Arial" w:eastAsia="Arial" w:hAnsi="Arial" w:cs="Arial"/>
+          <w:lang w:val="en-US"/>
+        </w:rPr>
+        <w:t>Building(</w:t>
+      </w:r>
+      <w:r>
+        <w:rPr>
+          <w:rFonts w:ascii="Arial" w:eastAsia="Arial" w:hAnsi="Arial" w:cs="Arial"/>
+          <w:u w:val="single"/>
+          <w:lang w:val="en-US"/>
+        </w:rPr>
+        <w:t>id</w:t>
+      </w:r>
+      <w:r>
+        <w:rPr>
+          <w:rFonts w:ascii="Arial" w:eastAsia="Arial" w:hAnsi="Arial" w:cs="Arial"/>
+          <w:lang w:val="en-US"/>
+        </w:rPr>
+        <w:t>, name, room_count, address)</w:t>
+      </w:r>
+    </w:p>
+    <w:p>
+      <w:pPr>
+        <w:pStyle w:val="Lijstalinea"/>
+        <w:numPr>
+          <w:ilvl w:val="0"/>
+          <w:numId w:val="5"/>
+        </w:numPr>
+        <w:spacing w:after="0" w:line="276" w:lineRule="auto"/>
+        <w:rPr>
+          <w:rFonts w:ascii="Arial" w:eastAsia="Arial" w:hAnsi="Arial" w:cs="Arial"/>
+          <w:lang w:val="en-US"/>
+        </w:rPr>
+      </w:pPr>
+      <w:r>
+        <w:rPr>
+          <w:rFonts w:ascii="Arial" w:eastAsia="Arial" w:hAnsi="Arial" w:cs="Arial"/>
+          <w:lang w:val="en-US"/>
+        </w:rPr>
+        <w:t>Id: int</w:t>
+      </w:r>
+    </w:p>
+    <w:p>
+      <w:pPr>
+        <w:pStyle w:val="Lijstalinea"/>
+        <w:numPr>
+          <w:ilvl w:val="0"/>
+          <w:numId w:val="5"/>
+        </w:numPr>
+        <w:spacing w:after="0" w:line="276" w:lineRule="auto"/>
+        <w:rPr>
+          <w:rFonts w:ascii="Arial" w:eastAsia="Arial" w:hAnsi="Arial" w:cs="Arial"/>
+          <w:lang w:val="en-US"/>
+        </w:rPr>
+      </w:pPr>
+      <w:r>
+        <w:rPr>
+          <w:rFonts w:ascii="Arial" w:eastAsia="Arial" w:hAnsi="Arial" w:cs="Arial"/>
+          <w:lang w:val="en-US"/>
+        </w:rPr>
+        <w:t>Name: String</w:t>
+      </w:r>
+    </w:p>
+    <w:p>
+      <w:pPr>
+        <w:pStyle w:val="Lijstalinea"/>
+        <w:numPr>
+          <w:ilvl w:val="0"/>
+          <w:numId w:val="5"/>
+        </w:numPr>
+        <w:spacing w:after="0" w:line="276" w:lineRule="auto"/>
+        <w:rPr>
+          <w:rFonts w:ascii="Arial" w:eastAsia="Arial" w:hAnsi="Arial" w:cs="Arial"/>
+          <w:lang w:val="en-US"/>
+        </w:rPr>
+      </w:pPr>
+      <w:r>
+        <w:rPr>
+          <w:rFonts w:ascii="Arial" w:eastAsia="Arial" w:hAnsi="Arial" w:cs="Arial"/>
+          <w:lang w:val="en-US"/>
+        </w:rPr>
+        <w:t>Room_count: int</w:t>
+      </w:r>
+    </w:p>
+    <w:p>
+      <w:pPr>
+        <w:pStyle w:val="Lijstalinea"/>
+        <w:numPr>
+          <w:ilvl w:val="0"/>
+          <w:numId w:val="5"/>
+        </w:numPr>
+        <w:spacing w:after="0" w:line="276" w:lineRule="auto"/>
+        <w:rPr>
+          <w:rFonts w:ascii="Arial" w:eastAsia="Arial" w:hAnsi="Arial" w:cs="Arial"/>
+          <w:lang w:val="en-US"/>
+        </w:rPr>
+      </w:pPr>
+      <w:r>
+        <w:rPr>
+          <w:rFonts w:ascii="Arial" w:eastAsia="Arial" w:hAnsi="Arial" w:cs="Arial"/>
+          <w:lang w:val="en-US"/>
+        </w:rPr>
+        <w:t>Address: String</w:t>
       </w:r>
     </w:p>
     <w:sectPr>
@@ -407,6 +636,591 @@
     </w:sectPr>
   </w:body>
 </w:document>
+</file>
+
+<file path=word/numbering.xml><?xml version="1.0" encoding="utf-8"?>
+<w:numbering xmlns:wpc="http://schemas.microsoft.com/office/word/2010/wordprocessingCanvas" xmlns:cx="http://schemas.microsoft.com/office/drawing/2014/chartex" xmlns:cx1="http://schemas.microsoft.com/office/drawing/2015/9/8/chartex" xmlns:cx2="http://schemas.microsoft.com/office/drawing/2015/10/21/chartex" xmlns:cx3="http://schemas.microsoft.com/office/drawing/2016/5/9/chartex" xmlns:cx4="http://schemas.microsoft.com/office/drawing/2016/5/10/chartex" xmlns:cx5="http://schemas.microsoft.com/office/drawing/2016/5/11/chartex" xmlns:cx6="http://schemas.microsoft.com/office/drawing/2016/5/12/chartex" xmlns:cx7="http://schemas.microsoft.com/office/drawing/2016/5/13/chartex" xmlns:cx8="http://schemas.microsoft.com/office/drawing/2016/5/14/chartex" xmlns:mc="http://schemas.openxmlformats.org/markup-compatibility/2006" xmlns:aink="http://schemas.microsoft.com/office/drawing/2016/ink" xmlns:am3d="http://schemas.microsoft.com/office/drawing/2017/model3d" xmlns:o="urn:schemas-microsoft-com:office:office" xmlns:r="http://schemas.openxmlformats.org/officeDocument/2006/relationships" xmlns:m="http://schemas.openxmlformats.org/officeDocument/2006/math" xmlns:v="urn:schemas-microsoft-com:vml" xmlns:wp14="http://schemas.microsoft.com/office/word/2010/wordprocessingDrawing" xmlns:wp="http://schemas.openxmlformats.org/drawingml/2006/wordprocessingDrawing" xmlns:w10="urn:schemas-microsoft-com:office:word" xmlns:w="http://schemas.openxmlformats.org/wordprocessingml/2006/main" xmlns:w14="http://schemas.microsoft.com/office/word/2010/wordml" xmlns:w15="http://schemas.microsoft.com/office/word/2012/wordml" xmlns:w16cid="http://schemas.microsoft.com/office/word/2016/wordml/cid" xmlns:w16se="http://schemas.microsoft.com/office/word/2015/wordml/symex" xmlns:wpg="http://schemas.microsoft.com/office/word/2010/wordprocessingGroup" xmlns:wpi="http://schemas.microsoft.com/office/word/2010/wordprocessingInk" xmlns:wne="http://schemas.microsoft.com/office/word/2006/wordml" xmlns:wps="http://schemas.microsoft.com/office/word/2010/wordprocessingShape" mc:Ignorable="w14 w15 w16se w16cid wp14">
+  <w:abstractNum w:abstractNumId="0" w15:restartNumberingAfterBreak="0">
+    <w:nsid w:val="11CE4ABB"/>
+    <w:multiLevelType w:val="hybridMultilevel"/>
+    <w:tmpl w:val="5F0CC5F6"/>
+    <w:lvl w:ilvl="0" w:tplc="04130001">
+      <w:start w:val="1"/>
+      <w:numFmt w:val="bullet"/>
+      <w:lvlText w:val=""/>
+      <w:lvlJc w:val="left"/>
+      <w:pPr>
+        <w:ind w:left="720" w:hanging="360"/>
+      </w:pPr>
+      <w:rPr>
+        <w:rFonts w:ascii="Symbol" w:hAnsi="Symbol" w:hint="default"/>
+      </w:rPr>
+    </w:lvl>
+    <w:lvl w:ilvl="1" w:tplc="04130003" w:tentative="1">
+      <w:start w:val="1"/>
+      <w:numFmt w:val="bullet"/>
+      <w:lvlText w:val="o"/>
+      <w:lvlJc w:val="left"/>
+      <w:pPr>
+        <w:ind w:left="1440" w:hanging="360"/>
+      </w:pPr>
+      <w:rPr>
+        <w:rFonts w:ascii="Courier New" w:hAnsi="Courier New" w:cs="Courier New" w:hint="default"/>
+      </w:rPr>
+    </w:lvl>
+    <w:lvl w:ilvl="2" w:tplc="04130005" w:tentative="1">
+      <w:start w:val="1"/>
+      <w:numFmt w:val="bullet"/>
+      <w:lvlText w:val=""/>
+      <w:lvlJc w:val="left"/>
+      <w:pPr>
+        <w:ind w:left="2160" w:hanging="360"/>
+      </w:pPr>
+      <w:rPr>
+        <w:rFonts w:ascii="Wingdings" w:hAnsi="Wingdings" w:hint="default"/>
+      </w:rPr>
+    </w:lvl>
+    <w:lvl w:ilvl="3" w:tplc="04130001" w:tentative="1">
+      <w:start w:val="1"/>
+      <w:numFmt w:val="bullet"/>
+      <w:lvlText w:val=""/>
+      <w:lvlJc w:val="left"/>
+      <w:pPr>
+        <w:ind w:left="2880" w:hanging="360"/>
+      </w:pPr>
+      <w:rPr>
+        <w:rFonts w:ascii="Symbol" w:hAnsi="Symbol" w:hint="default"/>
+      </w:rPr>
+    </w:lvl>
+    <w:lvl w:ilvl="4" w:tplc="04130003" w:tentative="1">
+      <w:start w:val="1"/>
+      <w:numFmt w:val="bullet"/>
+      <w:lvlText w:val="o"/>
+      <w:lvlJc w:val="left"/>
+      <w:pPr>
+        <w:ind w:left="3600" w:hanging="360"/>
+      </w:pPr>
+      <w:rPr>
+        <w:rFonts w:ascii="Courier New" w:hAnsi="Courier New" w:cs="Courier New" w:hint="default"/>
+      </w:rPr>
+    </w:lvl>
+    <w:lvl w:ilvl="5" w:tplc="04130005" w:tentative="1">
+      <w:start w:val="1"/>
+      <w:numFmt w:val="bullet"/>
+      <w:lvlText w:val=""/>
+      <w:lvlJc w:val="left"/>
+      <w:pPr>
+        <w:ind w:left="4320" w:hanging="360"/>
+      </w:pPr>
+      <w:rPr>
+        <w:rFonts w:ascii="Wingdings" w:hAnsi="Wingdings" w:hint="default"/>
+      </w:rPr>
+    </w:lvl>
+    <w:lvl w:ilvl="6" w:tplc="04130001" w:tentative="1">
+      <w:start w:val="1"/>
+      <w:numFmt w:val="bullet"/>
+      <w:lvlText w:val=""/>
+      <w:lvlJc w:val="left"/>
+      <w:pPr>
+        <w:ind w:left="5040" w:hanging="360"/>
+      </w:pPr>
+      <w:rPr>
+        <w:rFonts w:ascii="Symbol" w:hAnsi="Symbol" w:hint="default"/>
+      </w:rPr>
+    </w:lvl>
+    <w:lvl w:ilvl="7" w:tplc="04130003" w:tentative="1">
+      <w:start w:val="1"/>
+      <w:numFmt w:val="bullet"/>
+      <w:lvlText w:val="o"/>
+      <w:lvlJc w:val="left"/>
+      <w:pPr>
+        <w:ind w:left="5760" w:hanging="360"/>
+      </w:pPr>
+      <w:rPr>
+        <w:rFonts w:ascii="Courier New" w:hAnsi="Courier New" w:cs="Courier New" w:hint="default"/>
+      </w:rPr>
+    </w:lvl>
+    <w:lvl w:ilvl="8" w:tplc="04130005" w:tentative="1">
+      <w:start w:val="1"/>
+      <w:numFmt w:val="bullet"/>
+      <w:lvlText w:val=""/>
+      <w:lvlJc w:val="left"/>
+      <w:pPr>
+        <w:ind w:left="6480" w:hanging="360"/>
+      </w:pPr>
+      <w:rPr>
+        <w:rFonts w:ascii="Wingdings" w:hAnsi="Wingdings" w:hint="default"/>
+      </w:rPr>
+    </w:lvl>
+  </w:abstractNum>
+  <w:abstractNum w:abstractNumId="1" w15:restartNumberingAfterBreak="0">
+    <w:nsid w:val="3AB1536D"/>
+    <w:multiLevelType w:val="hybridMultilevel"/>
+    <w:tmpl w:val="9B56A48E"/>
+    <w:lvl w:ilvl="0" w:tplc="04130001">
+      <w:start w:val="1"/>
+      <w:numFmt w:val="bullet"/>
+      <w:lvlText w:val=""/>
+      <w:lvlJc w:val="left"/>
+      <w:pPr>
+        <w:ind w:left="720" w:hanging="360"/>
+      </w:pPr>
+      <w:rPr>
+        <w:rFonts w:ascii="Symbol" w:hAnsi="Symbol" w:hint="default"/>
+      </w:rPr>
+    </w:lvl>
+    <w:lvl w:ilvl="1" w:tplc="04130003" w:tentative="1">
+      <w:start w:val="1"/>
+      <w:numFmt w:val="bullet"/>
+      <w:lvlText w:val="o"/>
+      <w:lvlJc w:val="left"/>
+      <w:pPr>
+        <w:ind w:left="1440" w:hanging="360"/>
+      </w:pPr>
+      <w:rPr>
+        <w:rFonts w:ascii="Courier New" w:hAnsi="Courier New" w:cs="Courier New" w:hint="default"/>
+      </w:rPr>
+    </w:lvl>
+    <w:lvl w:ilvl="2" w:tplc="04130005" w:tentative="1">
+      <w:start w:val="1"/>
+      <w:numFmt w:val="bullet"/>
+      <w:lvlText w:val=""/>
+      <w:lvlJc w:val="left"/>
+      <w:pPr>
+        <w:ind w:left="2160" w:hanging="360"/>
+      </w:pPr>
+      <w:rPr>
+        <w:rFonts w:ascii="Wingdings" w:hAnsi="Wingdings" w:hint="default"/>
+      </w:rPr>
+    </w:lvl>
+    <w:lvl w:ilvl="3" w:tplc="04130001" w:tentative="1">
+      <w:start w:val="1"/>
+      <w:numFmt w:val="bullet"/>
+      <w:lvlText w:val=""/>
+      <w:lvlJc w:val="left"/>
+      <w:pPr>
+        <w:ind w:left="2880" w:hanging="360"/>
+      </w:pPr>
+      <w:rPr>
+        <w:rFonts w:ascii="Symbol" w:hAnsi="Symbol" w:hint="default"/>
+      </w:rPr>
+    </w:lvl>
+    <w:lvl w:ilvl="4" w:tplc="04130003" w:tentative="1">
+      <w:start w:val="1"/>
+      <w:numFmt w:val="bullet"/>
+      <w:lvlText w:val="o"/>
+      <w:lvlJc w:val="left"/>
+      <w:pPr>
+        <w:ind w:left="3600" w:hanging="360"/>
+      </w:pPr>
+      <w:rPr>
+        <w:rFonts w:ascii="Courier New" w:hAnsi="Courier New" w:cs="Courier New" w:hint="default"/>
+      </w:rPr>
+    </w:lvl>
+    <w:lvl w:ilvl="5" w:tplc="04130005" w:tentative="1">
+      <w:start w:val="1"/>
+      <w:numFmt w:val="bullet"/>
+      <w:lvlText w:val=""/>
+      <w:lvlJc w:val="left"/>
+      <w:pPr>
+        <w:ind w:left="4320" w:hanging="360"/>
+      </w:pPr>
+      <w:rPr>
+        <w:rFonts w:ascii="Wingdings" w:hAnsi="Wingdings" w:hint="default"/>
+      </w:rPr>
+    </w:lvl>
+    <w:lvl w:ilvl="6" w:tplc="04130001" w:tentative="1">
+      <w:start w:val="1"/>
+      <w:numFmt w:val="bullet"/>
+      <w:lvlText w:val=""/>
+      <w:lvlJc w:val="left"/>
+      <w:pPr>
+        <w:ind w:left="5040" w:hanging="360"/>
+      </w:pPr>
+      <w:rPr>
+        <w:rFonts w:ascii="Symbol" w:hAnsi="Symbol" w:hint="default"/>
+      </w:rPr>
+    </w:lvl>
+    <w:lvl w:ilvl="7" w:tplc="04130003" w:tentative="1">
+      <w:start w:val="1"/>
+      <w:numFmt w:val="bullet"/>
+      <w:lvlText w:val="o"/>
+      <w:lvlJc w:val="left"/>
+      <w:pPr>
+        <w:ind w:left="5760" w:hanging="360"/>
+      </w:pPr>
+      <w:rPr>
+        <w:rFonts w:ascii="Courier New" w:hAnsi="Courier New" w:cs="Courier New" w:hint="default"/>
+      </w:rPr>
+    </w:lvl>
+    <w:lvl w:ilvl="8" w:tplc="04130005" w:tentative="1">
+      <w:start w:val="1"/>
+      <w:numFmt w:val="bullet"/>
+      <w:lvlText w:val=""/>
+      <w:lvlJc w:val="left"/>
+      <w:pPr>
+        <w:ind w:left="6480" w:hanging="360"/>
+      </w:pPr>
+      <w:rPr>
+        <w:rFonts w:ascii="Wingdings" w:hAnsi="Wingdings" w:hint="default"/>
+      </w:rPr>
+    </w:lvl>
+  </w:abstractNum>
+  <w:abstractNum w:abstractNumId="2" w15:restartNumberingAfterBreak="0">
+    <w:nsid w:val="5ABC2581"/>
+    <w:multiLevelType w:val="hybridMultilevel"/>
+    <w:tmpl w:val="079A2314"/>
+    <w:lvl w:ilvl="0" w:tplc="04130001">
+      <w:start w:val="1"/>
+      <w:numFmt w:val="bullet"/>
+      <w:lvlText w:val=""/>
+      <w:lvlJc w:val="left"/>
+      <w:pPr>
+        <w:ind w:left="720" w:hanging="360"/>
+      </w:pPr>
+      <w:rPr>
+        <w:rFonts w:ascii="Symbol" w:hAnsi="Symbol" w:hint="default"/>
+      </w:rPr>
+    </w:lvl>
+    <w:lvl w:ilvl="1" w:tplc="04130003" w:tentative="1">
+      <w:start w:val="1"/>
+      <w:numFmt w:val="bullet"/>
+      <w:lvlText w:val="o"/>
+      <w:lvlJc w:val="left"/>
+      <w:pPr>
+        <w:ind w:left="1440" w:hanging="360"/>
+      </w:pPr>
+      <w:rPr>
+        <w:rFonts w:ascii="Courier New" w:hAnsi="Courier New" w:cs="Courier New" w:hint="default"/>
+      </w:rPr>
+    </w:lvl>
+    <w:lvl w:ilvl="2" w:tplc="04130005" w:tentative="1">
+      <w:start w:val="1"/>
+      <w:numFmt w:val="bullet"/>
+      <w:lvlText w:val=""/>
+      <w:lvlJc w:val="left"/>
+      <w:pPr>
+        <w:ind w:left="2160" w:hanging="360"/>
+      </w:pPr>
+      <w:rPr>
+        <w:rFonts w:ascii="Wingdings" w:hAnsi="Wingdings" w:hint="default"/>
+      </w:rPr>
+    </w:lvl>
+    <w:lvl w:ilvl="3" w:tplc="04130001" w:tentative="1">
+      <w:start w:val="1"/>
+      <w:numFmt w:val="bullet"/>
+      <w:lvlText w:val=""/>
+      <w:lvlJc w:val="left"/>
+      <w:pPr>
+        <w:ind w:left="2880" w:hanging="360"/>
+      </w:pPr>
+      <w:rPr>
+        <w:rFonts w:ascii="Symbol" w:hAnsi="Symbol" w:hint="default"/>
+      </w:rPr>
+    </w:lvl>
+    <w:lvl w:ilvl="4" w:tplc="04130003" w:tentative="1">
+      <w:start w:val="1"/>
+      <w:numFmt w:val="bullet"/>
+      <w:lvlText w:val="o"/>
+      <w:lvlJc w:val="left"/>
+      <w:pPr>
+        <w:ind w:left="3600" w:hanging="360"/>
+      </w:pPr>
+      <w:rPr>
+        <w:rFonts w:ascii="Courier New" w:hAnsi="Courier New" w:cs="Courier New" w:hint="default"/>
+      </w:rPr>
+    </w:lvl>
+    <w:lvl w:ilvl="5" w:tplc="04130005" w:tentative="1">
+      <w:start w:val="1"/>
+      <w:numFmt w:val="bullet"/>
+      <w:lvlText w:val=""/>
+      <w:lvlJc w:val="left"/>
+      <w:pPr>
+        <w:ind w:left="4320" w:hanging="360"/>
+      </w:pPr>
+      <w:rPr>
+        <w:rFonts w:ascii="Wingdings" w:hAnsi="Wingdings" w:hint="default"/>
+      </w:rPr>
+    </w:lvl>
+    <w:lvl w:ilvl="6" w:tplc="04130001" w:tentative="1">
+      <w:start w:val="1"/>
+      <w:numFmt w:val="bullet"/>
+      <w:lvlText w:val=""/>
+      <w:lvlJc w:val="left"/>
+      <w:pPr>
+        <w:ind w:left="5040" w:hanging="360"/>
+      </w:pPr>
+      <w:rPr>
+        <w:rFonts w:ascii="Symbol" w:hAnsi="Symbol" w:hint="default"/>
+      </w:rPr>
+    </w:lvl>
+    <w:lvl w:ilvl="7" w:tplc="04130003" w:tentative="1">
+      <w:start w:val="1"/>
+      <w:numFmt w:val="bullet"/>
+      <w:lvlText w:val="o"/>
+      <w:lvlJc w:val="left"/>
+      <w:pPr>
+        <w:ind w:left="5760" w:hanging="360"/>
+      </w:pPr>
+      <w:rPr>
+        <w:rFonts w:ascii="Courier New" w:hAnsi="Courier New" w:cs="Courier New" w:hint="default"/>
+      </w:rPr>
+    </w:lvl>
+    <w:lvl w:ilvl="8" w:tplc="04130005" w:tentative="1">
+      <w:start w:val="1"/>
+      <w:numFmt w:val="bullet"/>
+      <w:lvlText w:val=""/>
+      <w:lvlJc w:val="left"/>
+      <w:pPr>
+        <w:ind w:left="6480" w:hanging="360"/>
+      </w:pPr>
+      <w:rPr>
+        <w:rFonts w:ascii="Wingdings" w:hAnsi="Wingdings" w:hint="default"/>
+      </w:rPr>
+    </w:lvl>
+  </w:abstractNum>
+  <w:abstractNum w:abstractNumId="3" w15:restartNumberingAfterBreak="0">
+    <w:nsid w:val="5EBF123A"/>
+    <w:multiLevelType w:val="hybridMultilevel"/>
+    <w:tmpl w:val="B91276DA"/>
+    <w:lvl w:ilvl="0" w:tplc="04130001">
+      <w:start w:val="1"/>
+      <w:numFmt w:val="bullet"/>
+      <w:lvlText w:val=""/>
+      <w:lvlJc w:val="left"/>
+      <w:pPr>
+        <w:ind w:left="720" w:hanging="360"/>
+      </w:pPr>
+      <w:rPr>
+        <w:rFonts w:ascii="Symbol" w:hAnsi="Symbol" w:hint="default"/>
+      </w:rPr>
+    </w:lvl>
+    <w:lvl w:ilvl="1" w:tplc="04130003" w:tentative="1">
+      <w:start w:val="1"/>
+      <w:numFmt w:val="bullet"/>
+      <w:lvlText w:val="o"/>
+      <w:lvlJc w:val="left"/>
+      <w:pPr>
+        <w:ind w:left="1440" w:hanging="360"/>
+      </w:pPr>
+      <w:rPr>
+        <w:rFonts w:ascii="Courier New" w:hAnsi="Courier New" w:cs="Courier New" w:hint="default"/>
+      </w:rPr>
+    </w:lvl>
+    <w:lvl w:ilvl="2" w:tplc="04130005" w:tentative="1">
+      <w:start w:val="1"/>
+      <w:numFmt w:val="bullet"/>
+      <w:lvlText w:val=""/>
+      <w:lvlJc w:val="left"/>
+      <w:pPr>
+        <w:ind w:left="2160" w:hanging="360"/>
+      </w:pPr>
+      <w:rPr>
+        <w:rFonts w:ascii="Wingdings" w:hAnsi="Wingdings" w:hint="default"/>
+      </w:rPr>
+    </w:lvl>
+    <w:lvl w:ilvl="3" w:tplc="04130001" w:tentative="1">
+      <w:start w:val="1"/>
+      <w:numFmt w:val="bullet"/>
+      <w:lvlText w:val=""/>
+      <w:lvlJc w:val="left"/>
+      <w:pPr>
+        <w:ind w:left="2880" w:hanging="360"/>
+      </w:pPr>
+      <w:rPr>
+        <w:rFonts w:ascii="Symbol" w:hAnsi="Symbol" w:hint="default"/>
+      </w:rPr>
+    </w:lvl>
+    <w:lvl w:ilvl="4" w:tplc="04130003" w:tentative="1">
+      <w:start w:val="1"/>
+      <w:numFmt w:val="bullet"/>
+      <w:lvlText w:val="o"/>
+      <w:lvlJc w:val="left"/>
+      <w:pPr>
+        <w:ind w:left="3600" w:hanging="360"/>
+      </w:pPr>
+      <w:rPr>
+        <w:rFonts w:ascii="Courier New" w:hAnsi="Courier New" w:cs="Courier New" w:hint="default"/>
+      </w:rPr>
+    </w:lvl>
+    <w:lvl w:ilvl="5" w:tplc="04130005" w:tentative="1">
+      <w:start w:val="1"/>
+      <w:numFmt w:val="bullet"/>
+      <w:lvlText w:val=""/>
+      <w:lvlJc w:val="left"/>
+      <w:pPr>
+        <w:ind w:left="4320" w:hanging="360"/>
+      </w:pPr>
+      <w:rPr>
+        <w:rFonts w:ascii="Wingdings" w:hAnsi="Wingdings" w:hint="default"/>
+      </w:rPr>
+    </w:lvl>
+    <w:lvl w:ilvl="6" w:tplc="04130001" w:tentative="1">
+      <w:start w:val="1"/>
+      <w:numFmt w:val="bullet"/>
+      <w:lvlText w:val=""/>
+      <w:lvlJc w:val="left"/>
+      <w:pPr>
+        <w:ind w:left="5040" w:hanging="360"/>
+      </w:pPr>
+      <w:rPr>
+        <w:rFonts w:ascii="Symbol" w:hAnsi="Symbol" w:hint="default"/>
+      </w:rPr>
+    </w:lvl>
+    <w:lvl w:ilvl="7" w:tplc="04130003" w:tentative="1">
+      <w:start w:val="1"/>
+      <w:numFmt w:val="bullet"/>
+      <w:lvlText w:val="o"/>
+      <w:lvlJc w:val="left"/>
+      <w:pPr>
+        <w:ind w:left="5760" w:hanging="360"/>
+      </w:pPr>
+      <w:rPr>
+        <w:rFonts w:ascii="Courier New" w:hAnsi="Courier New" w:cs="Courier New" w:hint="default"/>
+      </w:rPr>
+    </w:lvl>
+    <w:lvl w:ilvl="8" w:tplc="04130005" w:tentative="1">
+      <w:start w:val="1"/>
+      <w:numFmt w:val="bullet"/>
+      <w:lvlText w:val=""/>
+      <w:lvlJc w:val="left"/>
+      <w:pPr>
+        <w:ind w:left="6480" w:hanging="360"/>
+      </w:pPr>
+      <w:rPr>
+        <w:rFonts w:ascii="Wingdings" w:hAnsi="Wingdings" w:hint="default"/>
+      </w:rPr>
+    </w:lvl>
+  </w:abstractNum>
+  <w:abstractNum w:abstractNumId="4" w15:restartNumberingAfterBreak="0">
+    <w:nsid w:val="6BED2BA1"/>
+    <w:multiLevelType w:val="hybridMultilevel"/>
+    <w:tmpl w:val="F190C006"/>
+    <w:lvl w:ilvl="0" w:tplc="04130001">
+      <w:start w:val="1"/>
+      <w:numFmt w:val="bullet"/>
+      <w:lvlText w:val=""/>
+      <w:lvlJc w:val="left"/>
+      <w:pPr>
+        <w:ind w:left="720" w:hanging="360"/>
+      </w:pPr>
+      <w:rPr>
+        <w:rFonts w:ascii="Symbol" w:hAnsi="Symbol" w:hint="default"/>
+      </w:rPr>
+    </w:lvl>
+    <w:lvl w:ilvl="1" w:tplc="04130003" w:tentative="1">
+      <w:start w:val="1"/>
+      <w:numFmt w:val="bullet"/>
+      <w:lvlText w:val="o"/>
+      <w:lvlJc w:val="left"/>
+      <w:pPr>
+        <w:ind w:left="1440" w:hanging="360"/>
+      </w:pPr>
+      <w:rPr>
+        <w:rFonts w:ascii="Courier New" w:hAnsi="Courier New" w:cs="Courier New" w:hint="default"/>
+      </w:rPr>
+    </w:lvl>
+    <w:lvl w:ilvl="2" w:tplc="04130005" w:tentative="1">
+      <w:start w:val="1"/>
+      <w:numFmt w:val="bullet"/>
+      <w:lvlText w:val=""/>
+      <w:lvlJc w:val="left"/>
+      <w:pPr>
+        <w:ind w:left="2160" w:hanging="360"/>
+      </w:pPr>
+      <w:rPr>
+        <w:rFonts w:ascii="Wingdings" w:hAnsi="Wingdings" w:hint="default"/>
+      </w:rPr>
+    </w:lvl>
+    <w:lvl w:ilvl="3" w:tplc="04130001" w:tentative="1">
+      <w:start w:val="1"/>
+      <w:numFmt w:val="bullet"/>
+      <w:lvlText w:val=""/>
+      <w:lvlJc w:val="left"/>
+      <w:pPr>
+        <w:ind w:left="2880" w:hanging="360"/>
+      </w:pPr>
+      <w:rPr>
+        <w:rFonts w:ascii="Symbol" w:hAnsi="Symbol" w:hint="default"/>
+      </w:rPr>
+    </w:lvl>
+    <w:lvl w:ilvl="4" w:tplc="04130003" w:tentative="1">
+      <w:start w:val="1"/>
+      <w:numFmt w:val="bullet"/>
+      <w:lvlText w:val="o"/>
+      <w:lvlJc w:val="left"/>
+      <w:pPr>
+        <w:ind w:left="3600" w:hanging="360"/>
+      </w:pPr>
+      <w:rPr>
+        <w:rFonts w:ascii="Courier New" w:hAnsi="Courier New" w:cs="Courier New" w:hint="default"/>
+      </w:rPr>
+    </w:lvl>
+    <w:lvl w:ilvl="5" w:tplc="04130005" w:tentative="1">
+      <w:start w:val="1"/>
+      <w:numFmt w:val="bullet"/>
+      <w:lvlText w:val=""/>
+      <w:lvlJc w:val="left"/>
+      <w:pPr>
+        <w:ind w:left="4320" w:hanging="360"/>
+      </w:pPr>
+      <w:rPr>
+        <w:rFonts w:ascii="Wingdings" w:hAnsi="Wingdings" w:hint="default"/>
+      </w:rPr>
+    </w:lvl>
+    <w:lvl w:ilvl="6" w:tplc="04130001" w:tentative="1">
+      <w:start w:val="1"/>
+      <w:numFmt w:val="bullet"/>
+      <w:lvlText w:val=""/>
+      <w:lvlJc w:val="left"/>
+      <w:pPr>
+        <w:ind w:left="5040" w:hanging="360"/>
+      </w:pPr>
+      <w:rPr>
+        <w:rFonts w:ascii="Symbol" w:hAnsi="Symbol" w:hint="default"/>
+      </w:rPr>
+    </w:lvl>
+    <w:lvl w:ilvl="7" w:tplc="04130003" w:tentative="1">
+      <w:start w:val="1"/>
+      <w:numFmt w:val="bullet"/>
+      <w:lvlText w:val="o"/>
+      <w:lvlJc w:val="left"/>
+      <w:pPr>
+        <w:ind w:left="5760" w:hanging="360"/>
+      </w:pPr>
+      <w:rPr>
+        <w:rFonts w:ascii="Courier New" w:hAnsi="Courier New" w:cs="Courier New" w:hint="default"/>
+      </w:rPr>
+    </w:lvl>
+    <w:lvl w:ilvl="8" w:tplc="04130005" w:tentative="1">
+      <w:start w:val="1"/>
+      <w:numFmt w:val="bullet"/>
+      <w:lvlText w:val=""/>
+      <w:lvlJc w:val="left"/>
+      <w:pPr>
+        <w:ind w:left="6480" w:hanging="360"/>
+      </w:pPr>
+      <w:rPr>
+        <w:rFonts w:ascii="Wingdings" w:hAnsi="Wingdings" w:hint="default"/>
+      </w:rPr>
+    </w:lvl>
+  </w:abstractNum>
+  <w:num w:numId="1">
+    <w:abstractNumId w:val="3"/>
+  </w:num>
+  <w:num w:numId="2">
+    <w:abstractNumId w:val="4"/>
+  </w:num>
+  <w:num w:numId="3">
+    <w:abstractNumId w:val="0"/>
+  </w:num>
+  <w:num w:numId="4">
+    <w:abstractNumId w:val="2"/>
+  </w:num>
+  <w:num w:numId="5">
+    <w:abstractNumId w:val="1"/>
+  </w:num>
+</w:numbering>
 </file>
 
 <file path=word/styles.xml><?xml version="1.0" encoding="utf-8"?>
@@ -836,6 +1650,17 @@
     <w:semiHidden/>
     <w:unhideWhenUsed/>
   </w:style>
+  <w:style w:type="paragraph" w:styleId="Lijstalinea">
+    <w:name w:val="List Paragraph"/>
+    <w:basedOn w:val="Standaard"/>
+    <w:uiPriority w:val="34"/>
+    <w:qFormat/>
+    <w:rsid w:val="00344FB2"/>
+    <w:pPr>
+      <w:ind w:left="720"/>
+      <w:contextualSpacing/>
+    </w:pPr>
+  </w:style>
 </w:styles>
 </file>
 

</xml_diff>

<commit_message>
-Changed user Type from String to int
</commit_message>
<xml_diff>
--- a/docs/database plan.docx
+++ b/docs/database plan.docx
@@ -107,8 +107,17 @@
           <w:rFonts w:ascii="Arial" w:eastAsia="Arial" w:hAnsi="Arial" w:cs="Arial"/>
           <w:lang w:val="en-US"/>
         </w:rPr>
-        <w:t>Type: ?String?</w:t>
-      </w:r>
+        <w:t xml:space="preserve">Type: </w:t>
+      </w:r>
+      <w:r>
+        <w:rPr>
+          <w:rFonts w:ascii="Arial" w:eastAsia="Arial" w:hAnsi="Arial" w:cs="Arial"/>
+          <w:lang w:val="en-US"/>
+        </w:rPr>
+        <w:t>int</w:t>
+      </w:r>
+      <w:bookmarkStart w:id="0" w:name="_GoBack"/>
+      <w:bookmarkEnd w:id="0"/>
     </w:p>
     <w:p>
       <w:pPr>
@@ -426,8 +435,6 @@
         </w:rPr>
         <w:t xml:space="preserve"> (Building id)</w:t>
       </w:r>
-      <w:bookmarkStart w:id="0" w:name="_GoBack"/>
-      <w:bookmarkEnd w:id="0"/>
     </w:p>
     <w:p>
       <w:pPr>

</xml_diff>

<commit_message>
-Changed starting and ending time from reservation to String to match the database -Added explanation to user type -Added type to room to match database
</commit_message>
<xml_diff>
--- a/docs/database plan.docx
+++ b/docs/database plan.docx
@@ -107,7 +107,77 @@
           <w:rFonts w:ascii="Arial" w:eastAsia="Arial" w:hAnsi="Arial" w:cs="Arial"/>
           <w:lang w:val="en-US"/>
         </w:rPr>
-        <w:t>Type: ?String?</w:t>
+        <w:t xml:space="preserve">Type: </w:t>
+      </w:r>
+      <w:r>
+        <w:rPr>
+          <w:rFonts w:ascii="Arial" w:eastAsia="Arial" w:hAnsi="Arial" w:cs="Arial"/>
+          <w:lang w:val="en-US"/>
+        </w:rPr>
+        <w:t>int</w:t>
+      </w:r>
+    </w:p>
+    <w:p>
+      <w:pPr>
+        <w:pStyle w:val="Lijstalinea"/>
+        <w:numPr>
+          <w:ilvl w:val="1"/>
+          <w:numId w:val="1"/>
+        </w:numPr>
+        <w:spacing w:after="0" w:line="276" w:lineRule="auto"/>
+        <w:rPr>
+          <w:rFonts w:ascii="Arial" w:eastAsia="Arial" w:hAnsi="Arial" w:cs="Arial"/>
+          <w:lang w:val="en-US"/>
+        </w:rPr>
+      </w:pPr>
+      <w:r>
+        <w:rPr>
+          <w:rFonts w:ascii="Arial" w:eastAsia="Arial" w:hAnsi="Arial" w:cs="Arial"/>
+          <w:lang w:val="en-US"/>
+        </w:rPr>
+        <w:t>0: admin</w:t>
+      </w:r>
+    </w:p>
+    <w:p>
+      <w:pPr>
+        <w:pStyle w:val="Lijstalinea"/>
+        <w:numPr>
+          <w:ilvl w:val="1"/>
+          <w:numId w:val="1"/>
+        </w:numPr>
+        <w:spacing w:after="0" w:line="276" w:lineRule="auto"/>
+        <w:rPr>
+          <w:rFonts w:ascii="Arial" w:eastAsia="Arial" w:hAnsi="Arial" w:cs="Arial"/>
+          <w:lang w:val="en-US"/>
+        </w:rPr>
+      </w:pPr>
+      <w:r>
+        <w:rPr>
+          <w:rFonts w:ascii="Arial" w:eastAsia="Arial" w:hAnsi="Arial" w:cs="Arial"/>
+          <w:lang w:val="en-US"/>
+        </w:rPr>
+        <w:t>1: teacher</w:t>
+      </w:r>
+    </w:p>
+    <w:p>
+      <w:pPr>
+        <w:pStyle w:val="Lijstalinea"/>
+        <w:numPr>
+          <w:ilvl w:val="1"/>
+          <w:numId w:val="1"/>
+        </w:numPr>
+        <w:spacing w:after="0" w:line="276" w:lineRule="auto"/>
+        <w:rPr>
+          <w:rFonts w:ascii="Arial" w:eastAsia="Arial" w:hAnsi="Arial" w:cs="Arial"/>
+          <w:lang w:val="en-US"/>
+        </w:rPr>
+      </w:pPr>
+      <w:r>
+        <w:rPr>
+          <w:rFonts w:ascii="Arial" w:eastAsia="Arial" w:hAnsi="Arial" w:cs="Arial"/>
+          <w:lang w:val="en-US"/>
+        </w:rPr>
+        <w:t>2: student</w:t>
       </w:r>
     </w:p>
     <w:p>
@@ -168,7 +238,39 @@
           <w:rFonts w:ascii="Arial" w:eastAsia="Arial" w:hAnsi="Arial" w:cs="Arial"/>
           <w:lang w:val="en-US"/>
         </w:rPr>
-        <w:t>, date, starting_time, ending_time)</w:t>
+        <w:t xml:space="preserve">, date, </w:t>
+      </w:r>
+      <w:proofErr w:type="spellStart"/>
+      <w:r>
+        <w:rPr>
+          <w:rFonts w:ascii="Arial" w:eastAsia="Arial" w:hAnsi="Arial" w:cs="Arial"/>
+          <w:lang w:val="en-US"/>
+        </w:rPr>
+        <w:t>starting_time</w:t>
+      </w:r>
+      <w:proofErr w:type="spellEnd"/>
+      <w:r>
+        <w:rPr>
+          <w:rFonts w:ascii="Arial" w:eastAsia="Arial" w:hAnsi="Arial" w:cs="Arial"/>
+          <w:lang w:val="en-US"/>
+        </w:rPr>
+        <w:t xml:space="preserve">, </w:t>
+      </w:r>
+      <w:proofErr w:type="spellStart"/>
+      <w:r>
+        <w:rPr>
+          <w:rFonts w:ascii="Arial" w:eastAsia="Arial" w:hAnsi="Arial" w:cs="Arial"/>
+          <w:lang w:val="en-US"/>
+        </w:rPr>
+        <w:t>ending_time</w:t>
+      </w:r>
+      <w:proofErr w:type="spellEnd"/>
+      <w:r>
+        <w:rPr>
+          <w:rFonts w:ascii="Arial" w:eastAsia="Arial" w:hAnsi="Arial" w:cs="Arial"/>
+          <w:lang w:val="en-US"/>
+        </w:rPr>
+        <w:t>)</w:t>
       </w:r>
     </w:p>
     <w:p>
@@ -275,6 +377,13 @@
         </w:rPr>
         <w:t>Date: Date</w:t>
       </w:r>
+      <w:r>
+        <w:rPr>
+          <w:rFonts w:ascii="Arial" w:eastAsia="Arial" w:hAnsi="Arial" w:cs="Arial"/>
+          <w:lang w:val="en-US"/>
+        </w:rPr>
+        <w:t xml:space="preserve"> (String format)</w:t>
+      </w:r>
     </w:p>
     <w:p>
       <w:pPr>
@@ -289,12 +398,28 @@
           <w:lang w:val="en-US"/>
         </w:rPr>
       </w:pPr>
-      <w:r>
-        <w:rPr>
-          <w:rFonts w:ascii="Arial" w:eastAsia="Arial" w:hAnsi="Arial" w:cs="Arial"/>
-          <w:lang w:val="en-US"/>
-        </w:rPr>
-        <w:t>Starting_time: int</w:t>
+      <w:proofErr w:type="spellStart"/>
+      <w:r>
+        <w:rPr>
+          <w:rFonts w:ascii="Arial" w:eastAsia="Arial" w:hAnsi="Arial" w:cs="Arial"/>
+          <w:lang w:val="en-US"/>
+        </w:rPr>
+        <w:t>Starting_time</w:t>
+      </w:r>
+      <w:proofErr w:type="spellEnd"/>
+      <w:r>
+        <w:rPr>
+          <w:rFonts w:ascii="Arial" w:eastAsia="Arial" w:hAnsi="Arial" w:cs="Arial"/>
+          <w:lang w:val="en-US"/>
+        </w:rPr>
+        <w:t>:</w:t>
+      </w:r>
+      <w:r>
+        <w:rPr>
+          <w:rFonts w:ascii="Arial" w:eastAsia="Arial" w:hAnsi="Arial" w:cs="Arial"/>
+          <w:lang w:val="en-US"/>
+        </w:rPr>
+        <w:t xml:space="preserve"> String</w:t>
       </w:r>
     </w:p>
     <w:p>
@@ -310,12 +435,28 @@
           <w:lang w:val="en-US"/>
         </w:rPr>
       </w:pPr>
-      <w:r>
-        <w:rPr>
-          <w:rFonts w:ascii="Arial" w:eastAsia="Arial" w:hAnsi="Arial" w:cs="Arial"/>
-          <w:lang w:val="en-US"/>
-        </w:rPr>
-        <w:t xml:space="preserve">Ending_time: int </w:t>
+      <w:proofErr w:type="spellStart"/>
+      <w:r>
+        <w:rPr>
+          <w:rFonts w:ascii="Arial" w:eastAsia="Arial" w:hAnsi="Arial" w:cs="Arial"/>
+          <w:lang w:val="en-US"/>
+        </w:rPr>
+        <w:t>Ending_time</w:t>
+      </w:r>
+      <w:proofErr w:type="spellEnd"/>
+      <w:r>
+        <w:rPr>
+          <w:rFonts w:ascii="Arial" w:eastAsia="Arial" w:hAnsi="Arial" w:cs="Arial"/>
+          <w:lang w:val="en-US"/>
+        </w:rPr>
+        <w:t xml:space="preserve">: </w:t>
+      </w:r>
+      <w:r>
+        <w:rPr>
+          <w:rFonts w:ascii="Arial" w:eastAsia="Arial" w:hAnsi="Arial" w:cs="Arial"/>
+          <w:lang w:val="en-US"/>
+        </w:rPr>
+        <w:t>String</w:t>
       </w:r>
     </w:p>
     <w:p>
@@ -363,6 +504,7 @@
         </w:rPr>
         <w:t xml:space="preserve">, </w:t>
       </w:r>
+      <w:proofErr w:type="spellStart"/>
       <w:r>
         <w:rPr>
           <w:rFonts w:ascii="Arial" w:eastAsia="Arial" w:hAnsi="Arial" w:cs="Arial"/>
@@ -370,6 +512,7 @@
         </w:rPr>
         <w:t>teacher_only</w:t>
       </w:r>
+      <w:proofErr w:type="spellEnd"/>
       <w:r>
         <w:rPr>
           <w:rFonts w:ascii="Arial" w:eastAsia="Arial" w:hAnsi="Arial" w:cs="Arial"/>
@@ -426,6 +569,115 @@
         </w:rPr>
         <w:t xml:space="preserve"> (Building id)</w:t>
       </w:r>
+    </w:p>
+    <w:p>
+      <w:pPr>
+        <w:pStyle w:val="Lijstalinea"/>
+        <w:numPr>
+          <w:ilvl w:val="0"/>
+          <w:numId w:val="4"/>
+        </w:numPr>
+        <w:spacing w:after="0" w:line="276" w:lineRule="auto"/>
+        <w:rPr>
+          <w:rFonts w:ascii="Arial" w:eastAsia="Arial" w:hAnsi="Arial" w:cs="Arial"/>
+          <w:lang w:val="en-US"/>
+        </w:rPr>
+      </w:pPr>
+      <w:proofErr w:type="spellStart"/>
+      <w:r>
+        <w:rPr>
+          <w:rFonts w:ascii="Arial" w:eastAsia="Arial" w:hAnsi="Arial" w:cs="Arial"/>
+          <w:lang w:val="en-US"/>
+        </w:rPr>
+        <w:t>Teacher_only</w:t>
+      </w:r>
+      <w:proofErr w:type="spellEnd"/>
+      <w:r>
+        <w:rPr>
+          <w:rFonts w:ascii="Arial" w:eastAsia="Arial" w:hAnsi="Arial" w:cs="Arial"/>
+          <w:lang w:val="en-US"/>
+        </w:rPr>
+        <w:t>: Boolean</w:t>
+      </w:r>
+    </w:p>
+    <w:p>
+      <w:pPr>
+        <w:pStyle w:val="Lijstalinea"/>
+        <w:numPr>
+          <w:ilvl w:val="0"/>
+          <w:numId w:val="4"/>
+        </w:numPr>
+        <w:spacing w:after="0" w:line="276" w:lineRule="auto"/>
+        <w:rPr>
+          <w:rFonts w:ascii="Arial" w:eastAsia="Arial" w:hAnsi="Arial" w:cs="Arial"/>
+          <w:lang w:val="en-US"/>
+        </w:rPr>
+      </w:pPr>
+      <w:r>
+        <w:rPr>
+          <w:rFonts w:ascii="Arial" w:eastAsia="Arial" w:hAnsi="Arial" w:cs="Arial"/>
+          <w:lang w:val="en-US"/>
+        </w:rPr>
+        <w:t>Capacity: int</w:t>
+      </w:r>
+    </w:p>
+    <w:p>
+      <w:pPr>
+        <w:pStyle w:val="Lijstalinea"/>
+        <w:numPr>
+          <w:ilvl w:val="0"/>
+          <w:numId w:val="4"/>
+        </w:numPr>
+        <w:spacing w:after="0" w:line="276" w:lineRule="auto"/>
+        <w:rPr>
+          <w:rFonts w:ascii="Arial" w:eastAsia="Arial" w:hAnsi="Arial" w:cs="Arial"/>
+          <w:lang w:val="en-US"/>
+        </w:rPr>
+      </w:pPr>
+      <w:r>
+        <w:rPr>
+          <w:rFonts w:ascii="Arial" w:eastAsia="Arial" w:hAnsi="Arial" w:cs="Arial"/>
+          <w:lang w:val="en-US"/>
+        </w:rPr>
+        <w:t>Photos: String (</w:t>
+      </w:r>
+      <w:proofErr w:type="spellStart"/>
+      <w:r>
+        <w:rPr>
+          <w:rFonts w:ascii="Arial" w:eastAsia="Arial" w:hAnsi="Arial" w:cs="Arial"/>
+          <w:lang w:val="en-US"/>
+        </w:rPr>
+        <w:t>url</w:t>
+      </w:r>
+      <w:proofErr w:type="spellEnd"/>
+      <w:r>
+        <w:rPr>
+          <w:rFonts w:ascii="Arial" w:eastAsia="Arial" w:hAnsi="Arial" w:cs="Arial"/>
+          <w:lang w:val="en-US"/>
+        </w:rPr>
+        <w:t xml:space="preserve"> to photos)</w:t>
+      </w:r>
+    </w:p>
+    <w:p>
+      <w:pPr>
+        <w:pStyle w:val="Lijstalinea"/>
+        <w:numPr>
+          <w:ilvl w:val="0"/>
+          <w:numId w:val="4"/>
+        </w:numPr>
+        <w:spacing w:after="0" w:line="276" w:lineRule="auto"/>
+        <w:rPr>
+          <w:rFonts w:ascii="Arial" w:eastAsia="Arial" w:hAnsi="Arial" w:cs="Arial"/>
+          <w:lang w:val="en-US"/>
+        </w:rPr>
+      </w:pPr>
+      <w:r>
+        <w:rPr>
+          <w:rFonts w:ascii="Arial" w:eastAsia="Arial" w:hAnsi="Arial" w:cs="Arial"/>
+          <w:lang w:val="en-US"/>
+        </w:rPr>
+        <w:t>Description: String</w:t>
+      </w:r>
       <w:bookmarkStart w:id="0" w:name="_GoBack"/>
       <w:bookmarkEnd w:id="0"/>
     </w:p>
@@ -447,70 +699,7 @@
           <w:rFonts w:ascii="Arial" w:eastAsia="Arial" w:hAnsi="Arial" w:cs="Arial"/>
           <w:lang w:val="en-US"/>
         </w:rPr>
-        <w:t>Teacher_only: Boolean</w:t>
-      </w:r>
-    </w:p>
-    <w:p>
-      <w:pPr>
-        <w:pStyle w:val="Lijstalinea"/>
-        <w:numPr>
-          <w:ilvl w:val="0"/>
-          <w:numId w:val="4"/>
-        </w:numPr>
-        <w:spacing w:after="0" w:line="276" w:lineRule="auto"/>
-        <w:rPr>
-          <w:rFonts w:ascii="Arial" w:eastAsia="Arial" w:hAnsi="Arial" w:cs="Arial"/>
-          <w:lang w:val="en-US"/>
-        </w:rPr>
-      </w:pPr>
-      <w:r>
-        <w:rPr>
-          <w:rFonts w:ascii="Arial" w:eastAsia="Arial" w:hAnsi="Arial" w:cs="Arial"/>
-          <w:lang w:val="en-US"/>
-        </w:rPr>
-        <w:t>Capacity: int</w:t>
-      </w:r>
-    </w:p>
-    <w:p>
-      <w:pPr>
-        <w:pStyle w:val="Lijstalinea"/>
-        <w:numPr>
-          <w:ilvl w:val="0"/>
-          <w:numId w:val="4"/>
-        </w:numPr>
-        <w:spacing w:after="0" w:line="276" w:lineRule="auto"/>
-        <w:rPr>
-          <w:rFonts w:ascii="Arial" w:eastAsia="Arial" w:hAnsi="Arial" w:cs="Arial"/>
-          <w:lang w:val="en-US"/>
-        </w:rPr>
-      </w:pPr>
-      <w:r>
-        <w:rPr>
-          <w:rFonts w:ascii="Arial" w:eastAsia="Arial" w:hAnsi="Arial" w:cs="Arial"/>
-          <w:lang w:val="en-US"/>
-        </w:rPr>
-        <w:t>Photos: String (url to photos)</w:t>
-      </w:r>
-    </w:p>
-    <w:p>
-      <w:pPr>
-        <w:pStyle w:val="Lijstalinea"/>
-        <w:numPr>
-          <w:ilvl w:val="0"/>
-          <w:numId w:val="4"/>
-        </w:numPr>
-        <w:spacing w:after="0" w:line="276" w:lineRule="auto"/>
-        <w:rPr>
-          <w:rFonts w:ascii="Arial" w:eastAsia="Arial" w:hAnsi="Arial" w:cs="Arial"/>
-          <w:lang w:val="en-US"/>
-        </w:rPr>
-      </w:pPr>
-      <w:r>
-        <w:rPr>
-          <w:rFonts w:ascii="Arial" w:eastAsia="Arial" w:hAnsi="Arial" w:cs="Arial"/>
-          <w:lang w:val="en-US"/>
-        </w:rPr>
-        <w:t>Description: String</w:t>
+        <w:t>Type: String (Project room, lecture hall)</w:t>
       </w:r>
     </w:p>
     <w:p>
@@ -541,7 +730,23 @@
           <w:rFonts w:ascii="Arial" w:eastAsia="Arial" w:hAnsi="Arial" w:cs="Arial"/>
           <w:lang w:val="en-US"/>
         </w:rPr>
-        <w:t>, name, room_count, address)</w:t>
+        <w:t xml:space="preserve">, name, </w:t>
+      </w:r>
+      <w:proofErr w:type="spellStart"/>
+      <w:r>
+        <w:rPr>
+          <w:rFonts w:ascii="Arial" w:eastAsia="Arial" w:hAnsi="Arial" w:cs="Arial"/>
+          <w:lang w:val="en-US"/>
+        </w:rPr>
+        <w:t>room_count</w:t>
+      </w:r>
+      <w:proofErr w:type="spellEnd"/>
+      <w:r>
+        <w:rPr>
+          <w:rFonts w:ascii="Arial" w:eastAsia="Arial" w:hAnsi="Arial" w:cs="Arial"/>
+          <w:lang w:val="en-US"/>
+        </w:rPr>
+        <w:t>, address)</w:t>
       </w:r>
     </w:p>
     <w:p>
@@ -599,12 +804,21 @@
           <w:lang w:val="en-US"/>
         </w:rPr>
       </w:pPr>
-      <w:r>
-        <w:rPr>
-          <w:rFonts w:ascii="Arial" w:eastAsia="Arial" w:hAnsi="Arial" w:cs="Arial"/>
-          <w:lang w:val="en-US"/>
-        </w:rPr>
-        <w:t>Room_count: int</w:t>
+      <w:proofErr w:type="spellStart"/>
+      <w:r>
+        <w:rPr>
+          <w:rFonts w:ascii="Arial" w:eastAsia="Arial" w:hAnsi="Arial" w:cs="Arial"/>
+          <w:lang w:val="en-US"/>
+        </w:rPr>
+        <w:t>Room_count</w:t>
+      </w:r>
+      <w:proofErr w:type="spellEnd"/>
+      <w:r>
+        <w:rPr>
+          <w:rFonts w:ascii="Arial" w:eastAsia="Arial" w:hAnsi="Arial" w:cs="Arial"/>
+          <w:lang w:val="en-US"/>
+        </w:rPr>
+        <w:t>: int</w:t>
       </w:r>
     </w:p>
     <w:p>
@@ -995,7 +1209,7 @@
         <w:rFonts w:ascii="Symbol" w:hAnsi="Symbol" w:hint="default"/>
       </w:rPr>
     </w:lvl>
-    <w:lvl w:ilvl="1" w:tplc="04130003" w:tentative="1">
+    <w:lvl w:ilvl="1" w:tplc="04130003">
       <w:start w:val="1"/>
       <w:numFmt w:val="bullet"/>
       <w:lvlText w:val="o"/>

</xml_diff>

<commit_message>
-Added format to date, starting and ending  time for reservation
</commit_message>
<xml_diff>
--- a/docs/database plan.docx
+++ b/docs/database plan.docx
@@ -382,7 +382,37 @@
           <w:rFonts w:ascii="Arial" w:eastAsia="Arial" w:hAnsi="Arial" w:cs="Arial"/>
           <w:lang w:val="en-US"/>
         </w:rPr>
-        <w:t xml:space="preserve"> (String format)</w:t>
+        <w:t xml:space="preserve"> (String </w:t>
+      </w:r>
+      <w:r>
+        <w:rPr>
+          <w:rFonts w:ascii="Arial" w:eastAsia="Arial" w:hAnsi="Arial" w:cs="Arial"/>
+          <w:lang w:val="en-US"/>
+        </w:rPr>
+        <w:t>(‘</w:t>
+      </w:r>
+      <w:proofErr w:type="spellStart"/>
+      <w:r>
+        <w:rPr>
+          <w:rFonts w:ascii="Arial" w:eastAsia="Arial" w:hAnsi="Arial" w:cs="Arial"/>
+          <w:lang w:val="en-US"/>
+        </w:rPr>
+        <w:t>yyyy</w:t>
+      </w:r>
+      <w:proofErr w:type="spellEnd"/>
+      <w:r>
+        <w:rPr>
+          <w:rFonts w:ascii="Arial" w:eastAsia="Arial" w:hAnsi="Arial" w:cs="Arial"/>
+          <w:lang w:val="en-US"/>
+        </w:rPr>
+        <w:t>-mm-dd’)</w:t>
+      </w:r>
+      <w:r>
+        <w:rPr>
+          <w:rFonts w:ascii="Arial" w:eastAsia="Arial" w:hAnsi="Arial" w:cs="Arial"/>
+          <w:lang w:val="en-US"/>
+        </w:rPr>
+        <w:t>)</w:t>
       </w:r>
     </w:p>
     <w:p>
@@ -421,6 +451,38 @@
         </w:rPr>
         <w:t xml:space="preserve"> String</w:t>
       </w:r>
+      <w:r>
+        <w:rPr>
+          <w:rFonts w:ascii="Arial" w:eastAsia="Arial" w:hAnsi="Arial" w:cs="Arial"/>
+          <w:lang w:val="en-US"/>
+        </w:rPr>
+        <w:t xml:space="preserve"> ‘</w:t>
+      </w:r>
+      <w:proofErr w:type="spellStart"/>
+      <w:r>
+        <w:rPr>
+          <w:rFonts w:ascii="Arial" w:eastAsia="Arial" w:hAnsi="Arial" w:cs="Arial"/>
+          <w:lang w:val="en-US"/>
+        </w:rPr>
+        <w:t>hh</w:t>
+      </w:r>
+      <w:proofErr w:type="spellEnd"/>
+      <w:r>
+        <w:rPr>
+          <w:rFonts w:ascii="Arial" w:eastAsia="Arial" w:hAnsi="Arial" w:cs="Arial"/>
+          <w:lang w:val="en-US"/>
+        </w:rPr>
+        <w:t>-mm-</w:t>
+      </w:r>
+      <w:proofErr w:type="spellStart"/>
+      <w:r>
+        <w:rPr>
+          <w:rFonts w:ascii="Arial" w:eastAsia="Arial" w:hAnsi="Arial" w:cs="Arial"/>
+          <w:lang w:val="en-US"/>
+        </w:rPr>
+        <w:t>ss’</w:t>
+      </w:r>
+      <w:proofErr w:type="spellEnd"/>
     </w:p>
     <w:p>
       <w:pPr>
@@ -458,6 +520,38 @@
         </w:rPr>
         <w:t>String</w:t>
       </w:r>
+      <w:r>
+        <w:rPr>
+          <w:rFonts w:ascii="Arial" w:eastAsia="Arial" w:hAnsi="Arial" w:cs="Arial"/>
+          <w:lang w:val="en-US"/>
+        </w:rPr>
+        <w:t xml:space="preserve"> ‘</w:t>
+      </w:r>
+      <w:proofErr w:type="spellStart"/>
+      <w:r>
+        <w:rPr>
+          <w:rFonts w:ascii="Arial" w:eastAsia="Arial" w:hAnsi="Arial" w:cs="Arial"/>
+          <w:lang w:val="en-US"/>
+        </w:rPr>
+        <w:t>hh</w:t>
+      </w:r>
+      <w:proofErr w:type="spellEnd"/>
+      <w:r>
+        <w:rPr>
+          <w:rFonts w:ascii="Arial" w:eastAsia="Arial" w:hAnsi="Arial" w:cs="Arial"/>
+          <w:lang w:val="en-US"/>
+        </w:rPr>
+        <w:t>-mm-</w:t>
+      </w:r>
+      <w:proofErr w:type="spellStart"/>
+      <w:r>
+        <w:rPr>
+          <w:rFonts w:ascii="Arial" w:eastAsia="Arial" w:hAnsi="Arial" w:cs="Arial"/>
+          <w:lang w:val="en-US"/>
+        </w:rPr>
+        <w:t>ss’</w:t>
+      </w:r>
+      <w:proofErr w:type="spellEnd"/>
     </w:p>
     <w:p>
       <w:pPr>
@@ -620,6 +714,8 @@
         </w:rPr>
         <w:t>Capacity: int</w:t>
       </w:r>
+      <w:bookmarkStart w:id="0" w:name="_GoBack"/>
+      <w:bookmarkEnd w:id="0"/>
     </w:p>
     <w:p>
       <w:pPr>
@@ -678,8 +774,6 @@
         </w:rPr>
         <w:t>Description: String</w:t>
       </w:r>
-      <w:bookmarkStart w:id="0" w:name="_GoBack"/>
-      <w:bookmarkEnd w:id="0"/>
     </w:p>
     <w:p>
       <w:pPr>

</xml_diff>

<commit_message>
-Added format for date, starting and ending time in reservation
</commit_message>
<xml_diff>
--- a/docs/database plan.docx
+++ b/docs/database plan.docx
@@ -116,8 +116,69 @@
         </w:rPr>
         <w:t>int</w:t>
       </w:r>
-      <w:bookmarkStart w:id="0" w:name="_GoBack"/>
-      <w:bookmarkEnd w:id="0"/>
+    </w:p>
+    <w:p>
+      <w:pPr>
+        <w:pStyle w:val="Lijstalinea"/>
+        <w:numPr>
+          <w:ilvl w:val="1"/>
+          <w:numId w:val="1"/>
+        </w:numPr>
+        <w:spacing w:after="0" w:line="276" w:lineRule="auto"/>
+        <w:rPr>
+          <w:rFonts w:ascii="Arial" w:eastAsia="Arial" w:hAnsi="Arial" w:cs="Arial"/>
+          <w:lang w:val="en-US"/>
+        </w:rPr>
+      </w:pPr>
+      <w:r>
+        <w:rPr>
+          <w:rFonts w:ascii="Arial" w:eastAsia="Arial" w:hAnsi="Arial" w:cs="Arial"/>
+          <w:lang w:val="en-US"/>
+        </w:rPr>
+        <w:t>0: admin</w:t>
+      </w:r>
+    </w:p>
+    <w:p>
+      <w:pPr>
+        <w:pStyle w:val="Lijstalinea"/>
+        <w:numPr>
+          <w:ilvl w:val="1"/>
+          <w:numId w:val="1"/>
+        </w:numPr>
+        <w:spacing w:after="0" w:line="276" w:lineRule="auto"/>
+        <w:rPr>
+          <w:rFonts w:ascii="Arial" w:eastAsia="Arial" w:hAnsi="Arial" w:cs="Arial"/>
+          <w:lang w:val="en-US"/>
+        </w:rPr>
+      </w:pPr>
+      <w:r>
+        <w:rPr>
+          <w:rFonts w:ascii="Arial" w:eastAsia="Arial" w:hAnsi="Arial" w:cs="Arial"/>
+          <w:lang w:val="en-US"/>
+        </w:rPr>
+        <w:t>1: teacher</w:t>
+      </w:r>
+    </w:p>
+    <w:p>
+      <w:pPr>
+        <w:pStyle w:val="Lijstalinea"/>
+        <w:numPr>
+          <w:ilvl w:val="1"/>
+          <w:numId w:val="1"/>
+        </w:numPr>
+        <w:spacing w:after="0" w:line="276" w:lineRule="auto"/>
+        <w:rPr>
+          <w:rFonts w:ascii="Arial" w:eastAsia="Arial" w:hAnsi="Arial" w:cs="Arial"/>
+          <w:lang w:val="en-US"/>
+        </w:rPr>
+      </w:pPr>
+      <w:r>
+        <w:rPr>
+          <w:rFonts w:ascii="Arial" w:eastAsia="Arial" w:hAnsi="Arial" w:cs="Arial"/>
+          <w:lang w:val="en-US"/>
+        </w:rPr>
+        <w:t>2: student</w:t>
+      </w:r>
     </w:p>
     <w:p>
       <w:pPr>
@@ -177,7 +238,39 @@
           <w:rFonts w:ascii="Arial" w:eastAsia="Arial" w:hAnsi="Arial" w:cs="Arial"/>
           <w:lang w:val="en-US"/>
         </w:rPr>
-        <w:t>, date, starting_time, ending_time)</w:t>
+        <w:t xml:space="preserve">, date, </w:t>
+      </w:r>
+      <w:proofErr w:type="spellStart"/>
+      <w:r>
+        <w:rPr>
+          <w:rFonts w:ascii="Arial" w:eastAsia="Arial" w:hAnsi="Arial" w:cs="Arial"/>
+          <w:lang w:val="en-US"/>
+        </w:rPr>
+        <w:t>starting_time</w:t>
+      </w:r>
+      <w:proofErr w:type="spellEnd"/>
+      <w:r>
+        <w:rPr>
+          <w:rFonts w:ascii="Arial" w:eastAsia="Arial" w:hAnsi="Arial" w:cs="Arial"/>
+          <w:lang w:val="en-US"/>
+        </w:rPr>
+        <w:t xml:space="preserve">, </w:t>
+      </w:r>
+      <w:proofErr w:type="spellStart"/>
+      <w:r>
+        <w:rPr>
+          <w:rFonts w:ascii="Arial" w:eastAsia="Arial" w:hAnsi="Arial" w:cs="Arial"/>
+          <w:lang w:val="en-US"/>
+        </w:rPr>
+        <w:t>ending_time</w:t>
+      </w:r>
+      <w:proofErr w:type="spellEnd"/>
+      <w:r>
+        <w:rPr>
+          <w:rFonts w:ascii="Arial" w:eastAsia="Arial" w:hAnsi="Arial" w:cs="Arial"/>
+          <w:lang w:val="en-US"/>
+        </w:rPr>
+        <w:t>)</w:t>
       </w:r>
     </w:p>
     <w:p>
@@ -284,6 +377,43 @@
         </w:rPr>
         <w:t>Date: Date</w:t>
       </w:r>
+      <w:r>
+        <w:rPr>
+          <w:rFonts w:ascii="Arial" w:eastAsia="Arial" w:hAnsi="Arial" w:cs="Arial"/>
+          <w:lang w:val="en-US"/>
+        </w:rPr>
+        <w:t xml:space="preserve"> (String </w:t>
+      </w:r>
+      <w:r>
+        <w:rPr>
+          <w:rFonts w:ascii="Arial" w:eastAsia="Arial" w:hAnsi="Arial" w:cs="Arial"/>
+          <w:lang w:val="en-US"/>
+        </w:rPr>
+        <w:t>(‘</w:t>
+      </w:r>
+      <w:proofErr w:type="spellStart"/>
+      <w:r>
+        <w:rPr>
+          <w:rFonts w:ascii="Arial" w:eastAsia="Arial" w:hAnsi="Arial" w:cs="Arial"/>
+          <w:lang w:val="en-US"/>
+        </w:rPr>
+        <w:t>yyyy</w:t>
+      </w:r>
+      <w:proofErr w:type="spellEnd"/>
+      <w:r>
+        <w:rPr>
+          <w:rFonts w:ascii="Arial" w:eastAsia="Arial" w:hAnsi="Arial" w:cs="Arial"/>
+          <w:lang w:val="en-US"/>
+        </w:rPr>
+        <w:t>-mm-dd’)</w:t>
+      </w:r>
+      <w:r>
+        <w:rPr>
+          <w:rFonts w:ascii="Arial" w:eastAsia="Arial" w:hAnsi="Arial" w:cs="Arial"/>
+          <w:lang w:val="en-US"/>
+        </w:rPr>
+        <w:t>)</w:t>
+      </w:r>
     </w:p>
     <w:p>
       <w:pPr>
@@ -298,13 +428,61 @@
           <w:lang w:val="en-US"/>
         </w:rPr>
       </w:pPr>
-      <w:r>
-        <w:rPr>
-          <w:rFonts w:ascii="Arial" w:eastAsia="Arial" w:hAnsi="Arial" w:cs="Arial"/>
-          <w:lang w:val="en-US"/>
-        </w:rPr>
-        <w:t>Starting_time: int</w:t>
-      </w:r>
+      <w:proofErr w:type="spellStart"/>
+      <w:r>
+        <w:rPr>
+          <w:rFonts w:ascii="Arial" w:eastAsia="Arial" w:hAnsi="Arial" w:cs="Arial"/>
+          <w:lang w:val="en-US"/>
+        </w:rPr>
+        <w:t>Starting_time</w:t>
+      </w:r>
+      <w:proofErr w:type="spellEnd"/>
+      <w:r>
+        <w:rPr>
+          <w:rFonts w:ascii="Arial" w:eastAsia="Arial" w:hAnsi="Arial" w:cs="Arial"/>
+          <w:lang w:val="en-US"/>
+        </w:rPr>
+        <w:t>:</w:t>
+      </w:r>
+      <w:r>
+        <w:rPr>
+          <w:rFonts w:ascii="Arial" w:eastAsia="Arial" w:hAnsi="Arial" w:cs="Arial"/>
+          <w:lang w:val="en-US"/>
+        </w:rPr>
+        <w:t xml:space="preserve"> String</w:t>
+      </w:r>
+      <w:r>
+        <w:rPr>
+          <w:rFonts w:ascii="Arial" w:eastAsia="Arial" w:hAnsi="Arial" w:cs="Arial"/>
+          <w:lang w:val="en-US"/>
+        </w:rPr>
+        <w:t xml:space="preserve"> ‘</w:t>
+      </w:r>
+      <w:proofErr w:type="spellStart"/>
+      <w:r>
+        <w:rPr>
+          <w:rFonts w:ascii="Arial" w:eastAsia="Arial" w:hAnsi="Arial" w:cs="Arial"/>
+          <w:lang w:val="en-US"/>
+        </w:rPr>
+        <w:t>hh</w:t>
+      </w:r>
+      <w:proofErr w:type="spellEnd"/>
+      <w:r>
+        <w:rPr>
+          <w:rFonts w:ascii="Arial" w:eastAsia="Arial" w:hAnsi="Arial" w:cs="Arial"/>
+          <w:lang w:val="en-US"/>
+        </w:rPr>
+        <w:t>-mm-</w:t>
+      </w:r>
+      <w:proofErr w:type="spellStart"/>
+      <w:r>
+        <w:rPr>
+          <w:rFonts w:ascii="Arial" w:eastAsia="Arial" w:hAnsi="Arial" w:cs="Arial"/>
+          <w:lang w:val="en-US"/>
+        </w:rPr>
+        <w:t>ss’</w:t>
+      </w:r>
+      <w:proofErr w:type="spellEnd"/>
     </w:p>
     <w:p>
       <w:pPr>
@@ -319,13 +497,61 @@
           <w:lang w:val="en-US"/>
         </w:rPr>
       </w:pPr>
-      <w:r>
-        <w:rPr>
-          <w:rFonts w:ascii="Arial" w:eastAsia="Arial" w:hAnsi="Arial" w:cs="Arial"/>
-          <w:lang w:val="en-US"/>
-        </w:rPr>
-        <w:t xml:space="preserve">Ending_time: int </w:t>
-      </w:r>
+      <w:proofErr w:type="spellStart"/>
+      <w:r>
+        <w:rPr>
+          <w:rFonts w:ascii="Arial" w:eastAsia="Arial" w:hAnsi="Arial" w:cs="Arial"/>
+          <w:lang w:val="en-US"/>
+        </w:rPr>
+        <w:t>Ending_time</w:t>
+      </w:r>
+      <w:proofErr w:type="spellEnd"/>
+      <w:r>
+        <w:rPr>
+          <w:rFonts w:ascii="Arial" w:eastAsia="Arial" w:hAnsi="Arial" w:cs="Arial"/>
+          <w:lang w:val="en-US"/>
+        </w:rPr>
+        <w:t xml:space="preserve">: </w:t>
+      </w:r>
+      <w:r>
+        <w:rPr>
+          <w:rFonts w:ascii="Arial" w:eastAsia="Arial" w:hAnsi="Arial" w:cs="Arial"/>
+          <w:lang w:val="en-US"/>
+        </w:rPr>
+        <w:t>String</w:t>
+      </w:r>
+      <w:r>
+        <w:rPr>
+          <w:rFonts w:ascii="Arial" w:eastAsia="Arial" w:hAnsi="Arial" w:cs="Arial"/>
+          <w:lang w:val="en-US"/>
+        </w:rPr>
+        <w:t xml:space="preserve"> ‘</w:t>
+      </w:r>
+      <w:proofErr w:type="spellStart"/>
+      <w:r>
+        <w:rPr>
+          <w:rFonts w:ascii="Arial" w:eastAsia="Arial" w:hAnsi="Arial" w:cs="Arial"/>
+          <w:lang w:val="en-US"/>
+        </w:rPr>
+        <w:t>hh</w:t>
+      </w:r>
+      <w:proofErr w:type="spellEnd"/>
+      <w:r>
+        <w:rPr>
+          <w:rFonts w:ascii="Arial" w:eastAsia="Arial" w:hAnsi="Arial" w:cs="Arial"/>
+          <w:lang w:val="en-US"/>
+        </w:rPr>
+        <w:t>-mm-</w:t>
+      </w:r>
+      <w:proofErr w:type="spellStart"/>
+      <w:r>
+        <w:rPr>
+          <w:rFonts w:ascii="Arial" w:eastAsia="Arial" w:hAnsi="Arial" w:cs="Arial"/>
+          <w:lang w:val="en-US"/>
+        </w:rPr>
+        <w:t>ss’</w:t>
+      </w:r>
+      <w:proofErr w:type="spellEnd"/>
     </w:p>
     <w:p>
       <w:pPr>
@@ -372,6 +598,7 @@
         </w:rPr>
         <w:t xml:space="preserve">, </w:t>
       </w:r>
+      <w:proofErr w:type="spellStart"/>
       <w:r>
         <w:rPr>
           <w:rFonts w:ascii="Arial" w:eastAsia="Arial" w:hAnsi="Arial" w:cs="Arial"/>
@@ -379,6 +606,7 @@
         </w:rPr>
         <w:t>teacher_only</w:t>
       </w:r>
+      <w:proofErr w:type="spellEnd"/>
       <w:r>
         <w:rPr>
           <w:rFonts w:ascii="Arial" w:eastAsia="Arial" w:hAnsi="Arial" w:cs="Arial"/>
@@ -449,12 +677,21 @@
           <w:lang w:val="en-US"/>
         </w:rPr>
       </w:pPr>
-      <w:r>
-        <w:rPr>
-          <w:rFonts w:ascii="Arial" w:eastAsia="Arial" w:hAnsi="Arial" w:cs="Arial"/>
-          <w:lang w:val="en-US"/>
-        </w:rPr>
-        <w:t>Teacher_only: Boolean</w:t>
+      <w:proofErr w:type="spellStart"/>
+      <w:r>
+        <w:rPr>
+          <w:rFonts w:ascii="Arial" w:eastAsia="Arial" w:hAnsi="Arial" w:cs="Arial"/>
+          <w:lang w:val="en-US"/>
+        </w:rPr>
+        <w:t>Teacher_only</w:t>
+      </w:r>
+      <w:proofErr w:type="spellEnd"/>
+      <w:r>
+        <w:rPr>
+          <w:rFonts w:ascii="Arial" w:eastAsia="Arial" w:hAnsi="Arial" w:cs="Arial"/>
+          <w:lang w:val="en-US"/>
+        </w:rPr>
+        <w:t>: Boolean</w:t>
       </w:r>
     </w:p>
     <w:p>
@@ -477,6 +714,8 @@
         </w:rPr>
         <w:t>Capacity: int</w:t>
       </w:r>
+      <w:bookmarkStart w:id="0" w:name="_GoBack"/>
+      <w:bookmarkEnd w:id="0"/>
     </w:p>
     <w:p>
       <w:pPr>
@@ -496,7 +735,23 @@
           <w:rFonts w:ascii="Arial" w:eastAsia="Arial" w:hAnsi="Arial" w:cs="Arial"/>
           <w:lang w:val="en-US"/>
         </w:rPr>
-        <w:t>Photos: String (url to photos)</w:t>
+        <w:t>Photos: String (</w:t>
+      </w:r>
+      <w:proofErr w:type="spellStart"/>
+      <w:r>
+        <w:rPr>
+          <w:rFonts w:ascii="Arial" w:eastAsia="Arial" w:hAnsi="Arial" w:cs="Arial"/>
+          <w:lang w:val="en-US"/>
+        </w:rPr>
+        <w:t>url</w:t>
+      </w:r>
+      <w:proofErr w:type="spellEnd"/>
+      <w:r>
+        <w:rPr>
+          <w:rFonts w:ascii="Arial" w:eastAsia="Arial" w:hAnsi="Arial" w:cs="Arial"/>
+          <w:lang w:val="en-US"/>
+        </w:rPr>
+        <w:t xml:space="preserve"> to photos)</w:t>
       </w:r>
     </w:p>
     <w:p>
@@ -522,6 +777,27 @@
     </w:p>
     <w:p>
       <w:pPr>
+        <w:pStyle w:val="Lijstalinea"/>
+        <w:numPr>
+          <w:ilvl w:val="0"/>
+          <w:numId w:val="4"/>
+        </w:numPr>
+        <w:spacing w:after="0" w:line="276" w:lineRule="auto"/>
+        <w:rPr>
+          <w:rFonts w:ascii="Arial" w:eastAsia="Arial" w:hAnsi="Arial" w:cs="Arial"/>
+          <w:lang w:val="en-US"/>
+        </w:rPr>
+      </w:pPr>
+      <w:r>
+        <w:rPr>
+          <w:rFonts w:ascii="Arial" w:eastAsia="Arial" w:hAnsi="Arial" w:cs="Arial"/>
+          <w:lang w:val="en-US"/>
+        </w:rPr>
+        <w:t>Type: String (Project room, lecture hall)</w:t>
+      </w:r>
+    </w:p>
+    <w:p>
+      <w:pPr>
         <w:spacing w:after="0" w:line="276" w:lineRule="auto"/>
         <w:rPr>
           <w:rFonts w:ascii="Arial" w:eastAsia="Arial" w:hAnsi="Arial" w:cs="Arial"/>
@@ -548,7 +824,23 @@
           <w:rFonts w:ascii="Arial" w:eastAsia="Arial" w:hAnsi="Arial" w:cs="Arial"/>
           <w:lang w:val="en-US"/>
         </w:rPr>
-        <w:t>, name, room_count, address)</w:t>
+        <w:t xml:space="preserve">, name, </w:t>
+      </w:r>
+      <w:proofErr w:type="spellStart"/>
+      <w:r>
+        <w:rPr>
+          <w:rFonts w:ascii="Arial" w:eastAsia="Arial" w:hAnsi="Arial" w:cs="Arial"/>
+          <w:lang w:val="en-US"/>
+        </w:rPr>
+        <w:t>room_count</w:t>
+      </w:r>
+      <w:proofErr w:type="spellEnd"/>
+      <w:r>
+        <w:rPr>
+          <w:rFonts w:ascii="Arial" w:eastAsia="Arial" w:hAnsi="Arial" w:cs="Arial"/>
+          <w:lang w:val="en-US"/>
+        </w:rPr>
+        <w:t>, address)</w:t>
       </w:r>
     </w:p>
     <w:p>
@@ -606,12 +898,21 @@
           <w:lang w:val="en-US"/>
         </w:rPr>
       </w:pPr>
-      <w:r>
-        <w:rPr>
-          <w:rFonts w:ascii="Arial" w:eastAsia="Arial" w:hAnsi="Arial" w:cs="Arial"/>
-          <w:lang w:val="en-US"/>
-        </w:rPr>
-        <w:t>Room_count: int</w:t>
+      <w:proofErr w:type="spellStart"/>
+      <w:r>
+        <w:rPr>
+          <w:rFonts w:ascii="Arial" w:eastAsia="Arial" w:hAnsi="Arial" w:cs="Arial"/>
+          <w:lang w:val="en-US"/>
+        </w:rPr>
+        <w:t>Room_count</w:t>
+      </w:r>
+      <w:proofErr w:type="spellEnd"/>
+      <w:r>
+        <w:rPr>
+          <w:rFonts w:ascii="Arial" w:eastAsia="Arial" w:hAnsi="Arial" w:cs="Arial"/>
+          <w:lang w:val="en-US"/>
+        </w:rPr>
+        <w:t>: int</w:t>
       </w:r>
     </w:p>
     <w:p>
@@ -1002,7 +1303,7 @@
         <w:rFonts w:ascii="Symbol" w:hAnsi="Symbol" w:hint="default"/>
       </w:rPr>
     </w:lvl>
-    <w:lvl w:ilvl="1" w:tplc="04130003" w:tentative="1">
+    <w:lvl w:ilvl="1" w:tplc="04130003">
       <w:start w:val="1"/>
       <w:numFmt w:val="bullet"/>
       <w:lvlText w:val="o"/>

</xml_diff>

<commit_message>
-changed format of time from '-' in between to ':"
</commit_message>
<xml_diff>
--- a/docs/database plan.docx
+++ b/docs/database plan.docx
@@ -238,7 +238,39 @@
           <w:rFonts w:ascii="Arial" w:eastAsia="Arial" w:hAnsi="Arial" w:cs="Arial"/>
           <w:lang w:val="en-US"/>
         </w:rPr>
-        <w:t>, date, starting_time, ending_time)</w:t>
+        <w:t xml:space="preserve">, date, </w:t>
+      </w:r>
+      <w:proofErr w:type="spellStart"/>
+      <w:r>
+        <w:rPr>
+          <w:rFonts w:ascii="Arial" w:eastAsia="Arial" w:hAnsi="Arial" w:cs="Arial"/>
+          <w:lang w:val="en-US"/>
+        </w:rPr>
+        <w:t>starting_time</w:t>
+      </w:r>
+      <w:proofErr w:type="spellEnd"/>
+      <w:r>
+        <w:rPr>
+          <w:rFonts w:ascii="Arial" w:eastAsia="Arial" w:hAnsi="Arial" w:cs="Arial"/>
+          <w:lang w:val="en-US"/>
+        </w:rPr>
+        <w:t xml:space="preserve">, </w:t>
+      </w:r>
+      <w:proofErr w:type="spellStart"/>
+      <w:r>
+        <w:rPr>
+          <w:rFonts w:ascii="Arial" w:eastAsia="Arial" w:hAnsi="Arial" w:cs="Arial"/>
+          <w:lang w:val="en-US"/>
+        </w:rPr>
+        <w:t>ending_time</w:t>
+      </w:r>
+      <w:proofErr w:type="spellEnd"/>
+      <w:r>
+        <w:rPr>
+          <w:rFonts w:ascii="Arial" w:eastAsia="Arial" w:hAnsi="Arial" w:cs="Arial"/>
+          <w:lang w:val="en-US"/>
+        </w:rPr>
+        <w:t>)</w:t>
       </w:r>
     </w:p>
     <w:p>
@@ -364,7 +396,23 @@
           <w:rFonts w:ascii="Arial" w:eastAsia="Arial" w:hAnsi="Arial" w:cs="Arial"/>
           <w:lang w:val="en-US"/>
         </w:rPr>
-        <w:t>(‘yyyy-mm-dd’)</w:t>
+        <w:t>(‘</w:t>
+      </w:r>
+      <w:proofErr w:type="spellStart"/>
+      <w:r>
+        <w:rPr>
+          <w:rFonts w:ascii="Arial" w:eastAsia="Arial" w:hAnsi="Arial" w:cs="Arial"/>
+          <w:lang w:val="en-US"/>
+        </w:rPr>
+        <w:t>yyyy</w:t>
+      </w:r>
+      <w:proofErr w:type="spellEnd"/>
+      <w:r>
+        <w:rPr>
+          <w:rFonts w:ascii="Arial" w:eastAsia="Arial" w:hAnsi="Arial" w:cs="Arial"/>
+          <w:lang w:val="en-US"/>
+        </w:rPr>
+        <w:t>-mm-dd’)</w:t>
       </w:r>
       <w:r>
         <w:rPr>
@@ -387,12 +435,21 @@
           <w:lang w:val="en-US"/>
         </w:rPr>
       </w:pPr>
-      <w:r>
-        <w:rPr>
-          <w:rFonts w:ascii="Arial" w:eastAsia="Arial" w:hAnsi="Arial" w:cs="Arial"/>
-          <w:lang w:val="en-US"/>
-        </w:rPr>
-        <w:t>Starting_time:</w:t>
+      <w:proofErr w:type="spellStart"/>
+      <w:r>
+        <w:rPr>
+          <w:rFonts w:ascii="Arial" w:eastAsia="Arial" w:hAnsi="Arial" w:cs="Arial"/>
+          <w:lang w:val="en-US"/>
+        </w:rPr>
+        <w:t>Starting_time</w:t>
+      </w:r>
+      <w:proofErr w:type="spellEnd"/>
+      <w:r>
+        <w:rPr>
+          <w:rFonts w:ascii="Arial" w:eastAsia="Arial" w:hAnsi="Arial" w:cs="Arial"/>
+          <w:lang w:val="en-US"/>
+        </w:rPr>
+        <w:t>:</w:t>
       </w:r>
       <w:r>
         <w:rPr>
@@ -406,7 +463,51 @@
           <w:rFonts w:ascii="Arial" w:eastAsia="Arial" w:hAnsi="Arial" w:cs="Arial"/>
           <w:lang w:val="en-US"/>
         </w:rPr>
-        <w:t xml:space="preserve"> ‘hh-mm-ss’</w:t>
+        <w:t xml:space="preserve"> ‘</w:t>
+      </w:r>
+      <w:proofErr w:type="spellStart"/>
+      <w:r>
+        <w:rPr>
+          <w:rFonts w:ascii="Arial" w:eastAsia="Arial" w:hAnsi="Arial" w:cs="Arial"/>
+          <w:lang w:val="en-US"/>
+        </w:rPr>
+        <w:t>hh</w:t>
+      </w:r>
+      <w:r>
+        <w:rPr>
+          <w:rFonts w:ascii="Arial" w:eastAsia="Arial" w:hAnsi="Arial" w:cs="Arial"/>
+          <w:lang w:val="en-US"/>
+        </w:rPr>
+        <w:t>:</w:t>
+      </w:r>
+      <w:r>
+        <w:rPr>
+          <w:rFonts w:ascii="Arial" w:eastAsia="Arial" w:hAnsi="Arial" w:cs="Arial"/>
+          <w:lang w:val="en-US"/>
+        </w:rPr>
+        <w:t>mm</w:t>
+      </w:r>
+      <w:r>
+        <w:rPr>
+          <w:rFonts w:ascii="Arial" w:eastAsia="Arial" w:hAnsi="Arial" w:cs="Arial"/>
+          <w:lang w:val="en-US"/>
+        </w:rPr>
+        <w:t>:</w:t>
+      </w:r>
+      <w:r>
+        <w:rPr>
+          <w:rFonts w:ascii="Arial" w:eastAsia="Arial" w:hAnsi="Arial" w:cs="Arial"/>
+          <w:lang w:val="en-US"/>
+        </w:rPr>
+        <w:t>ss</w:t>
+      </w:r>
+      <w:proofErr w:type="spellEnd"/>
+      <w:r>
+        <w:rPr>
+          <w:rFonts w:ascii="Arial" w:eastAsia="Arial" w:hAnsi="Arial" w:cs="Arial"/>
+          <w:lang w:val="en-US"/>
+        </w:rPr>
+        <w:t>’</w:t>
       </w:r>
     </w:p>
     <w:p>
@@ -422,12 +523,21 @@
           <w:lang w:val="en-US"/>
         </w:rPr>
       </w:pPr>
-      <w:r>
-        <w:rPr>
-          <w:rFonts w:ascii="Arial" w:eastAsia="Arial" w:hAnsi="Arial" w:cs="Arial"/>
-          <w:lang w:val="en-US"/>
-        </w:rPr>
-        <w:t xml:space="preserve">Ending_time: </w:t>
+      <w:proofErr w:type="spellStart"/>
+      <w:r>
+        <w:rPr>
+          <w:rFonts w:ascii="Arial" w:eastAsia="Arial" w:hAnsi="Arial" w:cs="Arial"/>
+          <w:lang w:val="en-US"/>
+        </w:rPr>
+        <w:t>Ending_time</w:t>
+      </w:r>
+      <w:proofErr w:type="spellEnd"/>
+      <w:r>
+        <w:rPr>
+          <w:rFonts w:ascii="Arial" w:eastAsia="Arial" w:hAnsi="Arial" w:cs="Arial"/>
+          <w:lang w:val="en-US"/>
+        </w:rPr>
+        <w:t xml:space="preserve">: </w:t>
       </w:r>
       <w:r>
         <w:rPr>
@@ -441,7 +551,51 @@
           <w:rFonts w:ascii="Arial" w:eastAsia="Arial" w:hAnsi="Arial" w:cs="Arial"/>
           <w:lang w:val="en-US"/>
         </w:rPr>
-        <w:t xml:space="preserve"> ‘hh-mm-ss’</w:t>
+        <w:t xml:space="preserve"> ‘</w:t>
+      </w:r>
+      <w:proofErr w:type="spellStart"/>
+      <w:r>
+        <w:rPr>
+          <w:rFonts w:ascii="Arial" w:eastAsia="Arial" w:hAnsi="Arial" w:cs="Arial"/>
+          <w:lang w:val="en-US"/>
+        </w:rPr>
+        <w:t>hh</w:t>
+      </w:r>
+      <w:r>
+        <w:rPr>
+          <w:rFonts w:ascii="Arial" w:eastAsia="Arial" w:hAnsi="Arial" w:cs="Arial"/>
+          <w:lang w:val="en-US"/>
+        </w:rPr>
+        <w:t>:</w:t>
+      </w:r>
+      <w:r>
+        <w:rPr>
+          <w:rFonts w:ascii="Arial" w:eastAsia="Arial" w:hAnsi="Arial" w:cs="Arial"/>
+          <w:lang w:val="en-US"/>
+        </w:rPr>
+        <w:t>mm</w:t>
+      </w:r>
+      <w:r>
+        <w:rPr>
+          <w:rFonts w:ascii="Arial" w:eastAsia="Arial" w:hAnsi="Arial" w:cs="Arial"/>
+          <w:lang w:val="en-US"/>
+        </w:rPr>
+        <w:t>:</w:t>
+      </w:r>
+      <w:r>
+        <w:rPr>
+          <w:rFonts w:ascii="Arial" w:eastAsia="Arial" w:hAnsi="Arial" w:cs="Arial"/>
+          <w:lang w:val="en-US"/>
+        </w:rPr>
+        <w:t>ss</w:t>
+      </w:r>
+      <w:proofErr w:type="spellEnd"/>
+      <w:r>
+        <w:rPr>
+          <w:rFonts w:ascii="Arial" w:eastAsia="Arial" w:hAnsi="Arial" w:cs="Arial"/>
+          <w:lang w:val="en-US"/>
+        </w:rPr>
+        <w:t>’</w:t>
       </w:r>
     </w:p>
     <w:p>
@@ -489,6 +643,7 @@
         </w:rPr>
         <w:t xml:space="preserve">, </w:t>
       </w:r>
+      <w:proofErr w:type="spellStart"/>
       <w:r>
         <w:rPr>
           <w:rFonts w:ascii="Arial" w:eastAsia="Arial" w:hAnsi="Arial" w:cs="Arial"/>
@@ -496,6 +651,7 @@
         </w:rPr>
         <w:t>teacher_only</w:t>
       </w:r>
+      <w:proofErr w:type="spellEnd"/>
       <w:r>
         <w:rPr>
           <w:rFonts w:ascii="Arial" w:eastAsia="Arial" w:hAnsi="Arial" w:cs="Arial"/>
@@ -589,12 +745,21 @@
           <w:lang w:val="en-US"/>
         </w:rPr>
       </w:pPr>
-      <w:r>
-        <w:rPr>
-          <w:rFonts w:ascii="Arial" w:eastAsia="Arial" w:hAnsi="Arial" w:cs="Arial"/>
-          <w:lang w:val="en-US"/>
-        </w:rPr>
-        <w:t>Teacher_only: Boolean</w:t>
+      <w:proofErr w:type="spellStart"/>
+      <w:r>
+        <w:rPr>
+          <w:rFonts w:ascii="Arial" w:eastAsia="Arial" w:hAnsi="Arial" w:cs="Arial"/>
+          <w:lang w:val="en-US"/>
+        </w:rPr>
+        <w:t>Teacher_only</w:t>
+      </w:r>
+      <w:proofErr w:type="spellEnd"/>
+      <w:r>
+        <w:rPr>
+          <w:rFonts w:ascii="Arial" w:eastAsia="Arial" w:hAnsi="Arial" w:cs="Arial"/>
+          <w:lang w:val="en-US"/>
+        </w:rPr>
+        <w:t>: Boolean</w:t>
       </w:r>
     </w:p>
     <w:p>
@@ -636,7 +801,23 @@
           <w:rFonts w:ascii="Arial" w:eastAsia="Arial" w:hAnsi="Arial" w:cs="Arial"/>
           <w:lang w:val="en-US"/>
         </w:rPr>
-        <w:t>Photos: String (url to photos)</w:t>
+        <w:t>Photos: String (</w:t>
+      </w:r>
+      <w:proofErr w:type="spellStart"/>
+      <w:r>
+        <w:rPr>
+          <w:rFonts w:ascii="Arial" w:eastAsia="Arial" w:hAnsi="Arial" w:cs="Arial"/>
+          <w:lang w:val="en-US"/>
+        </w:rPr>
+        <w:t>url</w:t>
+      </w:r>
+      <w:proofErr w:type="spellEnd"/>
+      <w:r>
+        <w:rPr>
+          <w:rFonts w:ascii="Arial" w:eastAsia="Arial" w:hAnsi="Arial" w:cs="Arial"/>
+          <w:lang w:val="en-US"/>
+        </w:rPr>
+        <w:t xml:space="preserve"> to photos)</w:t>
       </w:r>
     </w:p>
     <w:p>
@@ -709,7 +890,23 @@
           <w:rFonts w:ascii="Arial" w:eastAsia="Arial" w:hAnsi="Arial" w:cs="Arial"/>
           <w:lang w:val="en-US"/>
         </w:rPr>
-        <w:t>, name, room_count, address)</w:t>
+        <w:t xml:space="preserve">, name, </w:t>
+      </w:r>
+      <w:proofErr w:type="spellStart"/>
+      <w:r>
+        <w:rPr>
+          <w:rFonts w:ascii="Arial" w:eastAsia="Arial" w:hAnsi="Arial" w:cs="Arial"/>
+          <w:lang w:val="en-US"/>
+        </w:rPr>
+        <w:t>room_count</w:t>
+      </w:r>
+      <w:proofErr w:type="spellEnd"/>
+      <w:r>
+        <w:rPr>
+          <w:rFonts w:ascii="Arial" w:eastAsia="Arial" w:hAnsi="Arial" w:cs="Arial"/>
+          <w:lang w:val="en-US"/>
+        </w:rPr>
+        <w:t>, address)</w:t>
       </w:r>
     </w:p>
     <w:p>
@@ -767,12 +964,21 @@
           <w:lang w:val="en-US"/>
         </w:rPr>
       </w:pPr>
-      <w:r>
-        <w:rPr>
-          <w:rFonts w:ascii="Arial" w:eastAsia="Arial" w:hAnsi="Arial" w:cs="Arial"/>
-          <w:lang w:val="en-US"/>
-        </w:rPr>
-        <w:t>Room_count: int</w:t>
+      <w:proofErr w:type="spellStart"/>
+      <w:r>
+        <w:rPr>
+          <w:rFonts w:ascii="Arial" w:eastAsia="Arial" w:hAnsi="Arial" w:cs="Arial"/>
+          <w:lang w:val="en-US"/>
+        </w:rPr>
+        <w:t>Room_count</w:t>
+      </w:r>
+      <w:proofErr w:type="spellEnd"/>
+      <w:r>
+        <w:rPr>
+          <w:rFonts w:ascii="Arial" w:eastAsia="Arial" w:hAnsi="Arial" w:cs="Arial"/>
+          <w:lang w:val="en-US"/>
+        </w:rPr>
+        <w:t>: int</w:t>
       </w:r>
     </w:p>
     <w:p>

</xml_diff>

<commit_message>
-change in database plan
</commit_message>
<xml_diff>
--- a/docs/database plan.docx
+++ b/docs/database plan.docx
@@ -238,7 +238,39 @@
           <w:rFonts w:ascii="Arial" w:eastAsia="Arial" w:hAnsi="Arial" w:cs="Arial"/>
           <w:lang w:val="en-US"/>
         </w:rPr>
-        <w:t>, date, starting_time, ending_time)</w:t>
+        <w:t xml:space="preserve">, date, </w:t>
+      </w:r>
+      <w:proofErr w:type="spellStart"/>
+      <w:r>
+        <w:rPr>
+          <w:rFonts w:ascii="Arial" w:eastAsia="Arial" w:hAnsi="Arial" w:cs="Arial"/>
+          <w:lang w:val="en-US"/>
+        </w:rPr>
+        <w:t>starting_time</w:t>
+      </w:r>
+      <w:proofErr w:type="spellEnd"/>
+      <w:r>
+        <w:rPr>
+          <w:rFonts w:ascii="Arial" w:eastAsia="Arial" w:hAnsi="Arial" w:cs="Arial"/>
+          <w:lang w:val="en-US"/>
+        </w:rPr>
+        <w:t xml:space="preserve">, </w:t>
+      </w:r>
+      <w:proofErr w:type="spellStart"/>
+      <w:r>
+        <w:rPr>
+          <w:rFonts w:ascii="Arial" w:eastAsia="Arial" w:hAnsi="Arial" w:cs="Arial"/>
+          <w:lang w:val="en-US"/>
+        </w:rPr>
+        <w:t>ending_time</w:t>
+      </w:r>
+      <w:proofErr w:type="spellEnd"/>
+      <w:r>
+        <w:rPr>
+          <w:rFonts w:ascii="Arial" w:eastAsia="Arial" w:hAnsi="Arial" w:cs="Arial"/>
+          <w:lang w:val="en-US"/>
+        </w:rPr>
+        <w:t>)</w:t>
       </w:r>
     </w:p>
     <w:p>
@@ -364,7 +396,23 @@
           <w:rFonts w:ascii="Arial" w:eastAsia="Arial" w:hAnsi="Arial" w:cs="Arial"/>
           <w:lang w:val="en-US"/>
         </w:rPr>
-        <w:t>(‘yyyy-mm-dd’)</w:t>
+        <w:t>(‘</w:t>
+      </w:r>
+      <w:proofErr w:type="spellStart"/>
+      <w:r>
+        <w:rPr>
+          <w:rFonts w:ascii="Arial" w:eastAsia="Arial" w:hAnsi="Arial" w:cs="Arial"/>
+          <w:lang w:val="en-US"/>
+        </w:rPr>
+        <w:t>yyyy</w:t>
+      </w:r>
+      <w:proofErr w:type="spellEnd"/>
+      <w:r>
+        <w:rPr>
+          <w:rFonts w:ascii="Arial" w:eastAsia="Arial" w:hAnsi="Arial" w:cs="Arial"/>
+          <w:lang w:val="en-US"/>
+        </w:rPr>
+        <w:t>-mm-dd’)</w:t>
       </w:r>
       <w:r>
         <w:rPr>
@@ -387,12 +435,21 @@
           <w:lang w:val="en-US"/>
         </w:rPr>
       </w:pPr>
-      <w:r>
-        <w:rPr>
-          <w:rFonts w:ascii="Arial" w:eastAsia="Arial" w:hAnsi="Arial" w:cs="Arial"/>
-          <w:lang w:val="en-US"/>
-        </w:rPr>
-        <w:t>Starting_time:</w:t>
+      <w:proofErr w:type="spellStart"/>
+      <w:r>
+        <w:rPr>
+          <w:rFonts w:ascii="Arial" w:eastAsia="Arial" w:hAnsi="Arial" w:cs="Arial"/>
+          <w:lang w:val="en-US"/>
+        </w:rPr>
+        <w:t>Starting_time</w:t>
+      </w:r>
+      <w:proofErr w:type="spellEnd"/>
+      <w:r>
+        <w:rPr>
+          <w:rFonts w:ascii="Arial" w:eastAsia="Arial" w:hAnsi="Arial" w:cs="Arial"/>
+          <w:lang w:val="en-US"/>
+        </w:rPr>
+        <w:t>:</w:t>
       </w:r>
       <w:r>
         <w:rPr>
@@ -406,7 +463,51 @@
           <w:rFonts w:ascii="Arial" w:eastAsia="Arial" w:hAnsi="Arial" w:cs="Arial"/>
           <w:lang w:val="en-US"/>
         </w:rPr>
-        <w:t xml:space="preserve"> ‘hh-mm-ss’</w:t>
+        <w:t xml:space="preserve"> ‘</w:t>
+      </w:r>
+      <w:proofErr w:type="spellStart"/>
+      <w:r>
+        <w:rPr>
+          <w:rFonts w:ascii="Arial" w:eastAsia="Arial" w:hAnsi="Arial" w:cs="Arial"/>
+          <w:lang w:val="en-US"/>
+        </w:rPr>
+        <w:t>hh</w:t>
+      </w:r>
+      <w:r>
+        <w:rPr>
+          <w:rFonts w:ascii="Arial" w:eastAsia="Arial" w:hAnsi="Arial" w:cs="Arial"/>
+          <w:lang w:val="en-US"/>
+        </w:rPr>
+        <w:t>:</w:t>
+      </w:r>
+      <w:r>
+        <w:rPr>
+          <w:rFonts w:ascii="Arial" w:eastAsia="Arial" w:hAnsi="Arial" w:cs="Arial"/>
+          <w:lang w:val="en-US"/>
+        </w:rPr>
+        <w:t>mm</w:t>
+      </w:r>
+      <w:r>
+        <w:rPr>
+          <w:rFonts w:ascii="Arial" w:eastAsia="Arial" w:hAnsi="Arial" w:cs="Arial"/>
+          <w:lang w:val="en-US"/>
+        </w:rPr>
+        <w:t>:</w:t>
+      </w:r>
+      <w:r>
+        <w:rPr>
+          <w:rFonts w:ascii="Arial" w:eastAsia="Arial" w:hAnsi="Arial" w:cs="Arial"/>
+          <w:lang w:val="en-US"/>
+        </w:rPr>
+        <w:t>ss</w:t>
+      </w:r>
+      <w:proofErr w:type="spellEnd"/>
+      <w:r>
+        <w:rPr>
+          <w:rFonts w:ascii="Arial" w:eastAsia="Arial" w:hAnsi="Arial" w:cs="Arial"/>
+          <w:lang w:val="en-US"/>
+        </w:rPr>
+        <w:t>’</w:t>
       </w:r>
     </w:p>
     <w:p>
@@ -422,12 +523,21 @@
           <w:lang w:val="en-US"/>
         </w:rPr>
       </w:pPr>
-      <w:r>
-        <w:rPr>
-          <w:rFonts w:ascii="Arial" w:eastAsia="Arial" w:hAnsi="Arial" w:cs="Arial"/>
-          <w:lang w:val="en-US"/>
-        </w:rPr>
-        <w:t xml:space="preserve">Ending_time: </w:t>
+      <w:proofErr w:type="spellStart"/>
+      <w:r>
+        <w:rPr>
+          <w:rFonts w:ascii="Arial" w:eastAsia="Arial" w:hAnsi="Arial" w:cs="Arial"/>
+          <w:lang w:val="en-US"/>
+        </w:rPr>
+        <w:t>Ending_time</w:t>
+      </w:r>
+      <w:proofErr w:type="spellEnd"/>
+      <w:r>
+        <w:rPr>
+          <w:rFonts w:ascii="Arial" w:eastAsia="Arial" w:hAnsi="Arial" w:cs="Arial"/>
+          <w:lang w:val="en-US"/>
+        </w:rPr>
+        <w:t xml:space="preserve">: </w:t>
       </w:r>
       <w:r>
         <w:rPr>
@@ -441,7 +551,51 @@
           <w:rFonts w:ascii="Arial" w:eastAsia="Arial" w:hAnsi="Arial" w:cs="Arial"/>
           <w:lang w:val="en-US"/>
         </w:rPr>
-        <w:t xml:space="preserve"> ‘hh-mm-ss’</w:t>
+        <w:t xml:space="preserve"> ‘</w:t>
+      </w:r>
+      <w:proofErr w:type="spellStart"/>
+      <w:r>
+        <w:rPr>
+          <w:rFonts w:ascii="Arial" w:eastAsia="Arial" w:hAnsi="Arial" w:cs="Arial"/>
+          <w:lang w:val="en-US"/>
+        </w:rPr>
+        <w:t>hh</w:t>
+      </w:r>
+      <w:r>
+        <w:rPr>
+          <w:rFonts w:ascii="Arial" w:eastAsia="Arial" w:hAnsi="Arial" w:cs="Arial"/>
+          <w:lang w:val="en-US"/>
+        </w:rPr>
+        <w:t>:</w:t>
+      </w:r>
+      <w:r>
+        <w:rPr>
+          <w:rFonts w:ascii="Arial" w:eastAsia="Arial" w:hAnsi="Arial" w:cs="Arial"/>
+          <w:lang w:val="en-US"/>
+        </w:rPr>
+        <w:t>mm</w:t>
+      </w:r>
+      <w:r>
+        <w:rPr>
+          <w:rFonts w:ascii="Arial" w:eastAsia="Arial" w:hAnsi="Arial" w:cs="Arial"/>
+          <w:lang w:val="en-US"/>
+        </w:rPr>
+        <w:t>:</w:t>
+      </w:r>
+      <w:r>
+        <w:rPr>
+          <w:rFonts w:ascii="Arial" w:eastAsia="Arial" w:hAnsi="Arial" w:cs="Arial"/>
+          <w:lang w:val="en-US"/>
+        </w:rPr>
+        <w:t>ss</w:t>
+      </w:r>
+      <w:proofErr w:type="spellEnd"/>
+      <w:r>
+        <w:rPr>
+          <w:rFonts w:ascii="Arial" w:eastAsia="Arial" w:hAnsi="Arial" w:cs="Arial"/>
+          <w:lang w:val="en-US"/>
+        </w:rPr>
+        <w:t>’</w:t>
       </w:r>
     </w:p>
     <w:p>
@@ -489,6 +643,7 @@
         </w:rPr>
         <w:t xml:space="preserve">, </w:t>
       </w:r>
+      <w:proofErr w:type="spellStart"/>
       <w:r>
         <w:rPr>
           <w:rFonts w:ascii="Arial" w:eastAsia="Arial" w:hAnsi="Arial" w:cs="Arial"/>
@@ -496,6 +651,7 @@
         </w:rPr>
         <w:t>teacher_only</w:t>
       </w:r>
+      <w:proofErr w:type="spellEnd"/>
       <w:r>
         <w:rPr>
           <w:rFonts w:ascii="Arial" w:eastAsia="Arial" w:hAnsi="Arial" w:cs="Arial"/>
@@ -589,12 +745,21 @@
           <w:lang w:val="en-US"/>
         </w:rPr>
       </w:pPr>
-      <w:r>
-        <w:rPr>
-          <w:rFonts w:ascii="Arial" w:eastAsia="Arial" w:hAnsi="Arial" w:cs="Arial"/>
-          <w:lang w:val="en-US"/>
-        </w:rPr>
-        <w:t>Teacher_only: Boolean</w:t>
+      <w:proofErr w:type="spellStart"/>
+      <w:r>
+        <w:rPr>
+          <w:rFonts w:ascii="Arial" w:eastAsia="Arial" w:hAnsi="Arial" w:cs="Arial"/>
+          <w:lang w:val="en-US"/>
+        </w:rPr>
+        <w:t>Teacher_only</w:t>
+      </w:r>
+      <w:proofErr w:type="spellEnd"/>
+      <w:r>
+        <w:rPr>
+          <w:rFonts w:ascii="Arial" w:eastAsia="Arial" w:hAnsi="Arial" w:cs="Arial"/>
+          <w:lang w:val="en-US"/>
+        </w:rPr>
+        <w:t>: Boolean</w:t>
       </w:r>
     </w:p>
     <w:p>
@@ -636,7 +801,23 @@
           <w:rFonts w:ascii="Arial" w:eastAsia="Arial" w:hAnsi="Arial" w:cs="Arial"/>
           <w:lang w:val="en-US"/>
         </w:rPr>
-        <w:t>Photos: String (url to photos)</w:t>
+        <w:t>Photos: String (</w:t>
+      </w:r>
+      <w:proofErr w:type="spellStart"/>
+      <w:r>
+        <w:rPr>
+          <w:rFonts w:ascii="Arial" w:eastAsia="Arial" w:hAnsi="Arial" w:cs="Arial"/>
+          <w:lang w:val="en-US"/>
+        </w:rPr>
+        <w:t>url</w:t>
+      </w:r>
+      <w:proofErr w:type="spellEnd"/>
+      <w:r>
+        <w:rPr>
+          <w:rFonts w:ascii="Arial" w:eastAsia="Arial" w:hAnsi="Arial" w:cs="Arial"/>
+          <w:lang w:val="en-US"/>
+        </w:rPr>
+        <w:t xml:space="preserve"> to photos)</w:t>
       </w:r>
     </w:p>
     <w:p>
@@ -709,7 +890,23 @@
           <w:rFonts w:ascii="Arial" w:eastAsia="Arial" w:hAnsi="Arial" w:cs="Arial"/>
           <w:lang w:val="en-US"/>
         </w:rPr>
-        <w:t>, name, room_count, address)</w:t>
+        <w:t xml:space="preserve">, name, </w:t>
+      </w:r>
+      <w:proofErr w:type="spellStart"/>
+      <w:r>
+        <w:rPr>
+          <w:rFonts w:ascii="Arial" w:eastAsia="Arial" w:hAnsi="Arial" w:cs="Arial"/>
+          <w:lang w:val="en-US"/>
+        </w:rPr>
+        <w:t>room_count</w:t>
+      </w:r>
+      <w:proofErr w:type="spellEnd"/>
+      <w:r>
+        <w:rPr>
+          <w:rFonts w:ascii="Arial" w:eastAsia="Arial" w:hAnsi="Arial" w:cs="Arial"/>
+          <w:lang w:val="en-US"/>
+        </w:rPr>
+        <w:t>, address)</w:t>
       </w:r>
     </w:p>
     <w:p>
@@ -767,12 +964,21 @@
           <w:lang w:val="en-US"/>
         </w:rPr>
       </w:pPr>
-      <w:r>
-        <w:rPr>
-          <w:rFonts w:ascii="Arial" w:eastAsia="Arial" w:hAnsi="Arial" w:cs="Arial"/>
-          <w:lang w:val="en-US"/>
-        </w:rPr>
-        <w:t>Room_count: int</w:t>
+      <w:proofErr w:type="spellStart"/>
+      <w:r>
+        <w:rPr>
+          <w:rFonts w:ascii="Arial" w:eastAsia="Arial" w:hAnsi="Arial" w:cs="Arial"/>
+          <w:lang w:val="en-US"/>
+        </w:rPr>
+        <w:t>Room_count</w:t>
+      </w:r>
+      <w:proofErr w:type="spellEnd"/>
+      <w:r>
+        <w:rPr>
+          <w:rFonts w:ascii="Arial" w:eastAsia="Arial" w:hAnsi="Arial" w:cs="Arial"/>
+          <w:lang w:val="en-US"/>
+        </w:rPr>
+        <w:t>: int</w:t>
       </w:r>
     </w:p>
     <w:p>

</xml_diff>

<commit_message>
Added calender_items in database plan
</commit_message>
<xml_diff>
--- a/docs/database plan.docx
+++ b/docs/database plan.docx
@@ -10,6 +10,7 @@
           <w:lang w:val="en-US"/>
         </w:rPr>
       </w:pPr>
+      <w:proofErr w:type="gramStart"/>
       <w:r>
         <w:rPr>
           <w:rFonts w:ascii="Arial" w:eastAsia="Arial" w:hAnsi="Arial" w:cs="Arial"/>
@@ -17,6 +18,7 @@
         </w:rPr>
         <w:t>User(</w:t>
       </w:r>
+      <w:proofErr w:type="gramEnd"/>
       <w:r>
         <w:rPr>
           <w:rFonts w:ascii="Arial" w:eastAsia="Arial" w:hAnsi="Arial" w:cs="Arial"/>
@@ -188,6 +190,7 @@
           <w:lang w:val="en-US"/>
         </w:rPr>
       </w:pPr>
+      <w:proofErr w:type="gramStart"/>
       <w:r>
         <w:rPr>
           <w:rFonts w:ascii="Arial" w:eastAsia="Arial" w:hAnsi="Arial" w:cs="Arial"/>
@@ -195,6 +198,7 @@
         </w:rPr>
         <w:t>Reservations(</w:t>
       </w:r>
+      <w:proofErr w:type="gramEnd"/>
       <w:r>
         <w:rPr>
           <w:rFonts w:ascii="Arial" w:eastAsia="Arial" w:hAnsi="Arial" w:cs="Arial"/>
@@ -238,7 +242,39 @@
           <w:rFonts w:ascii="Arial" w:eastAsia="Arial" w:hAnsi="Arial" w:cs="Arial"/>
           <w:lang w:val="en-US"/>
         </w:rPr>
-        <w:t>, date, starting_time, ending_time)</w:t>
+        <w:t xml:space="preserve">, date, </w:t>
+      </w:r>
+      <w:proofErr w:type="spellStart"/>
+      <w:r>
+        <w:rPr>
+          <w:rFonts w:ascii="Arial" w:eastAsia="Arial" w:hAnsi="Arial" w:cs="Arial"/>
+          <w:lang w:val="en-US"/>
+        </w:rPr>
+        <w:t>starting_time</w:t>
+      </w:r>
+      <w:proofErr w:type="spellEnd"/>
+      <w:r>
+        <w:rPr>
+          <w:rFonts w:ascii="Arial" w:eastAsia="Arial" w:hAnsi="Arial" w:cs="Arial"/>
+          <w:lang w:val="en-US"/>
+        </w:rPr>
+        <w:t xml:space="preserve">, </w:t>
+      </w:r>
+      <w:proofErr w:type="spellStart"/>
+      <w:r>
+        <w:rPr>
+          <w:rFonts w:ascii="Arial" w:eastAsia="Arial" w:hAnsi="Arial" w:cs="Arial"/>
+          <w:lang w:val="en-US"/>
+        </w:rPr>
+        <w:t>ending_time</w:t>
+      </w:r>
+      <w:proofErr w:type="spellEnd"/>
+      <w:r>
+        <w:rPr>
+          <w:rFonts w:ascii="Arial" w:eastAsia="Arial" w:hAnsi="Arial" w:cs="Arial"/>
+          <w:lang w:val="en-US"/>
+        </w:rPr>
+        <w:t>)</w:t>
       </w:r>
     </w:p>
     <w:p>
@@ -364,7 +400,23 @@
           <w:rFonts w:ascii="Arial" w:eastAsia="Arial" w:hAnsi="Arial" w:cs="Arial"/>
           <w:lang w:val="en-US"/>
         </w:rPr>
-        <w:t>(‘yyyy-mm-dd’)</w:t>
+        <w:t>(‘</w:t>
+      </w:r>
+      <w:proofErr w:type="spellStart"/>
+      <w:r>
+        <w:rPr>
+          <w:rFonts w:ascii="Arial" w:eastAsia="Arial" w:hAnsi="Arial" w:cs="Arial"/>
+          <w:lang w:val="en-US"/>
+        </w:rPr>
+        <w:t>yyyy</w:t>
+      </w:r>
+      <w:proofErr w:type="spellEnd"/>
+      <w:r>
+        <w:rPr>
+          <w:rFonts w:ascii="Arial" w:eastAsia="Arial" w:hAnsi="Arial" w:cs="Arial"/>
+          <w:lang w:val="en-US"/>
+        </w:rPr>
+        <w:t>-mm-dd’)</w:t>
       </w:r>
       <w:r>
         <w:rPr>
@@ -387,12 +439,21 @@
           <w:lang w:val="en-US"/>
         </w:rPr>
       </w:pPr>
-      <w:r>
-        <w:rPr>
-          <w:rFonts w:ascii="Arial" w:eastAsia="Arial" w:hAnsi="Arial" w:cs="Arial"/>
-          <w:lang w:val="en-US"/>
-        </w:rPr>
-        <w:t>Starting_time:</w:t>
+      <w:proofErr w:type="spellStart"/>
+      <w:r>
+        <w:rPr>
+          <w:rFonts w:ascii="Arial" w:eastAsia="Arial" w:hAnsi="Arial" w:cs="Arial"/>
+          <w:lang w:val="en-US"/>
+        </w:rPr>
+        <w:t>Starting_time</w:t>
+      </w:r>
+      <w:proofErr w:type="spellEnd"/>
+      <w:r>
+        <w:rPr>
+          <w:rFonts w:ascii="Arial" w:eastAsia="Arial" w:hAnsi="Arial" w:cs="Arial"/>
+          <w:lang w:val="en-US"/>
+        </w:rPr>
+        <w:t>:</w:t>
       </w:r>
       <w:r>
         <w:rPr>
@@ -406,7 +467,15 @@
           <w:rFonts w:ascii="Arial" w:eastAsia="Arial" w:hAnsi="Arial" w:cs="Arial"/>
           <w:lang w:val="en-US"/>
         </w:rPr>
-        <w:t xml:space="preserve"> ‘hh</w:t>
+        <w:t xml:space="preserve"> ‘</w:t>
+      </w:r>
+      <w:proofErr w:type="spellStart"/>
+      <w:r>
+        <w:rPr>
+          <w:rFonts w:ascii="Arial" w:eastAsia="Arial" w:hAnsi="Arial" w:cs="Arial"/>
+          <w:lang w:val="en-US"/>
+        </w:rPr>
+        <w:t>hh</w:t>
       </w:r>
       <w:r>
         <w:rPr>
@@ -415,6 +484,7 @@
         </w:rPr>
         <w:t>:</w:t>
       </w:r>
+      <w:proofErr w:type="gramStart"/>
       <w:r>
         <w:rPr>
           <w:rFonts w:ascii="Arial" w:eastAsia="Arial" w:hAnsi="Arial" w:cs="Arial"/>
@@ -434,7 +504,16 @@
           <w:rFonts w:ascii="Arial" w:eastAsia="Arial" w:hAnsi="Arial" w:cs="Arial"/>
           <w:lang w:val="en-US"/>
         </w:rPr>
-        <w:t>ss’</w:t>
+        <w:t>ss</w:t>
+      </w:r>
+      <w:proofErr w:type="spellEnd"/>
+      <w:proofErr w:type="gramEnd"/>
+      <w:r>
+        <w:rPr>
+          <w:rFonts w:ascii="Arial" w:eastAsia="Arial" w:hAnsi="Arial" w:cs="Arial"/>
+          <w:lang w:val="en-US"/>
+        </w:rPr>
+        <w:t>’</w:t>
       </w:r>
     </w:p>
     <w:p>
@@ -450,12 +529,21 @@
           <w:lang w:val="en-US"/>
         </w:rPr>
       </w:pPr>
-      <w:r>
-        <w:rPr>
-          <w:rFonts w:ascii="Arial" w:eastAsia="Arial" w:hAnsi="Arial" w:cs="Arial"/>
-          <w:lang w:val="en-US"/>
-        </w:rPr>
-        <w:t xml:space="preserve">Ending_time: </w:t>
+      <w:proofErr w:type="spellStart"/>
+      <w:r>
+        <w:rPr>
+          <w:rFonts w:ascii="Arial" w:eastAsia="Arial" w:hAnsi="Arial" w:cs="Arial"/>
+          <w:lang w:val="en-US"/>
+        </w:rPr>
+        <w:t>Ending_time</w:t>
+      </w:r>
+      <w:proofErr w:type="spellEnd"/>
+      <w:r>
+        <w:rPr>
+          <w:rFonts w:ascii="Arial" w:eastAsia="Arial" w:hAnsi="Arial" w:cs="Arial"/>
+          <w:lang w:val="en-US"/>
+        </w:rPr>
+        <w:t xml:space="preserve">: </w:t>
       </w:r>
       <w:r>
         <w:rPr>
@@ -469,7 +557,15 @@
           <w:rFonts w:ascii="Arial" w:eastAsia="Arial" w:hAnsi="Arial" w:cs="Arial"/>
           <w:lang w:val="en-US"/>
         </w:rPr>
-        <w:t xml:space="preserve"> ‘hh</w:t>
+        <w:t xml:space="preserve"> ‘</w:t>
+      </w:r>
+      <w:proofErr w:type="spellStart"/>
+      <w:r>
+        <w:rPr>
+          <w:rFonts w:ascii="Arial" w:eastAsia="Arial" w:hAnsi="Arial" w:cs="Arial"/>
+          <w:lang w:val="en-US"/>
+        </w:rPr>
+        <w:t>hh</w:t>
       </w:r>
       <w:r>
         <w:rPr>
@@ -478,6 +574,7 @@
         </w:rPr>
         <w:t>:</w:t>
       </w:r>
+      <w:proofErr w:type="gramStart"/>
       <w:r>
         <w:rPr>
           <w:rFonts w:ascii="Arial" w:eastAsia="Arial" w:hAnsi="Arial" w:cs="Arial"/>
@@ -497,17 +594,27 @@
           <w:rFonts w:ascii="Arial" w:eastAsia="Arial" w:hAnsi="Arial" w:cs="Arial"/>
           <w:lang w:val="en-US"/>
         </w:rPr>
-        <w:t>ss’</w:t>
-      </w:r>
-    </w:p>
-    <w:p>
-      <w:pPr>
-        <w:spacing w:after="0" w:line="276" w:lineRule="auto"/>
-        <w:rPr>
-          <w:rFonts w:ascii="Arial" w:eastAsia="Arial" w:hAnsi="Arial" w:cs="Arial"/>
-          <w:lang w:val="en-US"/>
-        </w:rPr>
-      </w:pPr>
+        <w:t>ss</w:t>
+      </w:r>
+      <w:proofErr w:type="spellEnd"/>
+      <w:proofErr w:type="gramEnd"/>
+      <w:r>
+        <w:rPr>
+          <w:rFonts w:ascii="Arial" w:eastAsia="Arial" w:hAnsi="Arial" w:cs="Arial"/>
+          <w:lang w:val="en-US"/>
+        </w:rPr>
+        <w:t>’</w:t>
+      </w:r>
+    </w:p>
+    <w:p>
+      <w:pPr>
+        <w:spacing w:after="0" w:line="276" w:lineRule="auto"/>
+        <w:rPr>
+          <w:rFonts w:ascii="Arial" w:eastAsia="Arial" w:hAnsi="Arial" w:cs="Arial"/>
+          <w:lang w:val="en-US"/>
+        </w:rPr>
+      </w:pPr>
+      <w:proofErr w:type="gramStart"/>
       <w:r>
         <w:rPr>
           <w:rFonts w:ascii="Arial" w:eastAsia="Arial" w:hAnsi="Arial" w:cs="Arial"/>
@@ -515,6 +622,7 @@
         </w:rPr>
         <w:t>Room(</w:t>
       </w:r>
+      <w:proofErr w:type="gramEnd"/>
       <w:r>
         <w:rPr>
           <w:rFonts w:ascii="Arial" w:eastAsia="Arial" w:hAnsi="Arial" w:cs="Arial"/>
@@ -545,6 +653,7 @@
         </w:rPr>
         <w:t xml:space="preserve">, </w:t>
       </w:r>
+      <w:proofErr w:type="spellStart"/>
       <w:r>
         <w:rPr>
           <w:rFonts w:ascii="Arial" w:eastAsia="Arial" w:hAnsi="Arial" w:cs="Arial"/>
@@ -552,6 +661,7 @@
         </w:rPr>
         <w:t>teacher_only</w:t>
       </w:r>
+      <w:proofErr w:type="spellEnd"/>
       <w:r>
         <w:rPr>
           <w:rFonts w:ascii="Arial" w:eastAsia="Arial" w:hAnsi="Arial" w:cs="Arial"/>
@@ -643,12 +753,21 @@
           <w:lang w:val="en-US"/>
         </w:rPr>
       </w:pPr>
-      <w:r>
-        <w:rPr>
-          <w:rFonts w:ascii="Arial" w:eastAsia="Arial" w:hAnsi="Arial" w:cs="Arial"/>
-          <w:lang w:val="en-US"/>
-        </w:rPr>
-        <w:t>Teacher_only: Boolean</w:t>
+      <w:proofErr w:type="spellStart"/>
+      <w:r>
+        <w:rPr>
+          <w:rFonts w:ascii="Arial" w:eastAsia="Arial" w:hAnsi="Arial" w:cs="Arial"/>
+          <w:lang w:val="en-US"/>
+        </w:rPr>
+        <w:t>Teacher_only</w:t>
+      </w:r>
+      <w:proofErr w:type="spellEnd"/>
+      <w:r>
+        <w:rPr>
+          <w:rFonts w:ascii="Arial" w:eastAsia="Arial" w:hAnsi="Arial" w:cs="Arial"/>
+          <w:lang w:val="en-US"/>
+        </w:rPr>
+        <w:t>: Boolean</w:t>
       </w:r>
     </w:p>
     <w:p>
@@ -690,7 +809,23 @@
           <w:rFonts w:ascii="Arial" w:eastAsia="Arial" w:hAnsi="Arial" w:cs="Arial"/>
           <w:lang w:val="en-US"/>
         </w:rPr>
-        <w:t>Photos: String (url to photos)</w:t>
+        <w:t>Photos: String (</w:t>
+      </w:r>
+      <w:proofErr w:type="spellStart"/>
+      <w:r>
+        <w:rPr>
+          <w:rFonts w:ascii="Arial" w:eastAsia="Arial" w:hAnsi="Arial" w:cs="Arial"/>
+          <w:lang w:val="en-US"/>
+        </w:rPr>
+        <w:t>url</w:t>
+      </w:r>
+      <w:proofErr w:type="spellEnd"/>
+      <w:r>
+        <w:rPr>
+          <w:rFonts w:ascii="Arial" w:eastAsia="Arial" w:hAnsi="Arial" w:cs="Arial"/>
+          <w:lang w:val="en-US"/>
+        </w:rPr>
+        <w:t xml:space="preserve"> to photos)</w:t>
       </w:r>
     </w:p>
     <w:p>
@@ -743,6 +878,7 @@
           <w:lang w:val="en-US"/>
         </w:rPr>
       </w:pPr>
+      <w:proofErr w:type="gramStart"/>
       <w:r>
         <w:rPr>
           <w:rFonts w:ascii="Arial" w:eastAsia="Arial" w:hAnsi="Arial" w:cs="Arial"/>
@@ -750,6 +886,7 @@
         </w:rPr>
         <w:t>Building(</w:t>
       </w:r>
+      <w:proofErr w:type="gramEnd"/>
       <w:r>
         <w:rPr>
           <w:rFonts w:ascii="Arial" w:eastAsia="Arial" w:hAnsi="Arial" w:cs="Arial"/>
@@ -763,15 +900,56 @@
           <w:rFonts w:ascii="Arial" w:eastAsia="Arial" w:hAnsi="Arial" w:cs="Arial"/>
           <w:lang w:val="en-US"/>
         </w:rPr>
-        <w:t>, name, room_count, address</w:t>
-      </w:r>
-      <w:r>
-        <w:rPr>
-          <w:rFonts w:ascii="Arial" w:eastAsia="Arial" w:hAnsi="Arial" w:cs="Arial"/>
-          <w:lang w:val="en-US"/>
-        </w:rPr>
-        <w:t>, available_bikes, max_bikes</w:t>
-      </w:r>
+        <w:t xml:space="preserve">, name, </w:t>
+      </w:r>
+      <w:proofErr w:type="spellStart"/>
+      <w:r>
+        <w:rPr>
+          <w:rFonts w:ascii="Arial" w:eastAsia="Arial" w:hAnsi="Arial" w:cs="Arial"/>
+          <w:lang w:val="en-US"/>
+        </w:rPr>
+        <w:t>room_count</w:t>
+      </w:r>
+      <w:proofErr w:type="spellEnd"/>
+      <w:r>
+        <w:rPr>
+          <w:rFonts w:ascii="Arial" w:eastAsia="Arial" w:hAnsi="Arial" w:cs="Arial"/>
+          <w:lang w:val="en-US"/>
+        </w:rPr>
+        <w:t>, address</w:t>
+      </w:r>
+      <w:r>
+        <w:rPr>
+          <w:rFonts w:ascii="Arial" w:eastAsia="Arial" w:hAnsi="Arial" w:cs="Arial"/>
+          <w:lang w:val="en-US"/>
+        </w:rPr>
+        <w:t xml:space="preserve">, </w:t>
+      </w:r>
+      <w:proofErr w:type="spellStart"/>
+      <w:r>
+        <w:rPr>
+          <w:rFonts w:ascii="Arial" w:eastAsia="Arial" w:hAnsi="Arial" w:cs="Arial"/>
+          <w:lang w:val="en-US"/>
+        </w:rPr>
+        <w:t>available_bikes</w:t>
+      </w:r>
+      <w:proofErr w:type="spellEnd"/>
+      <w:r>
+        <w:rPr>
+          <w:rFonts w:ascii="Arial" w:eastAsia="Arial" w:hAnsi="Arial" w:cs="Arial"/>
+          <w:lang w:val="en-US"/>
+        </w:rPr>
+        <w:t xml:space="preserve">, </w:t>
+      </w:r>
+      <w:proofErr w:type="spellStart"/>
+      <w:r>
+        <w:rPr>
+          <w:rFonts w:ascii="Arial" w:eastAsia="Arial" w:hAnsi="Arial" w:cs="Arial"/>
+          <w:lang w:val="en-US"/>
+        </w:rPr>
+        <w:t>max_bikes</w:t>
+      </w:r>
+      <w:proofErr w:type="spellEnd"/>
       <w:r>
         <w:rPr>
           <w:rFonts w:ascii="Arial" w:eastAsia="Arial" w:hAnsi="Arial" w:cs="Arial"/>
@@ -835,12 +1013,21 @@
           <w:lang w:val="en-US"/>
         </w:rPr>
       </w:pPr>
-      <w:r>
-        <w:rPr>
-          <w:rFonts w:ascii="Arial" w:eastAsia="Arial" w:hAnsi="Arial" w:cs="Arial"/>
-          <w:lang w:val="en-US"/>
-        </w:rPr>
-        <w:t>Room_count: int</w:t>
+      <w:proofErr w:type="spellStart"/>
+      <w:r>
+        <w:rPr>
+          <w:rFonts w:ascii="Arial" w:eastAsia="Arial" w:hAnsi="Arial" w:cs="Arial"/>
+          <w:lang w:val="en-US"/>
+        </w:rPr>
+        <w:t>Room_count</w:t>
+      </w:r>
+      <w:proofErr w:type="spellEnd"/>
+      <w:r>
+        <w:rPr>
+          <w:rFonts w:ascii="Arial" w:eastAsia="Arial" w:hAnsi="Arial" w:cs="Arial"/>
+          <w:lang w:val="en-US"/>
+        </w:rPr>
+        <w:t>: int</w:t>
       </w:r>
     </w:p>
     <w:p>
@@ -872,12 +1059,53 @@
           <w:lang w:val="en-US"/>
         </w:rPr>
       </w:pPr>
-      <w:r>
-        <w:rPr>
-          <w:rFonts w:ascii="Arial" w:eastAsia="Arial" w:hAnsi="Arial" w:cs="Arial"/>
-          <w:lang w:val="en-US"/>
-        </w:rPr>
-        <w:t>Bikes(building, available_bikes, max_bikes)</w:t>
+      <w:proofErr w:type="gramStart"/>
+      <w:r>
+        <w:rPr>
+          <w:rFonts w:ascii="Arial" w:eastAsia="Arial" w:hAnsi="Arial" w:cs="Arial"/>
+          <w:lang w:val="en-US"/>
+        </w:rPr>
+        <w:t>Bikes(</w:t>
+      </w:r>
+      <w:proofErr w:type="gramEnd"/>
+      <w:r>
+        <w:rPr>
+          <w:rFonts w:ascii="Arial" w:eastAsia="Arial" w:hAnsi="Arial" w:cs="Arial"/>
+          <w:lang w:val="en-US"/>
+        </w:rPr>
+        <w:t xml:space="preserve">building, </w:t>
+      </w:r>
+      <w:proofErr w:type="spellStart"/>
+      <w:r>
+        <w:rPr>
+          <w:rFonts w:ascii="Arial" w:eastAsia="Arial" w:hAnsi="Arial" w:cs="Arial"/>
+          <w:lang w:val="en-US"/>
+        </w:rPr>
+        <w:t>available_bikes</w:t>
+      </w:r>
+      <w:proofErr w:type="spellEnd"/>
+      <w:r>
+        <w:rPr>
+          <w:rFonts w:ascii="Arial" w:eastAsia="Arial" w:hAnsi="Arial" w:cs="Arial"/>
+          <w:lang w:val="en-US"/>
+        </w:rPr>
+        <w:t xml:space="preserve">, </w:t>
+      </w:r>
+      <w:proofErr w:type="spellStart"/>
+      <w:r>
+        <w:rPr>
+          <w:rFonts w:ascii="Arial" w:eastAsia="Arial" w:hAnsi="Arial" w:cs="Arial"/>
+          <w:lang w:val="en-US"/>
+        </w:rPr>
+        <w:t>max_bikes</w:t>
+      </w:r>
+      <w:proofErr w:type="spellEnd"/>
+      <w:r>
+        <w:rPr>
+          <w:rFonts w:ascii="Arial" w:eastAsia="Arial" w:hAnsi="Arial" w:cs="Arial"/>
+          <w:lang w:val="en-US"/>
+        </w:rPr>
+        <w:t>)</w:t>
       </w:r>
     </w:p>
     <w:p>
@@ -898,37 +1126,616 @@
           <w:rFonts w:ascii="Arial" w:eastAsia="Arial" w:hAnsi="Arial" w:cs="Arial"/>
           <w:lang w:val="en-US"/>
         </w:rPr>
+        <w:t>Building: int</w:t>
+      </w:r>
+    </w:p>
+    <w:p>
+      <w:pPr>
+        <w:pStyle w:val="Lijstalinea"/>
+        <w:numPr>
+          <w:ilvl w:val="0"/>
+          <w:numId w:val="9"/>
+        </w:numPr>
+        <w:spacing w:after="0" w:line="276" w:lineRule="auto"/>
+        <w:rPr>
+          <w:rFonts w:ascii="Arial" w:eastAsia="Arial" w:hAnsi="Arial" w:cs="Arial"/>
+          <w:lang w:val="en-US"/>
+        </w:rPr>
+      </w:pPr>
+      <w:proofErr w:type="spellStart"/>
+      <w:r>
+        <w:rPr>
+          <w:rFonts w:ascii="Arial" w:eastAsia="Arial" w:hAnsi="Arial" w:cs="Arial"/>
+          <w:lang w:val="en-US"/>
+        </w:rPr>
+        <w:t>Available_bikes</w:t>
+      </w:r>
+      <w:proofErr w:type="spellEnd"/>
+      <w:r>
+        <w:rPr>
+          <w:rFonts w:ascii="Arial" w:eastAsia="Arial" w:hAnsi="Arial" w:cs="Arial"/>
+          <w:lang w:val="en-US"/>
+        </w:rPr>
+        <w:t>: int</w:t>
+      </w:r>
+    </w:p>
+    <w:p>
+      <w:pPr>
+        <w:pStyle w:val="Lijstalinea"/>
+        <w:numPr>
+          <w:ilvl w:val="0"/>
+          <w:numId w:val="9"/>
+        </w:numPr>
+        <w:spacing w:after="0" w:line="276" w:lineRule="auto"/>
+        <w:rPr>
+          <w:rFonts w:ascii="Arial" w:eastAsia="Arial" w:hAnsi="Arial" w:cs="Arial"/>
+          <w:lang w:val="en-US"/>
+        </w:rPr>
+      </w:pPr>
+      <w:proofErr w:type="spellStart"/>
+      <w:r>
+        <w:rPr>
+          <w:rFonts w:ascii="Arial" w:eastAsia="Arial" w:hAnsi="Arial" w:cs="Arial"/>
+          <w:lang w:val="en-US"/>
+        </w:rPr>
+        <w:t>Max_bikes</w:t>
+      </w:r>
+      <w:proofErr w:type="spellEnd"/>
+      <w:r>
+        <w:rPr>
+          <w:rFonts w:ascii="Arial" w:eastAsia="Arial" w:hAnsi="Arial" w:cs="Arial"/>
+          <w:lang w:val="en-US"/>
+        </w:rPr>
+        <w:t>: int</w:t>
+      </w:r>
+    </w:p>
+    <w:p>
+      <w:pPr>
+        <w:spacing w:after="0" w:line="276" w:lineRule="auto"/>
+        <w:rPr>
+          <w:rFonts w:ascii="Arial" w:eastAsia="Arial" w:hAnsi="Arial" w:cs="Arial"/>
+          <w:lang w:val="en-US"/>
+        </w:rPr>
+      </w:pPr>
+      <w:proofErr w:type="spellStart"/>
+      <w:r>
+        <w:rPr>
+          <w:rFonts w:ascii="Arial" w:eastAsia="Arial" w:hAnsi="Arial" w:cs="Arial"/>
+          <w:lang w:val="en-US"/>
+        </w:rPr>
+        <w:t>Bike_</w:t>
+      </w:r>
+      <w:proofErr w:type="gramStart"/>
+      <w:r>
+        <w:rPr>
+          <w:rFonts w:ascii="Arial" w:eastAsia="Arial" w:hAnsi="Arial" w:cs="Arial"/>
+          <w:lang w:val="en-US"/>
+        </w:rPr>
+        <w:t>reservations</w:t>
+      </w:r>
+      <w:proofErr w:type="spellEnd"/>
+      <w:r>
+        <w:rPr>
+          <w:rFonts w:ascii="Arial" w:eastAsia="Arial" w:hAnsi="Arial" w:cs="Arial"/>
+          <w:lang w:val="en-US"/>
+        </w:rPr>
+        <w:t>(</w:t>
+      </w:r>
+      <w:proofErr w:type="gramEnd"/>
+      <w:r>
+        <w:rPr>
+          <w:rFonts w:ascii="Arial" w:eastAsia="Arial" w:hAnsi="Arial" w:cs="Arial"/>
+          <w:lang w:val="en-US"/>
+        </w:rPr>
+        <w:t xml:space="preserve">id, building, </w:t>
+      </w:r>
+      <w:proofErr w:type="spellStart"/>
+      <w:r>
+        <w:rPr>
+          <w:rFonts w:ascii="Arial" w:eastAsia="Arial" w:hAnsi="Arial" w:cs="Arial"/>
+          <w:lang w:val="en-US"/>
+        </w:rPr>
+        <w:t>num_bikes</w:t>
+      </w:r>
+      <w:proofErr w:type="spellEnd"/>
+      <w:r>
+        <w:rPr>
+          <w:rFonts w:ascii="Arial" w:eastAsia="Arial" w:hAnsi="Arial" w:cs="Arial"/>
+          <w:lang w:val="en-US"/>
+        </w:rPr>
+        <w:t>)</w:t>
+      </w:r>
+    </w:p>
+    <w:p>
+      <w:pPr>
+        <w:pStyle w:val="Lijstalinea"/>
+        <w:numPr>
+          <w:ilvl w:val="0"/>
+          <w:numId w:val="6"/>
+        </w:numPr>
+        <w:spacing w:after="0" w:line="276" w:lineRule="auto"/>
+        <w:rPr>
+          <w:rFonts w:ascii="Arial" w:eastAsia="Arial" w:hAnsi="Arial" w:cs="Arial"/>
+          <w:lang w:val="en-US"/>
+        </w:rPr>
+      </w:pPr>
+      <w:r>
+        <w:rPr>
+          <w:rFonts w:ascii="Arial" w:eastAsia="Arial" w:hAnsi="Arial" w:cs="Arial"/>
+          <w:lang w:val="en-US"/>
+        </w:rPr>
+        <w:t>Id: int</w:t>
+      </w:r>
+    </w:p>
+    <w:p>
+      <w:pPr>
+        <w:pStyle w:val="Lijstalinea"/>
+        <w:numPr>
+          <w:ilvl w:val="0"/>
+          <w:numId w:val="6"/>
+        </w:numPr>
+        <w:spacing w:after="0" w:line="276" w:lineRule="auto"/>
+        <w:rPr>
+          <w:rFonts w:ascii="Arial" w:eastAsia="Arial" w:hAnsi="Arial" w:cs="Arial"/>
+          <w:lang w:val="en-US"/>
+        </w:rPr>
+      </w:pPr>
+      <w:r>
+        <w:rPr>
+          <w:rFonts w:ascii="Arial" w:eastAsia="Arial" w:hAnsi="Arial" w:cs="Arial"/>
+          <w:lang w:val="en-US"/>
+        </w:rPr>
+        <w:t>Building: int</w:t>
+      </w:r>
+    </w:p>
+    <w:p>
+      <w:pPr>
+        <w:pStyle w:val="Lijstalinea"/>
+        <w:numPr>
+          <w:ilvl w:val="0"/>
+          <w:numId w:val="6"/>
+        </w:numPr>
+        <w:spacing w:after="0" w:line="276" w:lineRule="auto"/>
+        <w:rPr>
+          <w:rFonts w:ascii="Arial" w:eastAsia="Arial" w:hAnsi="Arial" w:cs="Arial"/>
+          <w:lang w:val="en-US"/>
+        </w:rPr>
+      </w:pPr>
+      <w:proofErr w:type="spellStart"/>
+      <w:r>
+        <w:rPr>
+          <w:rFonts w:ascii="Arial" w:eastAsia="Arial" w:hAnsi="Arial" w:cs="Arial"/>
+          <w:lang w:val="en-US"/>
+        </w:rPr>
+        <w:t>Num_bikes</w:t>
+      </w:r>
+      <w:proofErr w:type="spellEnd"/>
+      <w:r>
+        <w:rPr>
+          <w:rFonts w:ascii="Arial" w:eastAsia="Arial" w:hAnsi="Arial" w:cs="Arial"/>
+          <w:lang w:val="en-US"/>
+        </w:rPr>
+        <w:t>: int</w:t>
+      </w:r>
+    </w:p>
+    <w:p>
+      <w:pPr>
+        <w:spacing w:after="0" w:line="276" w:lineRule="auto"/>
+        <w:rPr>
+          <w:rFonts w:ascii="Arial" w:eastAsia="Arial" w:hAnsi="Arial" w:cs="Arial"/>
+          <w:lang w:val="en-US"/>
+        </w:rPr>
+      </w:pPr>
+      <w:proofErr w:type="gramStart"/>
+      <w:r>
+        <w:rPr>
+          <w:rFonts w:ascii="Arial" w:eastAsia="Arial" w:hAnsi="Arial" w:cs="Arial"/>
+          <w:lang w:val="en-US"/>
+        </w:rPr>
+        <w:t>Food(</w:t>
+      </w:r>
+      <w:proofErr w:type="gramEnd"/>
+      <w:r>
+        <w:rPr>
+          <w:rFonts w:ascii="Arial" w:eastAsia="Arial" w:hAnsi="Arial" w:cs="Arial"/>
+          <w:lang w:val="en-US"/>
+        </w:rPr>
+        <w:t>id, name, price)</w:t>
+      </w:r>
+    </w:p>
+    <w:p>
+      <w:pPr>
+        <w:pStyle w:val="Lijstalinea"/>
+        <w:numPr>
+          <w:ilvl w:val="0"/>
+          <w:numId w:val="7"/>
+        </w:numPr>
+        <w:spacing w:after="0" w:line="276" w:lineRule="auto"/>
+        <w:rPr>
+          <w:rFonts w:ascii="Arial" w:eastAsia="Arial" w:hAnsi="Arial" w:cs="Arial"/>
+          <w:lang w:val="en-US"/>
+        </w:rPr>
+      </w:pPr>
+      <w:r>
+        <w:rPr>
+          <w:rFonts w:ascii="Arial" w:eastAsia="Arial" w:hAnsi="Arial" w:cs="Arial"/>
+          <w:lang w:val="en-US"/>
+        </w:rPr>
+        <w:t>Id: int</w:t>
+      </w:r>
+    </w:p>
+    <w:p>
+      <w:pPr>
+        <w:pStyle w:val="Lijstalinea"/>
+        <w:numPr>
+          <w:ilvl w:val="0"/>
+          <w:numId w:val="7"/>
+        </w:numPr>
+        <w:spacing w:after="0" w:line="276" w:lineRule="auto"/>
+        <w:rPr>
+          <w:rFonts w:ascii="Arial" w:eastAsia="Arial" w:hAnsi="Arial" w:cs="Arial"/>
+          <w:lang w:val="en-US"/>
+        </w:rPr>
+      </w:pPr>
+      <w:r>
+        <w:rPr>
+          <w:rFonts w:ascii="Arial" w:eastAsia="Arial" w:hAnsi="Arial" w:cs="Arial"/>
+          <w:lang w:val="en-US"/>
+        </w:rPr>
+        <w:t>Name: String</w:t>
+      </w:r>
+    </w:p>
+    <w:p>
+      <w:pPr>
+        <w:pStyle w:val="Lijstalinea"/>
+        <w:numPr>
+          <w:ilvl w:val="0"/>
+          <w:numId w:val="7"/>
+        </w:numPr>
+        <w:spacing w:after="0" w:line="276" w:lineRule="auto"/>
+        <w:rPr>
+          <w:rFonts w:ascii="Arial" w:eastAsia="Arial" w:hAnsi="Arial" w:cs="Arial"/>
+          <w:lang w:val="en-US"/>
+        </w:rPr>
+      </w:pPr>
+      <w:r>
+        <w:rPr>
+          <w:rFonts w:ascii="Arial" w:eastAsia="Arial" w:hAnsi="Arial" w:cs="Arial"/>
+          <w:lang w:val="en-US"/>
+        </w:rPr>
+        <w:t xml:space="preserve">Price: </w:t>
+      </w:r>
+      <w:r>
+        <w:rPr>
+          <w:rFonts w:ascii="Arial" w:eastAsia="Arial" w:hAnsi="Arial" w:cs="Arial"/>
+          <w:lang w:val="en-US"/>
+        </w:rPr>
+        <w:t>float</w:t>
+      </w:r>
+    </w:p>
+    <w:p>
+      <w:pPr>
+        <w:spacing w:after="0" w:line="276" w:lineRule="auto"/>
+        <w:rPr>
+          <w:rFonts w:ascii="Arial" w:eastAsia="Arial" w:hAnsi="Arial" w:cs="Arial"/>
+          <w:lang w:val="en-US"/>
+        </w:rPr>
+      </w:pPr>
+      <w:proofErr w:type="spellStart"/>
+      <w:r>
+        <w:rPr>
+          <w:rFonts w:ascii="Arial" w:eastAsia="Arial" w:hAnsi="Arial" w:cs="Arial"/>
+          <w:lang w:val="en-US"/>
+        </w:rPr>
+        <w:t>Food_</w:t>
+      </w:r>
+      <w:proofErr w:type="gramStart"/>
+      <w:r>
+        <w:rPr>
+          <w:rFonts w:ascii="Arial" w:eastAsia="Arial" w:hAnsi="Arial" w:cs="Arial"/>
+          <w:lang w:val="en-US"/>
+        </w:rPr>
         <w:t>Building</w:t>
+      </w:r>
+      <w:proofErr w:type="spellEnd"/>
+      <w:r>
+        <w:rPr>
+          <w:rFonts w:ascii="Arial" w:eastAsia="Arial" w:hAnsi="Arial" w:cs="Arial"/>
+          <w:lang w:val="en-US"/>
+        </w:rPr>
+        <w:t>(</w:t>
+      </w:r>
+      <w:proofErr w:type="spellStart"/>
+      <w:proofErr w:type="gramEnd"/>
+      <w:r>
+        <w:rPr>
+          <w:rFonts w:ascii="Arial" w:eastAsia="Arial" w:hAnsi="Arial" w:cs="Arial"/>
+          <w:lang w:val="en-US"/>
+        </w:rPr>
+        <w:t>building_id</w:t>
+      </w:r>
+      <w:proofErr w:type="spellEnd"/>
+      <w:r>
+        <w:rPr>
+          <w:rFonts w:ascii="Arial" w:eastAsia="Arial" w:hAnsi="Arial" w:cs="Arial"/>
+          <w:lang w:val="en-US"/>
+        </w:rPr>
+        <w:t xml:space="preserve">, </w:t>
+      </w:r>
+      <w:proofErr w:type="spellStart"/>
+      <w:r>
+        <w:rPr>
+          <w:rFonts w:ascii="Arial" w:eastAsia="Arial" w:hAnsi="Arial" w:cs="Arial"/>
+          <w:lang w:val="en-US"/>
+        </w:rPr>
+        <w:t>food_id</w:t>
+      </w:r>
+      <w:proofErr w:type="spellEnd"/>
+      <w:r>
+        <w:rPr>
+          <w:rFonts w:ascii="Arial" w:eastAsia="Arial" w:hAnsi="Arial" w:cs="Arial"/>
+          <w:lang w:val="en-US"/>
+        </w:rPr>
+        <w:t>)</w:t>
+      </w:r>
+    </w:p>
+    <w:p>
+      <w:pPr>
+        <w:pStyle w:val="Lijstalinea"/>
+        <w:numPr>
+          <w:ilvl w:val="0"/>
+          <w:numId w:val="8"/>
+        </w:numPr>
+        <w:spacing w:after="0" w:line="276" w:lineRule="auto"/>
+        <w:rPr>
+          <w:rFonts w:ascii="Arial" w:eastAsia="Arial" w:hAnsi="Arial" w:cs="Arial"/>
+          <w:lang w:val="en-US"/>
+        </w:rPr>
+      </w:pPr>
+      <w:proofErr w:type="spellStart"/>
+      <w:r>
+        <w:rPr>
+          <w:rFonts w:ascii="Arial" w:eastAsia="Arial" w:hAnsi="Arial" w:cs="Arial"/>
+          <w:lang w:val="en-US"/>
+        </w:rPr>
+        <w:t>Building_id</w:t>
+      </w:r>
+      <w:proofErr w:type="spellEnd"/>
+      <w:r>
+        <w:rPr>
+          <w:rFonts w:ascii="Arial" w:eastAsia="Arial" w:hAnsi="Arial" w:cs="Arial"/>
+          <w:lang w:val="en-US"/>
+        </w:rPr>
+        <w:t>: int</w:t>
+      </w:r>
+    </w:p>
+    <w:p>
+      <w:pPr>
+        <w:pStyle w:val="Lijstalinea"/>
+        <w:numPr>
+          <w:ilvl w:val="0"/>
+          <w:numId w:val="8"/>
+        </w:numPr>
+        <w:spacing w:after="0" w:line="276" w:lineRule="auto"/>
+        <w:rPr>
+          <w:rFonts w:ascii="Arial" w:eastAsia="Arial" w:hAnsi="Arial" w:cs="Arial"/>
+          <w:lang w:val="en-US"/>
+        </w:rPr>
+      </w:pPr>
+      <w:proofErr w:type="spellStart"/>
+      <w:r>
+        <w:rPr>
+          <w:rFonts w:ascii="Arial" w:eastAsia="Arial" w:hAnsi="Arial" w:cs="Arial"/>
+          <w:lang w:val="en-US"/>
+        </w:rPr>
+        <w:t>Food_id</w:t>
+      </w:r>
+      <w:proofErr w:type="spellEnd"/>
+      <w:r>
+        <w:rPr>
+          <w:rFonts w:ascii="Arial" w:eastAsia="Arial" w:hAnsi="Arial" w:cs="Arial"/>
+          <w:lang w:val="en-US"/>
+        </w:rPr>
+        <w:t>: int</w:t>
+      </w:r>
+    </w:p>
+    <w:p>
+      <w:pPr>
+        <w:spacing w:after="0" w:line="276" w:lineRule="auto"/>
+        <w:rPr>
+          <w:rFonts w:ascii="Arial" w:eastAsia="Arial" w:hAnsi="Arial" w:cs="Arial"/>
+          <w:lang w:val="en-US"/>
+        </w:rPr>
+      </w:pPr>
+      <w:proofErr w:type="spellStart"/>
+      <w:r>
+        <w:rPr>
+          <w:rFonts w:ascii="Arial" w:eastAsia="Arial" w:hAnsi="Arial" w:cs="Arial"/>
+          <w:lang w:val="en-US"/>
+        </w:rPr>
+        <w:t>Calender_</w:t>
+      </w:r>
+      <w:proofErr w:type="gramStart"/>
+      <w:r>
+        <w:rPr>
+          <w:rFonts w:ascii="Arial" w:eastAsia="Arial" w:hAnsi="Arial" w:cs="Arial"/>
+          <w:lang w:val="en-US"/>
+        </w:rPr>
+        <w:t>items</w:t>
+      </w:r>
+      <w:proofErr w:type="spellEnd"/>
+      <w:r>
+        <w:rPr>
+          <w:rFonts w:ascii="Arial" w:eastAsia="Arial" w:hAnsi="Arial" w:cs="Arial"/>
+          <w:lang w:val="en-US"/>
+        </w:rPr>
+        <w:t>(</w:t>
+      </w:r>
+      <w:proofErr w:type="gramEnd"/>
+      <w:r>
+        <w:rPr>
+          <w:rFonts w:ascii="Arial" w:eastAsia="Arial" w:hAnsi="Arial" w:cs="Arial"/>
+          <w:lang w:val="en-US"/>
+        </w:rPr>
+        <w:t xml:space="preserve">id, user, title, date, </w:t>
+      </w:r>
+      <w:proofErr w:type="spellStart"/>
+      <w:r>
+        <w:rPr>
+          <w:rFonts w:ascii="Arial" w:eastAsia="Arial" w:hAnsi="Arial" w:cs="Arial"/>
+          <w:lang w:val="en-US"/>
+        </w:rPr>
+        <w:t>starting_time</w:t>
+      </w:r>
+      <w:proofErr w:type="spellEnd"/>
+      <w:r>
+        <w:rPr>
+          <w:rFonts w:ascii="Arial" w:eastAsia="Arial" w:hAnsi="Arial" w:cs="Arial"/>
+          <w:lang w:val="en-US"/>
+        </w:rPr>
+        <w:t xml:space="preserve">, </w:t>
+      </w:r>
+      <w:proofErr w:type="spellStart"/>
+      <w:r>
+        <w:rPr>
+          <w:rFonts w:ascii="Arial" w:eastAsia="Arial" w:hAnsi="Arial" w:cs="Arial"/>
+          <w:lang w:val="en-US"/>
+        </w:rPr>
+        <w:t>ending_time</w:t>
+      </w:r>
+      <w:proofErr w:type="spellEnd"/>
+      <w:r>
+        <w:rPr>
+          <w:rFonts w:ascii="Arial" w:eastAsia="Arial" w:hAnsi="Arial" w:cs="Arial"/>
+          <w:lang w:val="en-US"/>
+        </w:rPr>
+        <w:t xml:space="preserve">, </w:t>
+      </w:r>
+      <w:proofErr w:type="spellStart"/>
+      <w:r>
+        <w:rPr>
+          <w:rFonts w:ascii="Arial" w:eastAsia="Arial" w:hAnsi="Arial" w:cs="Arial"/>
+          <w:lang w:val="en-US"/>
+        </w:rPr>
+        <w:t>describtion</w:t>
+      </w:r>
+      <w:proofErr w:type="spellEnd"/>
+      <w:r>
+        <w:rPr>
+          <w:rFonts w:ascii="Arial" w:eastAsia="Arial" w:hAnsi="Arial" w:cs="Arial"/>
+          <w:lang w:val="en-US"/>
+        </w:rPr>
+        <w:t>)</w:t>
+      </w:r>
+    </w:p>
+    <w:p>
+      <w:pPr>
+        <w:pStyle w:val="Lijstalinea"/>
+        <w:numPr>
+          <w:ilvl w:val="0"/>
+          <w:numId w:val="10"/>
+        </w:numPr>
+        <w:spacing w:after="0" w:line="276" w:lineRule="auto"/>
+        <w:rPr>
+          <w:rFonts w:ascii="Arial" w:eastAsia="Arial" w:hAnsi="Arial" w:cs="Arial"/>
+          <w:lang w:val="en-US"/>
+        </w:rPr>
+      </w:pPr>
+      <w:r>
+        <w:rPr>
+          <w:rFonts w:ascii="Arial" w:eastAsia="Arial" w:hAnsi="Arial" w:cs="Arial"/>
+          <w:lang w:val="en-US"/>
+        </w:rPr>
+        <w:t>Id: int</w:t>
+      </w:r>
+    </w:p>
+    <w:p>
+      <w:pPr>
+        <w:pStyle w:val="Lijstalinea"/>
+        <w:numPr>
+          <w:ilvl w:val="0"/>
+          <w:numId w:val="10"/>
+        </w:numPr>
+        <w:spacing w:after="0" w:line="276" w:lineRule="auto"/>
+        <w:rPr>
+          <w:rFonts w:ascii="Arial" w:eastAsia="Arial" w:hAnsi="Arial" w:cs="Arial"/>
+          <w:lang w:val="en-US"/>
+        </w:rPr>
+      </w:pPr>
+      <w:r>
+        <w:rPr>
+          <w:rFonts w:ascii="Arial" w:eastAsia="Arial" w:hAnsi="Arial" w:cs="Arial"/>
+          <w:lang w:val="en-US"/>
+        </w:rPr>
+        <w:t>User: string</w:t>
+      </w:r>
+    </w:p>
+    <w:p>
+      <w:pPr>
+        <w:pStyle w:val="Lijstalinea"/>
+        <w:numPr>
+          <w:ilvl w:val="0"/>
+          <w:numId w:val="10"/>
+        </w:numPr>
+        <w:spacing w:after="0" w:line="276" w:lineRule="auto"/>
+        <w:rPr>
+          <w:rFonts w:ascii="Arial" w:eastAsia="Arial" w:hAnsi="Arial" w:cs="Arial"/>
+          <w:lang w:val="en-US"/>
+        </w:rPr>
+      </w:pPr>
+      <w:r>
+        <w:rPr>
+          <w:rFonts w:ascii="Arial" w:eastAsia="Arial" w:hAnsi="Arial" w:cs="Arial"/>
+          <w:lang w:val="en-US"/>
+        </w:rPr>
+        <w:lastRenderedPageBreak/>
+        <w:t>Title: string</w:t>
       </w:r>
       <w:bookmarkStart w:id="0" w:name="_GoBack"/>
       <w:bookmarkEnd w:id="0"/>
-      <w:r>
-        <w:rPr>
-          <w:rFonts w:ascii="Arial" w:eastAsia="Arial" w:hAnsi="Arial" w:cs="Arial"/>
-          <w:lang w:val="en-US"/>
-        </w:rPr>
-        <w:t>: int</w:t>
-      </w:r>
     </w:p>
     <w:p>
       <w:pPr>
         <w:pStyle w:val="Lijstalinea"/>
         <w:numPr>
           <w:ilvl w:val="0"/>
-          <w:numId w:val="9"/>
-        </w:numPr>
-        <w:spacing w:after="0" w:line="276" w:lineRule="auto"/>
-        <w:rPr>
-          <w:rFonts w:ascii="Arial" w:eastAsia="Arial" w:hAnsi="Arial" w:cs="Arial"/>
-          <w:lang w:val="en-US"/>
-        </w:rPr>
-      </w:pPr>
-      <w:r>
-        <w:rPr>
-          <w:rFonts w:ascii="Arial" w:eastAsia="Arial" w:hAnsi="Arial" w:cs="Arial"/>
-          <w:lang w:val="en-US"/>
-        </w:rPr>
-        <w:t>Available_bikes: int</w:t>
+          <w:numId w:val="10"/>
+        </w:numPr>
+        <w:spacing w:after="0" w:line="276" w:lineRule="auto"/>
+        <w:rPr>
+          <w:rFonts w:ascii="Arial" w:eastAsia="Arial" w:hAnsi="Arial" w:cs="Arial"/>
+          <w:lang w:val="en-US"/>
+        </w:rPr>
+      </w:pPr>
+      <w:r>
+        <w:rPr>
+          <w:rFonts w:ascii="Arial" w:eastAsia="Arial" w:hAnsi="Arial" w:cs="Arial"/>
+          <w:lang w:val="en-US"/>
+        </w:rPr>
+        <w:t>Date: date format</w:t>
+      </w:r>
+      <w:r>
+        <w:rPr>
+          <w:rFonts w:ascii="Arial" w:eastAsia="Arial" w:hAnsi="Arial" w:cs="Arial"/>
+          <w:lang w:val="en-US"/>
+        </w:rPr>
+        <w:t xml:space="preserve"> (String (‘</w:t>
+      </w:r>
+      <w:proofErr w:type="spellStart"/>
+      <w:r>
+        <w:rPr>
+          <w:rFonts w:ascii="Arial" w:eastAsia="Arial" w:hAnsi="Arial" w:cs="Arial"/>
+          <w:lang w:val="en-US"/>
+        </w:rPr>
+        <w:t>yyyy</w:t>
+      </w:r>
+      <w:proofErr w:type="spellEnd"/>
+      <w:r>
+        <w:rPr>
+          <w:rFonts w:ascii="Arial" w:eastAsia="Arial" w:hAnsi="Arial" w:cs="Arial"/>
+          <w:lang w:val="en-US"/>
+        </w:rPr>
+        <w:t>-mm-dd’))</w:t>
       </w:r>
     </w:p>
     <w:p>
@@ -936,36 +1743,61 @@
         <w:pStyle w:val="Lijstalinea"/>
         <w:numPr>
           <w:ilvl w:val="0"/>
-          <w:numId w:val="9"/>
-        </w:numPr>
-        <w:spacing w:after="0" w:line="276" w:lineRule="auto"/>
-        <w:rPr>
-          <w:rFonts w:ascii="Arial" w:eastAsia="Arial" w:hAnsi="Arial" w:cs="Arial"/>
-          <w:lang w:val="en-US"/>
-        </w:rPr>
-      </w:pPr>
-      <w:r>
-        <w:rPr>
-          <w:rFonts w:ascii="Arial" w:eastAsia="Arial" w:hAnsi="Arial" w:cs="Arial"/>
-          <w:lang w:val="en-US"/>
-        </w:rPr>
-        <w:t>Max_bikes: int</w:t>
-      </w:r>
-    </w:p>
-    <w:p>
-      <w:pPr>
-        <w:spacing w:after="0" w:line="276" w:lineRule="auto"/>
-        <w:rPr>
-          <w:rFonts w:ascii="Arial" w:eastAsia="Arial" w:hAnsi="Arial" w:cs="Arial"/>
-          <w:lang w:val="en-US"/>
-        </w:rPr>
-      </w:pPr>
-      <w:r>
-        <w:rPr>
-          <w:rFonts w:ascii="Arial" w:eastAsia="Arial" w:hAnsi="Arial" w:cs="Arial"/>
-          <w:lang w:val="en-US"/>
-        </w:rPr>
-        <w:t>Bike_reservations(id, building, num_bikes)</w:t>
+          <w:numId w:val="10"/>
+        </w:numPr>
+        <w:spacing w:after="0" w:line="276" w:lineRule="auto"/>
+        <w:rPr>
+          <w:rFonts w:ascii="Arial" w:eastAsia="Arial" w:hAnsi="Arial" w:cs="Arial"/>
+          <w:lang w:val="en-US"/>
+        </w:rPr>
+      </w:pPr>
+      <w:proofErr w:type="spellStart"/>
+      <w:r>
+        <w:rPr>
+          <w:rFonts w:ascii="Arial" w:eastAsia="Arial" w:hAnsi="Arial" w:cs="Arial"/>
+          <w:lang w:val="en-US"/>
+        </w:rPr>
+        <w:t>Starting_time</w:t>
+      </w:r>
+      <w:proofErr w:type="spellEnd"/>
+      <w:r>
+        <w:rPr>
+          <w:rFonts w:ascii="Arial" w:eastAsia="Arial" w:hAnsi="Arial" w:cs="Arial"/>
+          <w:lang w:val="en-US"/>
+        </w:rPr>
+        <w:t xml:space="preserve">: </w:t>
+      </w:r>
+      <w:r>
+        <w:rPr>
+          <w:rFonts w:ascii="Arial" w:eastAsia="Arial" w:hAnsi="Arial" w:cs="Arial"/>
+          <w:lang w:val="en-US"/>
+        </w:rPr>
+        <w:t>String ‘</w:t>
+      </w:r>
+      <w:proofErr w:type="spellStart"/>
+      <w:r>
+        <w:rPr>
+          <w:rFonts w:ascii="Arial" w:eastAsia="Arial" w:hAnsi="Arial" w:cs="Arial"/>
+          <w:lang w:val="en-US"/>
+        </w:rPr>
+        <w:t>hh:</w:t>
+      </w:r>
+      <w:proofErr w:type="gramStart"/>
+      <w:r>
+        <w:rPr>
+          <w:rFonts w:ascii="Arial" w:eastAsia="Arial" w:hAnsi="Arial" w:cs="Arial"/>
+          <w:lang w:val="en-US"/>
+        </w:rPr>
+        <w:t>mm:ss</w:t>
+      </w:r>
+      <w:proofErr w:type="spellEnd"/>
+      <w:proofErr w:type="gramEnd"/>
+      <w:r>
+        <w:rPr>
+          <w:rFonts w:ascii="Arial" w:eastAsia="Arial" w:hAnsi="Arial" w:cs="Arial"/>
+          <w:lang w:val="en-US"/>
+        </w:rPr>
+        <w:t>’</w:t>
       </w:r>
     </w:p>
     <w:p>
@@ -973,20 +1805,61 @@
         <w:pStyle w:val="Lijstalinea"/>
         <w:numPr>
           <w:ilvl w:val="0"/>
-          <w:numId w:val="6"/>
-        </w:numPr>
-        <w:spacing w:after="0" w:line="276" w:lineRule="auto"/>
-        <w:rPr>
-          <w:rFonts w:ascii="Arial" w:eastAsia="Arial" w:hAnsi="Arial" w:cs="Arial"/>
-          <w:lang w:val="en-US"/>
-        </w:rPr>
-      </w:pPr>
-      <w:r>
-        <w:rPr>
-          <w:rFonts w:ascii="Arial" w:eastAsia="Arial" w:hAnsi="Arial" w:cs="Arial"/>
-          <w:lang w:val="en-US"/>
-        </w:rPr>
-        <w:t>Id: int</w:t>
+          <w:numId w:val="10"/>
+        </w:numPr>
+        <w:spacing w:after="0" w:line="276" w:lineRule="auto"/>
+        <w:rPr>
+          <w:rFonts w:ascii="Arial" w:eastAsia="Arial" w:hAnsi="Arial" w:cs="Arial"/>
+          <w:lang w:val="en-US"/>
+        </w:rPr>
+      </w:pPr>
+      <w:proofErr w:type="spellStart"/>
+      <w:r>
+        <w:rPr>
+          <w:rFonts w:ascii="Arial" w:eastAsia="Arial" w:hAnsi="Arial" w:cs="Arial"/>
+          <w:lang w:val="en-US"/>
+        </w:rPr>
+        <w:t>Ending_time</w:t>
+      </w:r>
+      <w:proofErr w:type="spellEnd"/>
+      <w:r>
+        <w:rPr>
+          <w:rFonts w:ascii="Arial" w:eastAsia="Arial" w:hAnsi="Arial" w:cs="Arial"/>
+          <w:lang w:val="en-US"/>
+        </w:rPr>
+        <w:t xml:space="preserve">: </w:t>
+      </w:r>
+      <w:r>
+        <w:rPr>
+          <w:rFonts w:ascii="Arial" w:eastAsia="Arial" w:hAnsi="Arial" w:cs="Arial"/>
+          <w:lang w:val="en-US"/>
+        </w:rPr>
+        <w:t>String ‘</w:t>
+      </w:r>
+      <w:proofErr w:type="spellStart"/>
+      <w:r>
+        <w:rPr>
+          <w:rFonts w:ascii="Arial" w:eastAsia="Arial" w:hAnsi="Arial" w:cs="Arial"/>
+          <w:lang w:val="en-US"/>
+        </w:rPr>
+        <w:t>hh:</w:t>
+      </w:r>
+      <w:proofErr w:type="gramStart"/>
+      <w:r>
+        <w:rPr>
+          <w:rFonts w:ascii="Arial" w:eastAsia="Arial" w:hAnsi="Arial" w:cs="Arial"/>
+          <w:lang w:val="en-US"/>
+        </w:rPr>
+        <w:t>mm:ss</w:t>
+      </w:r>
+      <w:proofErr w:type="spellEnd"/>
+      <w:proofErr w:type="gramEnd"/>
+      <w:r>
+        <w:rPr>
+          <w:rFonts w:ascii="Arial" w:eastAsia="Arial" w:hAnsi="Arial" w:cs="Arial"/>
+          <w:lang w:val="en-US"/>
+        </w:rPr>
+        <w:t>’</w:t>
       </w:r>
     </w:p>
     <w:p>
@@ -994,185 +1867,20 @@
         <w:pStyle w:val="Lijstalinea"/>
         <w:numPr>
           <w:ilvl w:val="0"/>
-          <w:numId w:val="6"/>
-        </w:numPr>
-        <w:spacing w:after="0" w:line="276" w:lineRule="auto"/>
-        <w:rPr>
-          <w:rFonts w:ascii="Arial" w:eastAsia="Arial" w:hAnsi="Arial" w:cs="Arial"/>
-          <w:lang w:val="en-US"/>
-        </w:rPr>
-      </w:pPr>
-      <w:r>
-        <w:rPr>
-          <w:rFonts w:ascii="Arial" w:eastAsia="Arial" w:hAnsi="Arial" w:cs="Arial"/>
-          <w:lang w:val="en-US"/>
-        </w:rPr>
-        <w:t>Building: int</w:t>
-      </w:r>
-    </w:p>
-    <w:p>
-      <w:pPr>
-        <w:pStyle w:val="Lijstalinea"/>
-        <w:numPr>
-          <w:ilvl w:val="0"/>
-          <w:numId w:val="6"/>
-        </w:numPr>
-        <w:spacing w:after="0" w:line="276" w:lineRule="auto"/>
-        <w:rPr>
-          <w:rFonts w:ascii="Arial" w:eastAsia="Arial" w:hAnsi="Arial" w:cs="Arial"/>
-          <w:lang w:val="en-US"/>
-        </w:rPr>
-      </w:pPr>
-      <w:r>
-        <w:rPr>
-          <w:rFonts w:ascii="Arial" w:eastAsia="Arial" w:hAnsi="Arial" w:cs="Arial"/>
-          <w:lang w:val="en-US"/>
-        </w:rPr>
-        <w:t>Num_bikes: int</w:t>
-      </w:r>
-    </w:p>
-    <w:p>
-      <w:pPr>
-        <w:spacing w:after="0" w:line="276" w:lineRule="auto"/>
-        <w:rPr>
-          <w:rFonts w:ascii="Arial" w:eastAsia="Arial" w:hAnsi="Arial" w:cs="Arial"/>
-          <w:lang w:val="en-US"/>
-        </w:rPr>
-      </w:pPr>
-      <w:r>
-        <w:rPr>
-          <w:rFonts w:ascii="Arial" w:eastAsia="Arial" w:hAnsi="Arial" w:cs="Arial"/>
-          <w:lang w:val="en-US"/>
-        </w:rPr>
-        <w:t>Food(id, name, price)</w:t>
-      </w:r>
-    </w:p>
-    <w:p>
-      <w:pPr>
-        <w:pStyle w:val="Lijstalinea"/>
-        <w:numPr>
-          <w:ilvl w:val="0"/>
-          <w:numId w:val="7"/>
-        </w:numPr>
-        <w:spacing w:after="0" w:line="276" w:lineRule="auto"/>
-        <w:rPr>
-          <w:rFonts w:ascii="Arial" w:eastAsia="Arial" w:hAnsi="Arial" w:cs="Arial"/>
-          <w:lang w:val="en-US"/>
-        </w:rPr>
-      </w:pPr>
-      <w:r>
-        <w:rPr>
-          <w:rFonts w:ascii="Arial" w:eastAsia="Arial" w:hAnsi="Arial" w:cs="Arial"/>
-          <w:lang w:val="en-US"/>
-        </w:rPr>
-        <w:t>Id: int</w:t>
-      </w:r>
-    </w:p>
-    <w:p>
-      <w:pPr>
-        <w:pStyle w:val="Lijstalinea"/>
-        <w:numPr>
-          <w:ilvl w:val="0"/>
-          <w:numId w:val="7"/>
-        </w:numPr>
-        <w:spacing w:after="0" w:line="276" w:lineRule="auto"/>
-        <w:rPr>
-          <w:rFonts w:ascii="Arial" w:eastAsia="Arial" w:hAnsi="Arial" w:cs="Arial"/>
-          <w:lang w:val="en-US"/>
-        </w:rPr>
-      </w:pPr>
-      <w:r>
-        <w:rPr>
-          <w:rFonts w:ascii="Arial" w:eastAsia="Arial" w:hAnsi="Arial" w:cs="Arial"/>
-          <w:lang w:val="en-US"/>
-        </w:rPr>
-        <w:t>Name: String</w:t>
-      </w:r>
-    </w:p>
-    <w:p>
-      <w:pPr>
-        <w:pStyle w:val="Lijstalinea"/>
-        <w:numPr>
-          <w:ilvl w:val="0"/>
-          <w:numId w:val="7"/>
-        </w:numPr>
-        <w:spacing w:after="0" w:line="276" w:lineRule="auto"/>
-        <w:rPr>
-          <w:rFonts w:ascii="Arial" w:eastAsia="Arial" w:hAnsi="Arial" w:cs="Arial"/>
-          <w:lang w:val="en-US"/>
-        </w:rPr>
-      </w:pPr>
-      <w:r>
-        <w:rPr>
-          <w:rFonts w:ascii="Arial" w:eastAsia="Arial" w:hAnsi="Arial" w:cs="Arial"/>
-          <w:lang w:val="en-US"/>
-        </w:rPr>
-        <w:t xml:space="preserve">Price: </w:t>
-      </w:r>
-      <w:r>
-        <w:rPr>
-          <w:rFonts w:ascii="Arial" w:eastAsia="Arial" w:hAnsi="Arial" w:cs="Arial"/>
-          <w:lang w:val="en-US"/>
-        </w:rPr>
-        <w:t>float</w:t>
-      </w:r>
-    </w:p>
-    <w:p>
-      <w:pPr>
-        <w:spacing w:after="0" w:line="276" w:lineRule="auto"/>
-        <w:rPr>
-          <w:rFonts w:ascii="Arial" w:eastAsia="Arial" w:hAnsi="Arial" w:cs="Arial"/>
-          <w:lang w:val="en-US"/>
-        </w:rPr>
-      </w:pPr>
-      <w:r>
-        <w:rPr>
-          <w:rFonts w:ascii="Arial" w:eastAsia="Arial" w:hAnsi="Arial" w:cs="Arial"/>
-          <w:lang w:val="en-US"/>
-        </w:rPr>
-        <w:t>Food_Building(building_id, food_id)</w:t>
-      </w:r>
-    </w:p>
-    <w:p>
-      <w:pPr>
-        <w:pStyle w:val="Lijstalinea"/>
-        <w:numPr>
-          <w:ilvl w:val="0"/>
-          <w:numId w:val="8"/>
-        </w:numPr>
-        <w:spacing w:after="0" w:line="276" w:lineRule="auto"/>
-        <w:rPr>
-          <w:rFonts w:ascii="Arial" w:eastAsia="Arial" w:hAnsi="Arial" w:cs="Arial"/>
-          <w:lang w:val="en-US"/>
-        </w:rPr>
-      </w:pPr>
-      <w:r>
-        <w:rPr>
-          <w:rFonts w:ascii="Arial" w:eastAsia="Arial" w:hAnsi="Arial" w:cs="Arial"/>
-          <w:lang w:val="en-US"/>
-        </w:rPr>
-        <w:t>Building_id: int</w:t>
-      </w:r>
-    </w:p>
-    <w:p>
-      <w:pPr>
-        <w:pStyle w:val="Lijstalinea"/>
-        <w:numPr>
-          <w:ilvl w:val="0"/>
-          <w:numId w:val="8"/>
-        </w:numPr>
-        <w:spacing w:after="0" w:line="276" w:lineRule="auto"/>
-        <w:rPr>
-          <w:rFonts w:ascii="Arial" w:eastAsia="Arial" w:hAnsi="Arial" w:cs="Arial"/>
-          <w:lang w:val="en-US"/>
-        </w:rPr>
-      </w:pPr>
-      <w:r>
-        <w:rPr>
-          <w:rFonts w:ascii="Arial" w:eastAsia="Arial" w:hAnsi="Arial" w:cs="Arial"/>
-          <w:lang w:val="en-US"/>
-        </w:rPr>
-        <w:t>Food_id: int</w:t>
+          <w:numId w:val="10"/>
+        </w:numPr>
+        <w:spacing w:after="0" w:line="276" w:lineRule="auto"/>
+        <w:rPr>
+          <w:rFonts w:ascii="Arial" w:eastAsia="Arial" w:hAnsi="Arial" w:cs="Arial"/>
+          <w:lang w:val="en-US"/>
+        </w:rPr>
+      </w:pPr>
+      <w:r>
+        <w:rPr>
+          <w:rFonts w:ascii="Arial" w:eastAsia="Arial" w:hAnsi="Arial" w:cs="Arial"/>
+          <w:lang w:val="en-US"/>
+        </w:rPr>
+        <w:t>Description: String</w:t>
       </w:r>
     </w:p>
     <w:p>
@@ -2113,6 +2821,119 @@
     <w:nsid w:val="6BED2BA1"/>
     <w:multiLevelType w:val="hybridMultilevel"/>
     <w:tmpl w:val="F190C006"/>
+    <w:lvl w:ilvl="0" w:tplc="04130001">
+      <w:start w:val="1"/>
+      <w:numFmt w:val="bullet"/>
+      <w:lvlText w:val=""/>
+      <w:lvlJc w:val="left"/>
+      <w:pPr>
+        <w:ind w:left="720" w:hanging="360"/>
+      </w:pPr>
+      <w:rPr>
+        <w:rFonts w:ascii="Symbol" w:hAnsi="Symbol" w:hint="default"/>
+      </w:rPr>
+    </w:lvl>
+    <w:lvl w:ilvl="1" w:tplc="04130003" w:tentative="1">
+      <w:start w:val="1"/>
+      <w:numFmt w:val="bullet"/>
+      <w:lvlText w:val="o"/>
+      <w:lvlJc w:val="left"/>
+      <w:pPr>
+        <w:ind w:left="1440" w:hanging="360"/>
+      </w:pPr>
+      <w:rPr>
+        <w:rFonts w:ascii="Courier New" w:hAnsi="Courier New" w:cs="Courier New" w:hint="default"/>
+      </w:rPr>
+    </w:lvl>
+    <w:lvl w:ilvl="2" w:tplc="04130005" w:tentative="1">
+      <w:start w:val="1"/>
+      <w:numFmt w:val="bullet"/>
+      <w:lvlText w:val=""/>
+      <w:lvlJc w:val="left"/>
+      <w:pPr>
+        <w:ind w:left="2160" w:hanging="360"/>
+      </w:pPr>
+      <w:rPr>
+        <w:rFonts w:ascii="Wingdings" w:hAnsi="Wingdings" w:hint="default"/>
+      </w:rPr>
+    </w:lvl>
+    <w:lvl w:ilvl="3" w:tplc="04130001" w:tentative="1">
+      <w:start w:val="1"/>
+      <w:numFmt w:val="bullet"/>
+      <w:lvlText w:val=""/>
+      <w:lvlJc w:val="left"/>
+      <w:pPr>
+        <w:ind w:left="2880" w:hanging="360"/>
+      </w:pPr>
+      <w:rPr>
+        <w:rFonts w:ascii="Symbol" w:hAnsi="Symbol" w:hint="default"/>
+      </w:rPr>
+    </w:lvl>
+    <w:lvl w:ilvl="4" w:tplc="04130003" w:tentative="1">
+      <w:start w:val="1"/>
+      <w:numFmt w:val="bullet"/>
+      <w:lvlText w:val="o"/>
+      <w:lvlJc w:val="left"/>
+      <w:pPr>
+        <w:ind w:left="3600" w:hanging="360"/>
+      </w:pPr>
+      <w:rPr>
+        <w:rFonts w:ascii="Courier New" w:hAnsi="Courier New" w:cs="Courier New" w:hint="default"/>
+      </w:rPr>
+    </w:lvl>
+    <w:lvl w:ilvl="5" w:tplc="04130005" w:tentative="1">
+      <w:start w:val="1"/>
+      <w:numFmt w:val="bullet"/>
+      <w:lvlText w:val=""/>
+      <w:lvlJc w:val="left"/>
+      <w:pPr>
+        <w:ind w:left="4320" w:hanging="360"/>
+      </w:pPr>
+      <w:rPr>
+        <w:rFonts w:ascii="Wingdings" w:hAnsi="Wingdings" w:hint="default"/>
+      </w:rPr>
+    </w:lvl>
+    <w:lvl w:ilvl="6" w:tplc="04130001" w:tentative="1">
+      <w:start w:val="1"/>
+      <w:numFmt w:val="bullet"/>
+      <w:lvlText w:val=""/>
+      <w:lvlJc w:val="left"/>
+      <w:pPr>
+        <w:ind w:left="5040" w:hanging="360"/>
+      </w:pPr>
+      <w:rPr>
+        <w:rFonts w:ascii="Symbol" w:hAnsi="Symbol" w:hint="default"/>
+      </w:rPr>
+    </w:lvl>
+    <w:lvl w:ilvl="7" w:tplc="04130003" w:tentative="1">
+      <w:start w:val="1"/>
+      <w:numFmt w:val="bullet"/>
+      <w:lvlText w:val="o"/>
+      <w:lvlJc w:val="left"/>
+      <w:pPr>
+        <w:ind w:left="5760" w:hanging="360"/>
+      </w:pPr>
+      <w:rPr>
+        <w:rFonts w:ascii="Courier New" w:hAnsi="Courier New" w:cs="Courier New" w:hint="default"/>
+      </w:rPr>
+    </w:lvl>
+    <w:lvl w:ilvl="8" w:tplc="04130005" w:tentative="1">
+      <w:start w:val="1"/>
+      <w:numFmt w:val="bullet"/>
+      <w:lvlText w:val=""/>
+      <w:lvlJc w:val="left"/>
+      <w:pPr>
+        <w:ind w:left="6480" w:hanging="360"/>
+      </w:pPr>
+      <w:rPr>
+        <w:rFonts w:ascii="Wingdings" w:hAnsi="Wingdings" w:hint="default"/>
+      </w:rPr>
+    </w:lvl>
+  </w:abstractNum>
+  <w:abstractNum w:abstractNumId="9" w15:restartNumberingAfterBreak="0">
+    <w:nsid w:val="774E4FB6"/>
+    <w:multiLevelType w:val="hybridMultilevel"/>
+    <w:tmpl w:val="88FE1A3C"/>
     <w:lvl w:ilvl="0" w:tplc="04130001">
       <w:start w:val="1"/>
       <w:numFmt w:val="bullet"/>
@@ -2248,6 +3069,9 @@
   </w:num>
   <w:num w:numId="9">
     <w:abstractNumId w:val="6"/>
+  </w:num>
+  <w:num w:numId="10">
+    <w:abstractNumId w:val="9"/>
   </w:num>
 </w:numbering>
 </file>

</xml_diff>

<commit_message>
Changes to the database plan
</commit_message>
<xml_diff>
--- a/docs/database plan.docx
+++ b/docs/database plan.docx
@@ -238,7 +238,39 @@
           <w:rFonts w:ascii="Arial" w:eastAsia="Arial" w:hAnsi="Arial" w:cs="Arial"/>
           <w:lang w:val="en-US"/>
         </w:rPr>
-        <w:t>, date, starting_time, ending_time)</w:t>
+        <w:t xml:space="preserve">, date, </w:t>
+      </w:r>
+      <w:proofErr w:type="spellStart"/>
+      <w:r>
+        <w:rPr>
+          <w:rFonts w:ascii="Arial" w:eastAsia="Arial" w:hAnsi="Arial" w:cs="Arial"/>
+          <w:lang w:val="en-US"/>
+        </w:rPr>
+        <w:t>starting_time</w:t>
+      </w:r>
+      <w:proofErr w:type="spellEnd"/>
+      <w:r>
+        <w:rPr>
+          <w:rFonts w:ascii="Arial" w:eastAsia="Arial" w:hAnsi="Arial" w:cs="Arial"/>
+          <w:lang w:val="en-US"/>
+        </w:rPr>
+        <w:t xml:space="preserve">, </w:t>
+      </w:r>
+      <w:proofErr w:type="spellStart"/>
+      <w:r>
+        <w:rPr>
+          <w:rFonts w:ascii="Arial" w:eastAsia="Arial" w:hAnsi="Arial" w:cs="Arial"/>
+          <w:lang w:val="en-US"/>
+        </w:rPr>
+        <w:t>ending_time</w:t>
+      </w:r>
+      <w:proofErr w:type="spellEnd"/>
+      <w:r>
+        <w:rPr>
+          <w:rFonts w:ascii="Arial" w:eastAsia="Arial" w:hAnsi="Arial" w:cs="Arial"/>
+          <w:lang w:val="en-US"/>
+        </w:rPr>
+        <w:t>)</w:t>
       </w:r>
     </w:p>
     <w:p>
@@ -364,7 +396,23 @@
           <w:rFonts w:ascii="Arial" w:eastAsia="Arial" w:hAnsi="Arial" w:cs="Arial"/>
           <w:lang w:val="en-US"/>
         </w:rPr>
-        <w:t>(‘yyyy-mm-dd’)</w:t>
+        <w:t>(‘</w:t>
+      </w:r>
+      <w:proofErr w:type="spellStart"/>
+      <w:r>
+        <w:rPr>
+          <w:rFonts w:ascii="Arial" w:eastAsia="Arial" w:hAnsi="Arial" w:cs="Arial"/>
+          <w:lang w:val="en-US"/>
+        </w:rPr>
+        <w:t>yyyy</w:t>
+      </w:r>
+      <w:proofErr w:type="spellEnd"/>
+      <w:r>
+        <w:rPr>
+          <w:rFonts w:ascii="Arial" w:eastAsia="Arial" w:hAnsi="Arial" w:cs="Arial"/>
+          <w:lang w:val="en-US"/>
+        </w:rPr>
+        <w:t>-mm-dd’)</w:t>
       </w:r>
       <w:r>
         <w:rPr>
@@ -387,12 +435,21 @@
           <w:lang w:val="en-US"/>
         </w:rPr>
       </w:pPr>
-      <w:r>
-        <w:rPr>
-          <w:rFonts w:ascii="Arial" w:eastAsia="Arial" w:hAnsi="Arial" w:cs="Arial"/>
-          <w:lang w:val="en-US"/>
-        </w:rPr>
-        <w:t>Starting_time:</w:t>
+      <w:proofErr w:type="spellStart"/>
+      <w:r>
+        <w:rPr>
+          <w:rFonts w:ascii="Arial" w:eastAsia="Arial" w:hAnsi="Arial" w:cs="Arial"/>
+          <w:lang w:val="en-US"/>
+        </w:rPr>
+        <w:t>Starting_time</w:t>
+      </w:r>
+      <w:proofErr w:type="spellEnd"/>
+      <w:r>
+        <w:rPr>
+          <w:rFonts w:ascii="Arial" w:eastAsia="Arial" w:hAnsi="Arial" w:cs="Arial"/>
+          <w:lang w:val="en-US"/>
+        </w:rPr>
+        <w:t>:</w:t>
       </w:r>
       <w:r>
         <w:rPr>
@@ -406,7 +463,15 @@
           <w:rFonts w:ascii="Arial" w:eastAsia="Arial" w:hAnsi="Arial" w:cs="Arial"/>
           <w:lang w:val="en-US"/>
         </w:rPr>
-        <w:t xml:space="preserve"> ‘hh</w:t>
+        <w:t xml:space="preserve"> ‘</w:t>
+      </w:r>
+      <w:proofErr w:type="spellStart"/>
+      <w:r>
+        <w:rPr>
+          <w:rFonts w:ascii="Arial" w:eastAsia="Arial" w:hAnsi="Arial" w:cs="Arial"/>
+          <w:lang w:val="en-US"/>
+        </w:rPr>
+        <w:t>hh</w:t>
       </w:r>
       <w:r>
         <w:rPr>
@@ -434,7 +499,15 @@
           <w:rFonts w:ascii="Arial" w:eastAsia="Arial" w:hAnsi="Arial" w:cs="Arial"/>
           <w:lang w:val="en-US"/>
         </w:rPr>
-        <w:t>ss’</w:t>
+        <w:t>ss</w:t>
+      </w:r>
+      <w:proofErr w:type="spellEnd"/>
+      <w:r>
+        <w:rPr>
+          <w:rFonts w:ascii="Arial" w:eastAsia="Arial" w:hAnsi="Arial" w:cs="Arial"/>
+          <w:lang w:val="en-US"/>
+        </w:rPr>
+        <w:t>’</w:t>
       </w:r>
     </w:p>
     <w:p>
@@ -450,12 +523,21 @@
           <w:lang w:val="en-US"/>
         </w:rPr>
       </w:pPr>
-      <w:r>
-        <w:rPr>
-          <w:rFonts w:ascii="Arial" w:eastAsia="Arial" w:hAnsi="Arial" w:cs="Arial"/>
-          <w:lang w:val="en-US"/>
-        </w:rPr>
-        <w:t xml:space="preserve">Ending_time: </w:t>
+      <w:proofErr w:type="spellStart"/>
+      <w:r>
+        <w:rPr>
+          <w:rFonts w:ascii="Arial" w:eastAsia="Arial" w:hAnsi="Arial" w:cs="Arial"/>
+          <w:lang w:val="en-US"/>
+        </w:rPr>
+        <w:t>Ending_time</w:t>
+      </w:r>
+      <w:proofErr w:type="spellEnd"/>
+      <w:r>
+        <w:rPr>
+          <w:rFonts w:ascii="Arial" w:eastAsia="Arial" w:hAnsi="Arial" w:cs="Arial"/>
+          <w:lang w:val="en-US"/>
+        </w:rPr>
+        <w:t xml:space="preserve">: </w:t>
       </w:r>
       <w:r>
         <w:rPr>
@@ -469,7 +551,15 @@
           <w:rFonts w:ascii="Arial" w:eastAsia="Arial" w:hAnsi="Arial" w:cs="Arial"/>
           <w:lang w:val="en-US"/>
         </w:rPr>
-        <w:t xml:space="preserve"> ‘hh</w:t>
+        <w:t xml:space="preserve"> ‘</w:t>
+      </w:r>
+      <w:proofErr w:type="spellStart"/>
+      <w:r>
+        <w:rPr>
+          <w:rFonts w:ascii="Arial" w:eastAsia="Arial" w:hAnsi="Arial" w:cs="Arial"/>
+          <w:lang w:val="en-US"/>
+        </w:rPr>
+        <w:t>hh</w:t>
       </w:r>
       <w:r>
         <w:rPr>
@@ -497,7 +587,15 @@
           <w:rFonts w:ascii="Arial" w:eastAsia="Arial" w:hAnsi="Arial" w:cs="Arial"/>
           <w:lang w:val="en-US"/>
         </w:rPr>
-        <w:t>ss’</w:t>
+        <w:t>ss</w:t>
+      </w:r>
+      <w:proofErr w:type="spellEnd"/>
+      <w:r>
+        <w:rPr>
+          <w:rFonts w:ascii="Arial" w:eastAsia="Arial" w:hAnsi="Arial" w:cs="Arial"/>
+          <w:lang w:val="en-US"/>
+        </w:rPr>
+        <w:t>’</w:t>
       </w:r>
     </w:p>
     <w:p>
@@ -545,6 +643,7 @@
         </w:rPr>
         <w:t xml:space="preserve">, </w:t>
       </w:r>
+      <w:proofErr w:type="spellStart"/>
       <w:r>
         <w:rPr>
           <w:rFonts w:ascii="Arial" w:eastAsia="Arial" w:hAnsi="Arial" w:cs="Arial"/>
@@ -552,6 +651,7 @@
         </w:rPr>
         <w:t>teacher_only</w:t>
       </w:r>
+      <w:proofErr w:type="spellEnd"/>
       <w:r>
         <w:rPr>
           <w:rFonts w:ascii="Arial" w:eastAsia="Arial" w:hAnsi="Arial" w:cs="Arial"/>
@@ -643,12 +743,21 @@
           <w:lang w:val="en-US"/>
         </w:rPr>
       </w:pPr>
-      <w:r>
-        <w:rPr>
-          <w:rFonts w:ascii="Arial" w:eastAsia="Arial" w:hAnsi="Arial" w:cs="Arial"/>
-          <w:lang w:val="en-US"/>
-        </w:rPr>
-        <w:t>Teacher_only: Boolean</w:t>
+      <w:proofErr w:type="spellStart"/>
+      <w:r>
+        <w:rPr>
+          <w:rFonts w:ascii="Arial" w:eastAsia="Arial" w:hAnsi="Arial" w:cs="Arial"/>
+          <w:lang w:val="en-US"/>
+        </w:rPr>
+        <w:t>Teacher_only</w:t>
+      </w:r>
+      <w:proofErr w:type="spellEnd"/>
+      <w:r>
+        <w:rPr>
+          <w:rFonts w:ascii="Arial" w:eastAsia="Arial" w:hAnsi="Arial" w:cs="Arial"/>
+          <w:lang w:val="en-US"/>
+        </w:rPr>
+        <w:t>: Boolean</w:t>
       </w:r>
     </w:p>
     <w:p>
@@ -690,7 +799,23 @@
           <w:rFonts w:ascii="Arial" w:eastAsia="Arial" w:hAnsi="Arial" w:cs="Arial"/>
           <w:lang w:val="en-US"/>
         </w:rPr>
-        <w:t>Photos: String (url to photos)</w:t>
+        <w:t>Photos: String (</w:t>
+      </w:r>
+      <w:proofErr w:type="spellStart"/>
+      <w:r>
+        <w:rPr>
+          <w:rFonts w:ascii="Arial" w:eastAsia="Arial" w:hAnsi="Arial" w:cs="Arial"/>
+          <w:lang w:val="en-US"/>
+        </w:rPr>
+        <w:t>url</w:t>
+      </w:r>
+      <w:proofErr w:type="spellEnd"/>
+      <w:r>
+        <w:rPr>
+          <w:rFonts w:ascii="Arial" w:eastAsia="Arial" w:hAnsi="Arial" w:cs="Arial"/>
+          <w:lang w:val="en-US"/>
+        </w:rPr>
+        <w:t xml:space="preserve"> to photos)</w:t>
       </w:r>
     </w:p>
     <w:p>
@@ -763,15 +888,56 @@
           <w:rFonts w:ascii="Arial" w:eastAsia="Arial" w:hAnsi="Arial" w:cs="Arial"/>
           <w:lang w:val="en-US"/>
         </w:rPr>
-        <w:t>, name, room_count, address</w:t>
-      </w:r>
-      <w:r>
-        <w:rPr>
-          <w:rFonts w:ascii="Arial" w:eastAsia="Arial" w:hAnsi="Arial" w:cs="Arial"/>
-          <w:lang w:val="en-US"/>
-        </w:rPr>
-        <w:t>, available_bikes, max_bikes</w:t>
-      </w:r>
+        <w:t xml:space="preserve">, name, </w:t>
+      </w:r>
+      <w:proofErr w:type="spellStart"/>
+      <w:r>
+        <w:rPr>
+          <w:rFonts w:ascii="Arial" w:eastAsia="Arial" w:hAnsi="Arial" w:cs="Arial"/>
+          <w:lang w:val="en-US"/>
+        </w:rPr>
+        <w:t>room_count</w:t>
+      </w:r>
+      <w:proofErr w:type="spellEnd"/>
+      <w:r>
+        <w:rPr>
+          <w:rFonts w:ascii="Arial" w:eastAsia="Arial" w:hAnsi="Arial" w:cs="Arial"/>
+          <w:lang w:val="en-US"/>
+        </w:rPr>
+        <w:t>, address</w:t>
+      </w:r>
+      <w:r>
+        <w:rPr>
+          <w:rFonts w:ascii="Arial" w:eastAsia="Arial" w:hAnsi="Arial" w:cs="Arial"/>
+          <w:lang w:val="en-US"/>
+        </w:rPr>
+        <w:t xml:space="preserve">, </w:t>
+      </w:r>
+      <w:proofErr w:type="spellStart"/>
+      <w:r>
+        <w:rPr>
+          <w:rFonts w:ascii="Arial" w:eastAsia="Arial" w:hAnsi="Arial" w:cs="Arial"/>
+          <w:lang w:val="en-US"/>
+        </w:rPr>
+        <w:t>available_bikes</w:t>
+      </w:r>
+      <w:proofErr w:type="spellEnd"/>
+      <w:r>
+        <w:rPr>
+          <w:rFonts w:ascii="Arial" w:eastAsia="Arial" w:hAnsi="Arial" w:cs="Arial"/>
+          <w:lang w:val="en-US"/>
+        </w:rPr>
+        <w:t xml:space="preserve">, </w:t>
+      </w:r>
+      <w:proofErr w:type="spellStart"/>
+      <w:r>
+        <w:rPr>
+          <w:rFonts w:ascii="Arial" w:eastAsia="Arial" w:hAnsi="Arial" w:cs="Arial"/>
+          <w:lang w:val="en-US"/>
+        </w:rPr>
+        <w:t>max_bikes</w:t>
+      </w:r>
+      <w:proofErr w:type="spellEnd"/>
       <w:r>
         <w:rPr>
           <w:rFonts w:ascii="Arial" w:eastAsia="Arial" w:hAnsi="Arial" w:cs="Arial"/>
@@ -835,12 +1001,21 @@
           <w:lang w:val="en-US"/>
         </w:rPr>
       </w:pPr>
-      <w:r>
-        <w:rPr>
-          <w:rFonts w:ascii="Arial" w:eastAsia="Arial" w:hAnsi="Arial" w:cs="Arial"/>
-          <w:lang w:val="en-US"/>
-        </w:rPr>
-        <w:t>Room_count: int</w:t>
+      <w:proofErr w:type="spellStart"/>
+      <w:r>
+        <w:rPr>
+          <w:rFonts w:ascii="Arial" w:eastAsia="Arial" w:hAnsi="Arial" w:cs="Arial"/>
+          <w:lang w:val="en-US"/>
+        </w:rPr>
+        <w:t>Room_count</w:t>
+      </w:r>
+      <w:proofErr w:type="spellEnd"/>
+      <w:r>
+        <w:rPr>
+          <w:rFonts w:ascii="Arial" w:eastAsia="Arial" w:hAnsi="Arial" w:cs="Arial"/>
+          <w:lang w:val="en-US"/>
+        </w:rPr>
+        <w:t>: int</w:t>
       </w:r>
     </w:p>
     <w:p>
@@ -866,106 +1041,105 @@
     </w:p>
     <w:p>
       <w:pPr>
-        <w:spacing w:after="0" w:line="276" w:lineRule="auto"/>
-        <w:rPr>
-          <w:rFonts w:ascii="Arial" w:eastAsia="Arial" w:hAnsi="Arial" w:cs="Arial"/>
-          <w:lang w:val="en-US"/>
-        </w:rPr>
-      </w:pPr>
-      <w:r>
-        <w:rPr>
-          <w:rFonts w:ascii="Arial" w:eastAsia="Arial" w:hAnsi="Arial" w:cs="Arial"/>
-          <w:lang w:val="en-US"/>
-        </w:rPr>
-        <w:t>Bikes(building, available_bikes, max_bikes)</w:t>
-      </w:r>
-    </w:p>
-    <w:p>
-      <w:pPr>
         <w:pStyle w:val="Lijstalinea"/>
         <w:numPr>
           <w:ilvl w:val="0"/>
-          <w:numId w:val="9"/>
-        </w:numPr>
-        <w:spacing w:after="0" w:line="276" w:lineRule="auto"/>
-        <w:rPr>
-          <w:rFonts w:ascii="Arial" w:eastAsia="Arial" w:hAnsi="Arial" w:cs="Arial"/>
-          <w:lang w:val="en-US"/>
-        </w:rPr>
-      </w:pPr>
-      <w:r>
-        <w:rPr>
-          <w:rFonts w:ascii="Arial" w:eastAsia="Arial" w:hAnsi="Arial" w:cs="Arial"/>
-          <w:lang w:val="en-US"/>
-        </w:rPr>
-        <w:t>Building</w:t>
-      </w:r>
+          <w:numId w:val="5"/>
+        </w:numPr>
+        <w:spacing w:after="0" w:line="276" w:lineRule="auto"/>
+        <w:rPr>
+          <w:rFonts w:ascii="Arial" w:eastAsia="Arial" w:hAnsi="Arial" w:cs="Arial"/>
+          <w:lang w:val="en-US"/>
+        </w:rPr>
+      </w:pPr>
+      <w:proofErr w:type="spellStart"/>
+      <w:r>
+        <w:rPr>
+          <w:rFonts w:ascii="Arial" w:eastAsia="Arial" w:hAnsi="Arial" w:cs="Arial"/>
+          <w:lang w:val="en-US"/>
+        </w:rPr>
+        <w:t>Available_bikes</w:t>
+      </w:r>
+      <w:proofErr w:type="spellEnd"/>
+      <w:r>
+        <w:rPr>
+          <w:rFonts w:ascii="Arial" w:eastAsia="Arial" w:hAnsi="Arial" w:cs="Arial"/>
+          <w:lang w:val="en-US"/>
+        </w:rPr>
+        <w:t>: int</w:t>
+      </w:r>
+    </w:p>
+    <w:p>
+      <w:pPr>
+        <w:pStyle w:val="Lijstalinea"/>
+        <w:numPr>
+          <w:ilvl w:val="0"/>
+          <w:numId w:val="5"/>
+        </w:numPr>
+        <w:spacing w:after="0" w:line="276" w:lineRule="auto"/>
+        <w:rPr>
+          <w:rFonts w:ascii="Arial" w:eastAsia="Arial" w:hAnsi="Arial" w:cs="Arial"/>
+          <w:lang w:val="en-US"/>
+        </w:rPr>
+      </w:pPr>
+      <w:proofErr w:type="spellStart"/>
+      <w:r>
+        <w:rPr>
+          <w:rFonts w:ascii="Arial" w:eastAsia="Arial" w:hAnsi="Arial" w:cs="Arial"/>
+          <w:lang w:val="en-US"/>
+        </w:rPr>
+        <w:t>Max_bikes</w:t>
+      </w:r>
+      <w:proofErr w:type="spellEnd"/>
+      <w:r>
+        <w:rPr>
+          <w:rFonts w:ascii="Arial" w:eastAsia="Arial" w:hAnsi="Arial" w:cs="Arial"/>
+          <w:lang w:val="en-US"/>
+        </w:rPr>
+        <w:t>: int</w:t>
+      </w:r>
+    </w:p>
+    <w:p>
+      <w:pPr>
+        <w:spacing w:after="0" w:line="276" w:lineRule="auto"/>
+        <w:rPr>
+          <w:rFonts w:ascii="Arial" w:eastAsia="Arial" w:hAnsi="Arial" w:cs="Arial"/>
+          <w:lang w:val="en-US"/>
+        </w:rPr>
+      </w:pPr>
       <w:bookmarkStart w:id="0" w:name="_GoBack"/>
       <w:bookmarkEnd w:id="0"/>
-      <w:r>
-        <w:rPr>
-          <w:rFonts w:ascii="Arial" w:eastAsia="Arial" w:hAnsi="Arial" w:cs="Arial"/>
-          <w:lang w:val="en-US"/>
-        </w:rPr>
-        <w:t>: int</w:t>
-      </w:r>
-    </w:p>
-    <w:p>
-      <w:pPr>
-        <w:pStyle w:val="Lijstalinea"/>
-        <w:numPr>
-          <w:ilvl w:val="0"/>
-          <w:numId w:val="9"/>
-        </w:numPr>
-        <w:spacing w:after="0" w:line="276" w:lineRule="auto"/>
-        <w:rPr>
-          <w:rFonts w:ascii="Arial" w:eastAsia="Arial" w:hAnsi="Arial" w:cs="Arial"/>
-          <w:lang w:val="en-US"/>
-        </w:rPr>
-      </w:pPr>
-      <w:r>
-        <w:rPr>
-          <w:rFonts w:ascii="Arial" w:eastAsia="Arial" w:hAnsi="Arial" w:cs="Arial"/>
-          <w:lang w:val="en-US"/>
-        </w:rPr>
-        <w:t>Available_bikes: int</w:t>
-      </w:r>
-    </w:p>
-    <w:p>
-      <w:pPr>
-        <w:pStyle w:val="Lijstalinea"/>
-        <w:numPr>
-          <w:ilvl w:val="0"/>
-          <w:numId w:val="9"/>
-        </w:numPr>
-        <w:spacing w:after="0" w:line="276" w:lineRule="auto"/>
-        <w:rPr>
-          <w:rFonts w:ascii="Arial" w:eastAsia="Arial" w:hAnsi="Arial" w:cs="Arial"/>
-          <w:lang w:val="en-US"/>
-        </w:rPr>
-      </w:pPr>
-      <w:r>
-        <w:rPr>
-          <w:rFonts w:ascii="Arial" w:eastAsia="Arial" w:hAnsi="Arial" w:cs="Arial"/>
-          <w:lang w:val="en-US"/>
-        </w:rPr>
-        <w:t>Max_bikes: int</w:t>
-      </w:r>
-    </w:p>
-    <w:p>
-      <w:pPr>
-        <w:spacing w:after="0" w:line="276" w:lineRule="auto"/>
-        <w:rPr>
-          <w:rFonts w:ascii="Arial" w:eastAsia="Arial" w:hAnsi="Arial" w:cs="Arial"/>
-          <w:lang w:val="en-US"/>
-        </w:rPr>
-      </w:pPr>
-      <w:r>
-        <w:rPr>
-          <w:rFonts w:ascii="Arial" w:eastAsia="Arial" w:hAnsi="Arial" w:cs="Arial"/>
-          <w:lang w:val="en-US"/>
-        </w:rPr>
-        <w:t>Bike_reservations(id, building, num_bikes)</w:t>
+      <w:proofErr w:type="spellStart"/>
+      <w:r>
+        <w:rPr>
+          <w:rFonts w:ascii="Arial" w:eastAsia="Arial" w:hAnsi="Arial" w:cs="Arial"/>
+          <w:lang w:val="en-US"/>
+        </w:rPr>
+        <w:t>Bike_reservations</w:t>
+      </w:r>
+      <w:proofErr w:type="spellEnd"/>
+      <w:r>
+        <w:rPr>
+          <w:rFonts w:ascii="Arial" w:eastAsia="Arial" w:hAnsi="Arial" w:cs="Arial"/>
+          <w:lang w:val="en-US"/>
+        </w:rPr>
+        <w:t xml:space="preserve">(id, building, </w:t>
+      </w:r>
+      <w:proofErr w:type="spellStart"/>
+      <w:r>
+        <w:rPr>
+          <w:rFonts w:ascii="Arial" w:eastAsia="Arial" w:hAnsi="Arial" w:cs="Arial"/>
+          <w:lang w:val="en-US"/>
+        </w:rPr>
+        <w:t>num_bikes</w:t>
+      </w:r>
+      <w:proofErr w:type="spellEnd"/>
+      <w:r>
+        <w:rPr>
+          <w:rFonts w:ascii="Arial" w:eastAsia="Arial" w:hAnsi="Arial" w:cs="Arial"/>
+          <w:lang w:val="en-US"/>
+        </w:rPr>
+        <w:t>)</w:t>
       </w:r>
     </w:p>
     <w:p>
@@ -1023,12 +1197,21 @@
           <w:lang w:val="en-US"/>
         </w:rPr>
       </w:pPr>
-      <w:r>
-        <w:rPr>
-          <w:rFonts w:ascii="Arial" w:eastAsia="Arial" w:hAnsi="Arial" w:cs="Arial"/>
-          <w:lang w:val="en-US"/>
-        </w:rPr>
-        <w:t>Num_bikes: int</w:t>
+      <w:proofErr w:type="spellStart"/>
+      <w:r>
+        <w:rPr>
+          <w:rFonts w:ascii="Arial" w:eastAsia="Arial" w:hAnsi="Arial" w:cs="Arial"/>
+          <w:lang w:val="en-US"/>
+        </w:rPr>
+        <w:t>Num_bikes</w:t>
+      </w:r>
+      <w:proofErr w:type="spellEnd"/>
+      <w:r>
+        <w:rPr>
+          <w:rFonts w:ascii="Arial" w:eastAsia="Arial" w:hAnsi="Arial" w:cs="Arial"/>
+          <w:lang w:val="en-US"/>
+        </w:rPr>
+        <w:t>: int</w:t>
       </w:r>
     </w:p>
     <w:p>
@@ -1125,12 +1308,53 @@
           <w:lang w:val="en-US"/>
         </w:rPr>
       </w:pPr>
-      <w:r>
-        <w:rPr>
-          <w:rFonts w:ascii="Arial" w:eastAsia="Arial" w:hAnsi="Arial" w:cs="Arial"/>
-          <w:lang w:val="en-US"/>
-        </w:rPr>
-        <w:t>Food_Building(building_id, food_id)</w:t>
+      <w:proofErr w:type="spellStart"/>
+      <w:r>
+        <w:rPr>
+          <w:rFonts w:ascii="Arial" w:eastAsia="Arial" w:hAnsi="Arial" w:cs="Arial"/>
+          <w:lang w:val="en-US"/>
+        </w:rPr>
+        <w:t>Food_Building</w:t>
+      </w:r>
+      <w:proofErr w:type="spellEnd"/>
+      <w:r>
+        <w:rPr>
+          <w:rFonts w:ascii="Arial" w:eastAsia="Arial" w:hAnsi="Arial" w:cs="Arial"/>
+          <w:lang w:val="en-US"/>
+        </w:rPr>
+        <w:t>(</w:t>
+      </w:r>
+      <w:proofErr w:type="spellStart"/>
+      <w:r>
+        <w:rPr>
+          <w:rFonts w:ascii="Arial" w:eastAsia="Arial" w:hAnsi="Arial" w:cs="Arial"/>
+          <w:lang w:val="en-US"/>
+        </w:rPr>
+        <w:t>building_id</w:t>
+      </w:r>
+      <w:proofErr w:type="spellEnd"/>
+      <w:r>
+        <w:rPr>
+          <w:rFonts w:ascii="Arial" w:eastAsia="Arial" w:hAnsi="Arial" w:cs="Arial"/>
+          <w:lang w:val="en-US"/>
+        </w:rPr>
+        <w:t xml:space="preserve">, </w:t>
+      </w:r>
+      <w:proofErr w:type="spellStart"/>
+      <w:r>
+        <w:rPr>
+          <w:rFonts w:ascii="Arial" w:eastAsia="Arial" w:hAnsi="Arial" w:cs="Arial"/>
+          <w:lang w:val="en-US"/>
+        </w:rPr>
+        <w:t>food_id</w:t>
+      </w:r>
+      <w:proofErr w:type="spellEnd"/>
+      <w:r>
+        <w:rPr>
+          <w:rFonts w:ascii="Arial" w:eastAsia="Arial" w:hAnsi="Arial" w:cs="Arial"/>
+          <w:lang w:val="en-US"/>
+        </w:rPr>
+        <w:t>)</w:t>
       </w:r>
     </w:p>
     <w:p>
@@ -1146,12 +1370,21 @@
           <w:lang w:val="en-US"/>
         </w:rPr>
       </w:pPr>
-      <w:r>
-        <w:rPr>
-          <w:rFonts w:ascii="Arial" w:eastAsia="Arial" w:hAnsi="Arial" w:cs="Arial"/>
-          <w:lang w:val="en-US"/>
-        </w:rPr>
-        <w:t>Building_id: int</w:t>
+      <w:proofErr w:type="spellStart"/>
+      <w:r>
+        <w:rPr>
+          <w:rFonts w:ascii="Arial" w:eastAsia="Arial" w:hAnsi="Arial" w:cs="Arial"/>
+          <w:lang w:val="en-US"/>
+        </w:rPr>
+        <w:t>Building_id</w:t>
+      </w:r>
+      <w:proofErr w:type="spellEnd"/>
+      <w:r>
+        <w:rPr>
+          <w:rFonts w:ascii="Arial" w:eastAsia="Arial" w:hAnsi="Arial" w:cs="Arial"/>
+          <w:lang w:val="en-US"/>
+        </w:rPr>
+        <w:t>: int</w:t>
       </w:r>
     </w:p>
     <w:p>
@@ -1167,12 +1400,21 @@
           <w:lang w:val="en-US"/>
         </w:rPr>
       </w:pPr>
-      <w:r>
-        <w:rPr>
-          <w:rFonts w:ascii="Arial" w:eastAsia="Arial" w:hAnsi="Arial" w:cs="Arial"/>
-          <w:lang w:val="en-US"/>
-        </w:rPr>
-        <w:t>Food_id: int</w:t>
+      <w:proofErr w:type="spellStart"/>
+      <w:r>
+        <w:rPr>
+          <w:rFonts w:ascii="Arial" w:eastAsia="Arial" w:hAnsi="Arial" w:cs="Arial"/>
+          <w:lang w:val="en-US"/>
+        </w:rPr>
+        <w:t>Food_id</w:t>
+      </w:r>
+      <w:proofErr w:type="spellEnd"/>
+      <w:r>
+        <w:rPr>
+          <w:rFonts w:ascii="Arial" w:eastAsia="Arial" w:hAnsi="Arial" w:cs="Arial"/>
+          <w:lang w:val="en-US"/>
+        </w:rPr>
+        <w:t>: int</w:t>
       </w:r>
     </w:p>
     <w:p>

</xml_diff>

<commit_message>
Changes repository + entities
</commit_message>
<xml_diff>
--- a/docs/database plan.docx
+++ b/docs/database plan.docx
@@ -10,6 +10,7 @@
           <w:lang w:val="en-US"/>
         </w:rPr>
       </w:pPr>
+      <w:proofErr w:type="gramStart"/>
       <w:r>
         <w:rPr>
           <w:rFonts w:ascii="Arial" w:eastAsia="Arial" w:hAnsi="Arial" w:cs="Arial"/>
@@ -17,6 +18,7 @@
         </w:rPr>
         <w:t>User(</w:t>
       </w:r>
+      <w:proofErr w:type="gramEnd"/>
       <w:r>
         <w:rPr>
           <w:rFonts w:ascii="Arial" w:eastAsia="Arial" w:hAnsi="Arial" w:cs="Arial"/>
@@ -188,6 +190,7 @@
           <w:lang w:val="en-US"/>
         </w:rPr>
       </w:pPr>
+      <w:proofErr w:type="gramStart"/>
       <w:r>
         <w:rPr>
           <w:rFonts w:ascii="Arial" w:eastAsia="Arial" w:hAnsi="Arial" w:cs="Arial"/>
@@ -195,6 +198,7 @@
         </w:rPr>
         <w:t>Reservations(</w:t>
       </w:r>
+      <w:proofErr w:type="gramEnd"/>
       <w:r>
         <w:rPr>
           <w:rFonts w:ascii="Arial" w:eastAsia="Arial" w:hAnsi="Arial" w:cs="Arial"/>
@@ -246,7 +250,21 @@
           <w:rFonts w:ascii="Arial" w:eastAsia="Arial" w:hAnsi="Arial" w:cs="Arial"/>
           <w:lang w:val="en-US"/>
         </w:rPr>
-        <w:t>starting_time</w:t>
+        <w:t>starting</w:t>
+      </w:r>
+      <w:r>
+        <w:rPr>
+          <w:rFonts w:ascii="Arial" w:eastAsia="Arial" w:hAnsi="Arial" w:cs="Arial"/>
+          <w:lang w:val="en-US"/>
+        </w:rPr>
+        <w:t>T</w:t>
+      </w:r>
+      <w:r>
+        <w:rPr>
+          <w:rFonts w:ascii="Arial" w:eastAsia="Arial" w:hAnsi="Arial" w:cs="Arial"/>
+          <w:lang w:val="en-US"/>
+        </w:rPr>
+        <w:t>ime</w:t>
       </w:r>
       <w:proofErr w:type="spellEnd"/>
       <w:r>
@@ -262,7 +280,21 @@
           <w:rFonts w:ascii="Arial" w:eastAsia="Arial" w:hAnsi="Arial" w:cs="Arial"/>
           <w:lang w:val="en-US"/>
         </w:rPr>
-        <w:t>ending_time</w:t>
+        <w:t>ending</w:t>
+      </w:r>
+      <w:r>
+        <w:rPr>
+          <w:rFonts w:ascii="Arial" w:eastAsia="Arial" w:hAnsi="Arial" w:cs="Arial"/>
+          <w:lang w:val="en-US"/>
+        </w:rPr>
+        <w:t>T</w:t>
+      </w:r>
+      <w:r>
+        <w:rPr>
+          <w:rFonts w:ascii="Arial" w:eastAsia="Arial" w:hAnsi="Arial" w:cs="Arial"/>
+          <w:lang w:val="en-US"/>
+        </w:rPr>
+        <w:t>ime</w:t>
       </w:r>
       <w:proofErr w:type="spellEnd"/>
       <w:r>
@@ -441,7 +473,21 @@
           <w:rFonts w:ascii="Arial" w:eastAsia="Arial" w:hAnsi="Arial" w:cs="Arial"/>
           <w:lang w:val="en-US"/>
         </w:rPr>
-        <w:t>Starting_time</w:t>
+        <w:t>Starting</w:t>
+      </w:r>
+      <w:r>
+        <w:rPr>
+          <w:rFonts w:ascii="Arial" w:eastAsia="Arial" w:hAnsi="Arial" w:cs="Arial"/>
+          <w:lang w:val="en-US"/>
+        </w:rPr>
+        <w:t>T</w:t>
+      </w:r>
+      <w:r>
+        <w:rPr>
+          <w:rFonts w:ascii="Arial" w:eastAsia="Arial" w:hAnsi="Arial" w:cs="Arial"/>
+          <w:lang w:val="en-US"/>
+        </w:rPr>
+        <w:t>ime</w:t>
       </w:r>
       <w:proofErr w:type="spellEnd"/>
       <w:r>
@@ -480,6 +526,7 @@
         </w:rPr>
         <w:t>:</w:t>
       </w:r>
+      <w:proofErr w:type="gramStart"/>
       <w:r>
         <w:rPr>
           <w:rFonts w:ascii="Arial" w:eastAsia="Arial" w:hAnsi="Arial" w:cs="Arial"/>
@@ -502,6 +549,7 @@
         <w:t>ss</w:t>
       </w:r>
       <w:proofErr w:type="spellEnd"/>
+      <w:proofErr w:type="gramEnd"/>
       <w:r>
         <w:rPr>
           <w:rFonts w:ascii="Arial" w:eastAsia="Arial" w:hAnsi="Arial" w:cs="Arial"/>
@@ -529,7 +577,21 @@
           <w:rFonts w:ascii="Arial" w:eastAsia="Arial" w:hAnsi="Arial" w:cs="Arial"/>
           <w:lang w:val="en-US"/>
         </w:rPr>
-        <w:t>Ending_time</w:t>
+        <w:t>Ending</w:t>
+      </w:r>
+      <w:r>
+        <w:rPr>
+          <w:rFonts w:ascii="Arial" w:eastAsia="Arial" w:hAnsi="Arial" w:cs="Arial"/>
+          <w:lang w:val="en-US"/>
+        </w:rPr>
+        <w:t>T</w:t>
+      </w:r>
+      <w:r>
+        <w:rPr>
+          <w:rFonts w:ascii="Arial" w:eastAsia="Arial" w:hAnsi="Arial" w:cs="Arial"/>
+          <w:lang w:val="en-US"/>
+        </w:rPr>
+        <w:t>ime</w:t>
       </w:r>
       <w:proofErr w:type="spellEnd"/>
       <w:r>
@@ -568,6 +630,7 @@
         </w:rPr>
         <w:t>:</w:t>
       </w:r>
+      <w:proofErr w:type="gramStart"/>
       <w:r>
         <w:rPr>
           <w:rFonts w:ascii="Arial" w:eastAsia="Arial" w:hAnsi="Arial" w:cs="Arial"/>
@@ -590,6 +653,7 @@
         <w:t>ss</w:t>
       </w:r>
       <w:proofErr w:type="spellEnd"/>
+      <w:proofErr w:type="gramEnd"/>
       <w:r>
         <w:rPr>
           <w:rFonts w:ascii="Arial" w:eastAsia="Arial" w:hAnsi="Arial" w:cs="Arial"/>
@@ -606,6 +670,7 @@
           <w:lang w:val="en-US"/>
         </w:rPr>
       </w:pPr>
+      <w:proofErr w:type="gramStart"/>
       <w:r>
         <w:rPr>
           <w:rFonts w:ascii="Arial" w:eastAsia="Arial" w:hAnsi="Arial" w:cs="Arial"/>
@@ -613,6 +678,7 @@
         </w:rPr>
         <w:t>Room(</w:t>
       </w:r>
+      <w:proofErr w:type="gramEnd"/>
       <w:r>
         <w:rPr>
           <w:rFonts w:ascii="Arial" w:eastAsia="Arial" w:hAnsi="Arial" w:cs="Arial"/>
@@ -649,7 +715,14 @@
           <w:rFonts w:ascii="Arial" w:eastAsia="Arial" w:hAnsi="Arial" w:cs="Arial"/>
           <w:lang w:val="en-US"/>
         </w:rPr>
-        <w:t>teacher_only</w:t>
+        <w:t>teacher</w:t>
+      </w:r>
+      <w:r>
+        <w:rPr>
+          <w:rFonts w:ascii="Arial" w:eastAsia="Arial" w:hAnsi="Arial" w:cs="Arial"/>
+          <w:lang w:val="en-US"/>
+        </w:rPr>
+        <w:t>Only</w:t>
       </w:r>
       <w:proofErr w:type="spellEnd"/>
       <w:r>
@@ -749,7 +822,21 @@
           <w:rFonts w:ascii="Arial" w:eastAsia="Arial" w:hAnsi="Arial" w:cs="Arial"/>
           <w:lang w:val="en-US"/>
         </w:rPr>
-        <w:t>Teacher_only</w:t>
+        <w:t>Teacher</w:t>
+      </w:r>
+      <w:r>
+        <w:rPr>
+          <w:rFonts w:ascii="Arial" w:eastAsia="Arial" w:hAnsi="Arial" w:cs="Arial"/>
+          <w:lang w:val="en-US"/>
+        </w:rPr>
+        <w:t>O</w:t>
+      </w:r>
+      <w:r>
+        <w:rPr>
+          <w:rFonts w:ascii="Arial" w:eastAsia="Arial" w:hAnsi="Arial" w:cs="Arial"/>
+          <w:lang w:val="en-US"/>
+        </w:rPr>
+        <w:t>nly</w:t>
       </w:r>
       <w:proofErr w:type="spellEnd"/>
       <w:r>
@@ -868,6 +955,7 @@
           <w:lang w:val="en-US"/>
         </w:rPr>
       </w:pPr>
+      <w:proofErr w:type="gramStart"/>
       <w:r>
         <w:rPr>
           <w:rFonts w:ascii="Arial" w:eastAsia="Arial" w:hAnsi="Arial" w:cs="Arial"/>
@@ -875,6 +963,7 @@
         </w:rPr>
         <w:t>Building(</w:t>
       </w:r>
+      <w:proofErr w:type="gramEnd"/>
       <w:r>
         <w:rPr>
           <w:rFonts w:ascii="Arial" w:eastAsia="Arial" w:hAnsi="Arial" w:cs="Arial"/>
@@ -896,7 +985,21 @@
           <w:rFonts w:ascii="Arial" w:eastAsia="Arial" w:hAnsi="Arial" w:cs="Arial"/>
           <w:lang w:val="en-US"/>
         </w:rPr>
-        <w:t>room_count</w:t>
+        <w:t>room</w:t>
+      </w:r>
+      <w:r>
+        <w:rPr>
+          <w:rFonts w:ascii="Arial" w:eastAsia="Arial" w:hAnsi="Arial" w:cs="Arial"/>
+          <w:lang w:val="en-US"/>
+        </w:rPr>
+        <w:t>C</w:t>
+      </w:r>
+      <w:r>
+        <w:rPr>
+          <w:rFonts w:ascii="Arial" w:eastAsia="Arial" w:hAnsi="Arial" w:cs="Arial"/>
+          <w:lang w:val="en-US"/>
+        </w:rPr>
+        <w:t>ount</w:t>
       </w:r>
       <w:proofErr w:type="spellEnd"/>
       <w:r>
@@ -919,7 +1022,21 @@
           <w:rFonts w:ascii="Arial" w:eastAsia="Arial" w:hAnsi="Arial" w:cs="Arial"/>
           <w:lang w:val="en-US"/>
         </w:rPr>
-        <w:t>available_bikes</w:t>
+        <w:t>available</w:t>
+      </w:r>
+      <w:r>
+        <w:rPr>
+          <w:rFonts w:ascii="Arial" w:eastAsia="Arial" w:hAnsi="Arial" w:cs="Arial"/>
+          <w:lang w:val="en-US"/>
+        </w:rPr>
+        <w:t>B</w:t>
+      </w:r>
+      <w:r>
+        <w:rPr>
+          <w:rFonts w:ascii="Arial" w:eastAsia="Arial" w:hAnsi="Arial" w:cs="Arial"/>
+          <w:lang w:val="en-US"/>
+        </w:rPr>
+        <w:t>ikes</w:t>
       </w:r>
       <w:proofErr w:type="spellEnd"/>
       <w:r>
@@ -935,7 +1052,21 @@
           <w:rFonts w:ascii="Arial" w:eastAsia="Arial" w:hAnsi="Arial" w:cs="Arial"/>
           <w:lang w:val="en-US"/>
         </w:rPr>
-        <w:t>max_bikes</w:t>
+        <w:t>max</w:t>
+      </w:r>
+      <w:r>
+        <w:rPr>
+          <w:rFonts w:ascii="Arial" w:eastAsia="Arial" w:hAnsi="Arial" w:cs="Arial"/>
+          <w:lang w:val="en-US"/>
+        </w:rPr>
+        <w:t>B</w:t>
+      </w:r>
+      <w:r>
+        <w:rPr>
+          <w:rFonts w:ascii="Arial" w:eastAsia="Arial" w:hAnsi="Arial" w:cs="Arial"/>
+          <w:lang w:val="en-US"/>
+        </w:rPr>
+        <w:t>ikes</w:t>
       </w:r>
       <w:proofErr w:type="spellEnd"/>
       <w:r>
@@ -1007,7 +1138,21 @@
           <w:rFonts w:ascii="Arial" w:eastAsia="Arial" w:hAnsi="Arial" w:cs="Arial"/>
           <w:lang w:val="en-US"/>
         </w:rPr>
-        <w:t>Room_count</w:t>
+        <w:t>Room</w:t>
+      </w:r>
+      <w:r>
+        <w:rPr>
+          <w:rFonts w:ascii="Arial" w:eastAsia="Arial" w:hAnsi="Arial" w:cs="Arial"/>
+          <w:lang w:val="en-US"/>
+        </w:rPr>
+        <w:t>C</w:t>
+      </w:r>
+      <w:r>
+        <w:rPr>
+          <w:rFonts w:ascii="Arial" w:eastAsia="Arial" w:hAnsi="Arial" w:cs="Arial"/>
+          <w:lang w:val="en-US"/>
+        </w:rPr>
+        <w:t>ount</w:t>
       </w:r>
       <w:proofErr w:type="spellEnd"/>
       <w:r>
@@ -1058,7 +1203,21 @@
           <w:rFonts w:ascii="Arial" w:eastAsia="Arial" w:hAnsi="Arial" w:cs="Arial"/>
           <w:lang w:val="en-US"/>
         </w:rPr>
-        <w:t>Available_bikes</w:t>
+        <w:t>Available</w:t>
+      </w:r>
+      <w:r>
+        <w:rPr>
+          <w:rFonts w:ascii="Arial" w:eastAsia="Arial" w:hAnsi="Arial" w:cs="Arial"/>
+          <w:lang w:val="en-US"/>
+        </w:rPr>
+        <w:t>B</w:t>
+      </w:r>
+      <w:r>
+        <w:rPr>
+          <w:rFonts w:ascii="Arial" w:eastAsia="Arial" w:hAnsi="Arial" w:cs="Arial"/>
+          <w:lang w:val="en-US"/>
+        </w:rPr>
+        <w:t>ikes</w:t>
       </w:r>
       <w:proofErr w:type="spellEnd"/>
       <w:r>
@@ -1088,7 +1247,21 @@
           <w:rFonts w:ascii="Arial" w:eastAsia="Arial" w:hAnsi="Arial" w:cs="Arial"/>
           <w:lang w:val="en-US"/>
         </w:rPr>
-        <w:t>Max_bikes</w:t>
+        <w:t>Max</w:t>
+      </w:r>
+      <w:r>
+        <w:rPr>
+          <w:rFonts w:ascii="Arial" w:eastAsia="Arial" w:hAnsi="Arial" w:cs="Arial"/>
+          <w:lang w:val="en-US"/>
+        </w:rPr>
+        <w:t>B</w:t>
+      </w:r>
+      <w:r>
+        <w:rPr>
+          <w:rFonts w:ascii="Arial" w:eastAsia="Arial" w:hAnsi="Arial" w:cs="Arial"/>
+          <w:lang w:val="en-US"/>
+        </w:rPr>
+        <w:t>ikes</w:t>
       </w:r>
       <w:proofErr w:type="spellEnd"/>
       <w:r>
@@ -1107,39 +1280,965 @@
           <w:lang w:val="en-US"/>
         </w:rPr>
       </w:pPr>
+      <w:proofErr w:type="spellStart"/>
+      <w:proofErr w:type="gramStart"/>
+      <w:r>
+        <w:rPr>
+          <w:rFonts w:ascii="Arial" w:eastAsia="Arial" w:hAnsi="Arial" w:cs="Arial"/>
+          <w:lang w:val="en-US"/>
+        </w:rPr>
+        <w:t>Bike</w:t>
+      </w:r>
+      <w:r>
+        <w:rPr>
+          <w:rFonts w:ascii="Arial" w:eastAsia="Arial" w:hAnsi="Arial" w:cs="Arial"/>
+          <w:lang w:val="en-US"/>
+        </w:rPr>
+        <w:t>Reservation</w:t>
+      </w:r>
+      <w:proofErr w:type="spellEnd"/>
+      <w:r>
+        <w:rPr>
+          <w:rFonts w:ascii="Arial" w:eastAsia="Arial" w:hAnsi="Arial" w:cs="Arial"/>
+          <w:lang w:val="en-US"/>
+        </w:rPr>
+        <w:t>(</w:t>
+      </w:r>
+      <w:proofErr w:type="gramEnd"/>
+      <w:r>
+        <w:rPr>
+          <w:rFonts w:ascii="Arial" w:eastAsia="Arial" w:hAnsi="Arial" w:cs="Arial"/>
+          <w:lang w:val="en-US"/>
+        </w:rPr>
+        <w:t xml:space="preserve">id, building, </w:t>
+      </w:r>
+      <w:proofErr w:type="spellStart"/>
+      <w:r>
+        <w:rPr>
+          <w:rFonts w:ascii="Arial" w:eastAsia="Arial" w:hAnsi="Arial" w:cs="Arial"/>
+          <w:lang w:val="en-US"/>
+        </w:rPr>
+        <w:t>num</w:t>
+      </w:r>
+      <w:r>
+        <w:rPr>
+          <w:rFonts w:ascii="Arial" w:eastAsia="Arial" w:hAnsi="Arial" w:cs="Arial"/>
+          <w:lang w:val="en-US"/>
+        </w:rPr>
+        <w:t>B</w:t>
+      </w:r>
+      <w:r>
+        <w:rPr>
+          <w:rFonts w:ascii="Arial" w:eastAsia="Arial" w:hAnsi="Arial" w:cs="Arial"/>
+          <w:lang w:val="en-US"/>
+        </w:rPr>
+        <w:t>ikes</w:t>
+      </w:r>
+      <w:proofErr w:type="spellEnd"/>
+      <w:r>
+        <w:rPr>
+          <w:rFonts w:ascii="Arial" w:eastAsia="Arial" w:hAnsi="Arial" w:cs="Arial"/>
+          <w:lang w:val="en-US"/>
+        </w:rPr>
+        <w:t xml:space="preserve">, date, </w:t>
+      </w:r>
+      <w:proofErr w:type="spellStart"/>
+      <w:r>
+        <w:rPr>
+          <w:rFonts w:ascii="Arial" w:eastAsia="Arial" w:hAnsi="Arial" w:cs="Arial"/>
+          <w:lang w:val="en-US"/>
+        </w:rPr>
+        <w:t>starting</w:t>
+      </w:r>
+      <w:r>
+        <w:rPr>
+          <w:rFonts w:ascii="Arial" w:eastAsia="Arial" w:hAnsi="Arial" w:cs="Arial"/>
+          <w:lang w:val="en-US"/>
+        </w:rPr>
+        <w:t>T</w:t>
+      </w:r>
+      <w:r>
+        <w:rPr>
+          <w:rFonts w:ascii="Arial" w:eastAsia="Arial" w:hAnsi="Arial" w:cs="Arial"/>
+          <w:lang w:val="en-US"/>
+        </w:rPr>
+        <w:t>ime</w:t>
+      </w:r>
+      <w:proofErr w:type="spellEnd"/>
+      <w:r>
+        <w:rPr>
+          <w:rFonts w:ascii="Arial" w:eastAsia="Arial" w:hAnsi="Arial" w:cs="Arial"/>
+          <w:lang w:val="en-US"/>
+        </w:rPr>
+        <w:t xml:space="preserve">, </w:t>
+      </w:r>
+      <w:proofErr w:type="spellStart"/>
+      <w:r>
+        <w:rPr>
+          <w:rFonts w:ascii="Arial" w:eastAsia="Arial" w:hAnsi="Arial" w:cs="Arial"/>
+          <w:lang w:val="en-US"/>
+        </w:rPr>
+        <w:t>ending</w:t>
+      </w:r>
+      <w:r>
+        <w:rPr>
+          <w:rFonts w:ascii="Arial" w:eastAsia="Arial" w:hAnsi="Arial" w:cs="Arial"/>
+          <w:lang w:val="en-US"/>
+        </w:rPr>
+        <w:t>T</w:t>
+      </w:r>
+      <w:r>
+        <w:rPr>
+          <w:rFonts w:ascii="Arial" w:eastAsia="Arial" w:hAnsi="Arial" w:cs="Arial"/>
+          <w:lang w:val="en-US"/>
+        </w:rPr>
+        <w:t>ime</w:t>
+      </w:r>
+      <w:proofErr w:type="spellEnd"/>
+      <w:r>
+        <w:rPr>
+          <w:rFonts w:ascii="Arial" w:eastAsia="Arial" w:hAnsi="Arial" w:cs="Arial"/>
+          <w:lang w:val="en-US"/>
+        </w:rPr>
+        <w:t>)</w:t>
+      </w:r>
+    </w:p>
+    <w:p>
+      <w:pPr>
+        <w:pStyle w:val="Lijstalinea"/>
+        <w:numPr>
+          <w:ilvl w:val="0"/>
+          <w:numId w:val="6"/>
+        </w:numPr>
+        <w:spacing w:after="0" w:line="276" w:lineRule="auto"/>
+        <w:rPr>
+          <w:rFonts w:ascii="Arial" w:eastAsia="Arial" w:hAnsi="Arial" w:cs="Arial"/>
+          <w:lang w:val="en-US"/>
+        </w:rPr>
+      </w:pPr>
+      <w:r>
+        <w:rPr>
+          <w:rFonts w:ascii="Arial" w:eastAsia="Arial" w:hAnsi="Arial" w:cs="Arial"/>
+          <w:lang w:val="en-US"/>
+        </w:rPr>
+        <w:t>Id: int</w:t>
+      </w:r>
+    </w:p>
+    <w:p>
+      <w:pPr>
+        <w:pStyle w:val="Lijstalinea"/>
+        <w:numPr>
+          <w:ilvl w:val="0"/>
+          <w:numId w:val="6"/>
+        </w:numPr>
+        <w:spacing w:after="0" w:line="276" w:lineRule="auto"/>
+        <w:rPr>
+          <w:rFonts w:ascii="Arial" w:eastAsia="Arial" w:hAnsi="Arial" w:cs="Arial"/>
+          <w:lang w:val="en-US"/>
+        </w:rPr>
+      </w:pPr>
+      <w:r>
+        <w:rPr>
+          <w:rFonts w:ascii="Arial" w:eastAsia="Arial" w:hAnsi="Arial" w:cs="Arial"/>
+          <w:lang w:val="en-US"/>
+        </w:rPr>
+        <w:t>Building: int</w:t>
+      </w:r>
+    </w:p>
+    <w:p>
+      <w:pPr>
+        <w:pStyle w:val="Lijstalinea"/>
+        <w:numPr>
+          <w:ilvl w:val="0"/>
+          <w:numId w:val="6"/>
+        </w:numPr>
+        <w:spacing w:after="0" w:line="276" w:lineRule="auto"/>
+        <w:rPr>
+          <w:rFonts w:ascii="Arial" w:eastAsia="Arial" w:hAnsi="Arial" w:cs="Arial"/>
+          <w:lang w:val="en-US"/>
+        </w:rPr>
+      </w:pPr>
+      <w:proofErr w:type="spellStart"/>
+      <w:r>
+        <w:rPr>
+          <w:rFonts w:ascii="Arial" w:eastAsia="Arial" w:hAnsi="Arial" w:cs="Arial"/>
+          <w:lang w:val="en-US"/>
+        </w:rPr>
+        <w:t>Num</w:t>
+      </w:r>
+      <w:r>
+        <w:rPr>
+          <w:rFonts w:ascii="Arial" w:eastAsia="Arial" w:hAnsi="Arial" w:cs="Arial"/>
+          <w:lang w:val="en-US"/>
+        </w:rPr>
+        <w:t>B</w:t>
+      </w:r>
+      <w:r>
+        <w:rPr>
+          <w:rFonts w:ascii="Arial" w:eastAsia="Arial" w:hAnsi="Arial" w:cs="Arial"/>
+          <w:lang w:val="en-US"/>
+        </w:rPr>
+        <w:t>ikes</w:t>
+      </w:r>
+      <w:proofErr w:type="spellEnd"/>
+      <w:r>
+        <w:rPr>
+          <w:rFonts w:ascii="Arial" w:eastAsia="Arial" w:hAnsi="Arial" w:cs="Arial"/>
+          <w:lang w:val="en-US"/>
+        </w:rPr>
+        <w:t>: int</w:t>
+      </w:r>
+    </w:p>
+    <w:p>
+      <w:pPr>
+        <w:pStyle w:val="Lijstalinea"/>
+        <w:numPr>
+          <w:ilvl w:val="0"/>
+          <w:numId w:val="3"/>
+        </w:numPr>
+        <w:spacing w:after="0" w:line="276" w:lineRule="auto"/>
+        <w:rPr>
+          <w:rFonts w:ascii="Arial" w:eastAsia="Arial" w:hAnsi="Arial" w:cs="Arial"/>
+          <w:lang w:val="en-US"/>
+        </w:rPr>
+      </w:pPr>
+      <w:r>
+        <w:rPr>
+          <w:rFonts w:ascii="Arial" w:eastAsia="Arial" w:hAnsi="Arial" w:cs="Arial"/>
+          <w:lang w:val="en-US"/>
+        </w:rPr>
+        <w:t>Date: Date (String (‘</w:t>
+      </w:r>
+      <w:proofErr w:type="spellStart"/>
+      <w:r>
+        <w:rPr>
+          <w:rFonts w:ascii="Arial" w:eastAsia="Arial" w:hAnsi="Arial" w:cs="Arial"/>
+          <w:lang w:val="en-US"/>
+        </w:rPr>
+        <w:t>yyyy</w:t>
+      </w:r>
+      <w:proofErr w:type="spellEnd"/>
+      <w:r>
+        <w:rPr>
+          <w:rFonts w:ascii="Arial" w:eastAsia="Arial" w:hAnsi="Arial" w:cs="Arial"/>
+          <w:lang w:val="en-US"/>
+        </w:rPr>
+        <w:t>-mm-dd’))</w:t>
+      </w:r>
+    </w:p>
+    <w:p>
+      <w:pPr>
+        <w:pStyle w:val="Lijstalinea"/>
+        <w:numPr>
+          <w:ilvl w:val="0"/>
+          <w:numId w:val="6"/>
+        </w:numPr>
+        <w:spacing w:after="0" w:line="276" w:lineRule="auto"/>
+        <w:rPr>
+          <w:rFonts w:ascii="Arial" w:eastAsia="Arial" w:hAnsi="Arial" w:cs="Arial"/>
+          <w:lang w:val="en-US"/>
+        </w:rPr>
+      </w:pPr>
+      <w:proofErr w:type="spellStart"/>
+      <w:r>
+        <w:rPr>
+          <w:rFonts w:ascii="Arial" w:eastAsia="Arial" w:hAnsi="Arial" w:cs="Arial"/>
+          <w:lang w:val="en-US"/>
+        </w:rPr>
+        <w:t>Starting</w:t>
+      </w:r>
+      <w:r>
+        <w:rPr>
+          <w:rFonts w:ascii="Arial" w:eastAsia="Arial" w:hAnsi="Arial" w:cs="Arial"/>
+          <w:lang w:val="en-US"/>
+        </w:rPr>
+        <w:t>T</w:t>
+      </w:r>
+      <w:r>
+        <w:rPr>
+          <w:rFonts w:ascii="Arial" w:eastAsia="Arial" w:hAnsi="Arial" w:cs="Arial"/>
+          <w:lang w:val="en-US"/>
+        </w:rPr>
+        <w:t>ime</w:t>
+      </w:r>
+      <w:proofErr w:type="spellEnd"/>
+      <w:r>
+        <w:rPr>
+          <w:rFonts w:ascii="Arial" w:eastAsia="Arial" w:hAnsi="Arial" w:cs="Arial"/>
+          <w:lang w:val="en-US"/>
+        </w:rPr>
+        <w:t>: String ‘</w:t>
+      </w:r>
+      <w:proofErr w:type="spellStart"/>
+      <w:r>
+        <w:rPr>
+          <w:rFonts w:ascii="Arial" w:eastAsia="Arial" w:hAnsi="Arial" w:cs="Arial"/>
+          <w:lang w:val="en-US"/>
+        </w:rPr>
+        <w:t>hh:</w:t>
+      </w:r>
+      <w:proofErr w:type="gramStart"/>
+      <w:r>
+        <w:rPr>
+          <w:rFonts w:ascii="Arial" w:eastAsia="Arial" w:hAnsi="Arial" w:cs="Arial"/>
+          <w:lang w:val="en-US"/>
+        </w:rPr>
+        <w:t>mm:ss</w:t>
+      </w:r>
+      <w:proofErr w:type="spellEnd"/>
+      <w:proofErr w:type="gramEnd"/>
+      <w:r>
+        <w:rPr>
+          <w:rFonts w:ascii="Arial" w:eastAsia="Arial" w:hAnsi="Arial" w:cs="Arial"/>
+          <w:lang w:val="en-US"/>
+        </w:rPr>
+        <w:t>’</w:t>
+      </w:r>
+    </w:p>
+    <w:p>
+      <w:pPr>
+        <w:pStyle w:val="Lijstalinea"/>
+        <w:numPr>
+          <w:ilvl w:val="0"/>
+          <w:numId w:val="6"/>
+        </w:numPr>
+        <w:spacing w:after="0" w:line="276" w:lineRule="auto"/>
+        <w:rPr>
+          <w:rFonts w:ascii="Arial" w:eastAsia="Arial" w:hAnsi="Arial" w:cs="Arial"/>
+          <w:lang w:val="en-US"/>
+        </w:rPr>
+      </w:pPr>
+      <w:proofErr w:type="spellStart"/>
+      <w:r>
+        <w:rPr>
+          <w:rFonts w:ascii="Arial" w:eastAsia="Arial" w:hAnsi="Arial" w:cs="Arial"/>
+          <w:lang w:val="en-US"/>
+        </w:rPr>
+        <w:t>Ending</w:t>
+      </w:r>
+      <w:r>
+        <w:rPr>
+          <w:rFonts w:ascii="Arial" w:eastAsia="Arial" w:hAnsi="Arial" w:cs="Arial"/>
+          <w:lang w:val="en-US"/>
+        </w:rPr>
+        <w:t>T</w:t>
+      </w:r>
+      <w:r>
+        <w:rPr>
+          <w:rFonts w:ascii="Arial" w:eastAsia="Arial" w:hAnsi="Arial" w:cs="Arial"/>
+          <w:lang w:val="en-US"/>
+        </w:rPr>
+        <w:t>ime</w:t>
+      </w:r>
+      <w:proofErr w:type="spellEnd"/>
+      <w:r>
+        <w:rPr>
+          <w:rFonts w:ascii="Arial" w:eastAsia="Arial" w:hAnsi="Arial" w:cs="Arial"/>
+          <w:lang w:val="en-US"/>
+        </w:rPr>
+        <w:t>: String ‘</w:t>
+      </w:r>
+      <w:proofErr w:type="spellStart"/>
+      <w:r>
+        <w:rPr>
+          <w:rFonts w:ascii="Arial" w:eastAsia="Arial" w:hAnsi="Arial" w:cs="Arial"/>
+          <w:lang w:val="en-US"/>
+        </w:rPr>
+        <w:t>hh:</w:t>
+      </w:r>
+      <w:proofErr w:type="gramStart"/>
+      <w:r>
+        <w:rPr>
+          <w:rFonts w:ascii="Arial" w:eastAsia="Arial" w:hAnsi="Arial" w:cs="Arial"/>
+          <w:lang w:val="en-US"/>
+        </w:rPr>
+        <w:t>mm:ss</w:t>
+      </w:r>
+      <w:proofErr w:type="spellEnd"/>
+      <w:proofErr w:type="gramEnd"/>
+      <w:r>
+        <w:rPr>
+          <w:rFonts w:ascii="Arial" w:eastAsia="Arial" w:hAnsi="Arial" w:cs="Arial"/>
+          <w:lang w:val="en-US"/>
+        </w:rPr>
+        <w:t>’</w:t>
+      </w:r>
+    </w:p>
+    <w:p>
+      <w:pPr>
+        <w:spacing w:after="0" w:line="276" w:lineRule="auto"/>
+        <w:rPr>
+          <w:rFonts w:ascii="Arial" w:eastAsia="Arial" w:hAnsi="Arial" w:cs="Arial"/>
+          <w:lang w:val="en-US"/>
+        </w:rPr>
+      </w:pPr>
+      <w:proofErr w:type="spellStart"/>
+      <w:proofErr w:type="gramStart"/>
+      <w:r>
+        <w:rPr>
+          <w:rFonts w:ascii="Arial" w:eastAsia="Arial" w:hAnsi="Arial" w:cs="Arial"/>
+          <w:lang w:val="en-US"/>
+        </w:rPr>
+        <w:t>CalenderItems</w:t>
+      </w:r>
+      <w:proofErr w:type="spellEnd"/>
+      <w:r>
+        <w:rPr>
+          <w:rFonts w:ascii="Arial" w:eastAsia="Arial" w:hAnsi="Arial" w:cs="Arial"/>
+          <w:lang w:val="en-US"/>
+        </w:rPr>
+        <w:t>(</w:t>
+      </w:r>
+      <w:proofErr w:type="gramEnd"/>
+      <w:r>
+        <w:rPr>
+          <w:rFonts w:ascii="Arial" w:eastAsia="Arial" w:hAnsi="Arial" w:cs="Arial"/>
+          <w:lang w:val="en-US"/>
+        </w:rPr>
+        <w:t xml:space="preserve">id, user, title, date, </w:t>
+      </w:r>
+      <w:proofErr w:type="spellStart"/>
+      <w:r>
+        <w:rPr>
+          <w:rFonts w:ascii="Arial" w:eastAsia="Arial" w:hAnsi="Arial" w:cs="Arial"/>
+          <w:lang w:val="en-US"/>
+        </w:rPr>
+        <w:t>startingTime</w:t>
+      </w:r>
+      <w:proofErr w:type="spellEnd"/>
+      <w:r>
+        <w:rPr>
+          <w:rFonts w:ascii="Arial" w:eastAsia="Arial" w:hAnsi="Arial" w:cs="Arial"/>
+          <w:lang w:val="en-US"/>
+        </w:rPr>
+        <w:t xml:space="preserve">, </w:t>
+      </w:r>
+      <w:proofErr w:type="spellStart"/>
+      <w:r>
+        <w:rPr>
+          <w:rFonts w:ascii="Arial" w:eastAsia="Arial" w:hAnsi="Arial" w:cs="Arial"/>
+          <w:lang w:val="en-US"/>
+        </w:rPr>
+        <w:t>endingTime</w:t>
+      </w:r>
+      <w:proofErr w:type="spellEnd"/>
+      <w:r>
+        <w:rPr>
+          <w:rFonts w:ascii="Arial" w:eastAsia="Arial" w:hAnsi="Arial" w:cs="Arial"/>
+          <w:lang w:val="en-US"/>
+        </w:rPr>
+        <w:t>, description)</w:t>
+      </w:r>
+    </w:p>
+    <w:p>
+      <w:pPr>
+        <w:pStyle w:val="Lijstalinea"/>
+        <w:numPr>
+          <w:ilvl w:val="0"/>
+          <w:numId w:val="11"/>
+        </w:numPr>
+        <w:spacing w:after="0" w:line="276" w:lineRule="auto"/>
+        <w:rPr>
+          <w:rFonts w:ascii="Arial" w:eastAsia="Arial" w:hAnsi="Arial" w:cs="Arial"/>
+          <w:lang w:val="en-US"/>
+        </w:rPr>
+      </w:pPr>
+      <w:r>
+        <w:rPr>
+          <w:rFonts w:ascii="Arial" w:eastAsia="Arial" w:hAnsi="Arial" w:cs="Arial"/>
+          <w:lang w:val="en-US"/>
+        </w:rPr>
+        <w:t>Id: int</w:t>
+      </w:r>
+    </w:p>
+    <w:p>
+      <w:pPr>
+        <w:pStyle w:val="Lijstalinea"/>
+        <w:numPr>
+          <w:ilvl w:val="0"/>
+          <w:numId w:val="11"/>
+        </w:numPr>
+        <w:spacing w:after="0" w:line="276" w:lineRule="auto"/>
+        <w:rPr>
+          <w:rFonts w:ascii="Arial" w:eastAsia="Arial" w:hAnsi="Arial" w:cs="Arial"/>
+          <w:lang w:val="en-US"/>
+        </w:rPr>
+      </w:pPr>
+      <w:r>
+        <w:rPr>
+          <w:rFonts w:ascii="Arial" w:eastAsia="Arial" w:hAnsi="Arial" w:cs="Arial"/>
+          <w:lang w:val="en-US"/>
+        </w:rPr>
+        <w:t>User: String</w:t>
+      </w:r>
+    </w:p>
+    <w:p>
+      <w:pPr>
+        <w:pStyle w:val="Lijstalinea"/>
+        <w:numPr>
+          <w:ilvl w:val="0"/>
+          <w:numId w:val="11"/>
+        </w:numPr>
+        <w:spacing w:after="0" w:line="276" w:lineRule="auto"/>
+        <w:rPr>
+          <w:rFonts w:ascii="Arial" w:eastAsia="Arial" w:hAnsi="Arial" w:cs="Arial"/>
+          <w:lang w:val="en-US"/>
+        </w:rPr>
+      </w:pPr>
+      <w:r>
+        <w:rPr>
+          <w:rFonts w:ascii="Arial" w:eastAsia="Arial" w:hAnsi="Arial" w:cs="Arial"/>
+          <w:lang w:val="en-US"/>
+        </w:rPr>
+        <w:t>Title: String</w:t>
+      </w:r>
+    </w:p>
+    <w:p>
+      <w:pPr>
+        <w:pStyle w:val="Lijstalinea"/>
+        <w:numPr>
+          <w:ilvl w:val="0"/>
+          <w:numId w:val="3"/>
+        </w:numPr>
+        <w:spacing w:after="0" w:line="276" w:lineRule="auto"/>
+        <w:rPr>
+          <w:rFonts w:ascii="Arial" w:eastAsia="Arial" w:hAnsi="Arial" w:cs="Arial"/>
+          <w:lang w:val="en-US"/>
+        </w:rPr>
+      </w:pPr>
+      <w:r>
+        <w:rPr>
+          <w:rFonts w:ascii="Arial" w:eastAsia="Arial" w:hAnsi="Arial" w:cs="Arial"/>
+          <w:lang w:val="en-US"/>
+        </w:rPr>
+        <w:t>Date: Date (String (‘</w:t>
+      </w:r>
+      <w:proofErr w:type="spellStart"/>
+      <w:r>
+        <w:rPr>
+          <w:rFonts w:ascii="Arial" w:eastAsia="Arial" w:hAnsi="Arial" w:cs="Arial"/>
+          <w:lang w:val="en-US"/>
+        </w:rPr>
+        <w:t>yyyy</w:t>
+      </w:r>
+      <w:proofErr w:type="spellEnd"/>
+      <w:r>
+        <w:rPr>
+          <w:rFonts w:ascii="Arial" w:eastAsia="Arial" w:hAnsi="Arial" w:cs="Arial"/>
+          <w:lang w:val="en-US"/>
+        </w:rPr>
+        <w:t>-mm-dd’))</w:t>
+      </w:r>
+      <w:r>
+        <w:rPr>
+          <w:rFonts w:ascii="Arial" w:eastAsia="Arial" w:hAnsi="Arial" w:cs="Arial"/>
+          <w:lang w:val="en-US"/>
+        </w:rPr>
+        <w:t xml:space="preserve"> </w:t>
+      </w:r>
+    </w:p>
+    <w:p>
+      <w:pPr>
+        <w:pStyle w:val="Lijstalinea"/>
+        <w:numPr>
+          <w:ilvl w:val="0"/>
+          <w:numId w:val="6"/>
+        </w:numPr>
+        <w:spacing w:after="0" w:line="276" w:lineRule="auto"/>
+        <w:rPr>
+          <w:rFonts w:ascii="Arial" w:eastAsia="Arial" w:hAnsi="Arial" w:cs="Arial"/>
+          <w:lang w:val="en-US"/>
+        </w:rPr>
+      </w:pPr>
+      <w:proofErr w:type="spellStart"/>
+      <w:r>
+        <w:rPr>
+          <w:rFonts w:ascii="Arial" w:eastAsia="Arial" w:hAnsi="Arial" w:cs="Arial"/>
+          <w:lang w:val="en-US"/>
+        </w:rPr>
+        <w:t>Starting</w:t>
+      </w:r>
+      <w:r>
+        <w:rPr>
+          <w:rFonts w:ascii="Arial" w:eastAsia="Arial" w:hAnsi="Arial" w:cs="Arial"/>
+          <w:lang w:val="en-US"/>
+        </w:rPr>
+        <w:t>T</w:t>
+      </w:r>
+      <w:r>
+        <w:rPr>
+          <w:rFonts w:ascii="Arial" w:eastAsia="Arial" w:hAnsi="Arial" w:cs="Arial"/>
+          <w:lang w:val="en-US"/>
+        </w:rPr>
+        <w:t>ime</w:t>
+      </w:r>
+      <w:proofErr w:type="spellEnd"/>
+      <w:r>
+        <w:rPr>
+          <w:rFonts w:ascii="Arial" w:eastAsia="Arial" w:hAnsi="Arial" w:cs="Arial"/>
+          <w:lang w:val="en-US"/>
+        </w:rPr>
+        <w:t>: String ‘</w:t>
+      </w:r>
+      <w:proofErr w:type="spellStart"/>
+      <w:r>
+        <w:rPr>
+          <w:rFonts w:ascii="Arial" w:eastAsia="Arial" w:hAnsi="Arial" w:cs="Arial"/>
+          <w:lang w:val="en-US"/>
+        </w:rPr>
+        <w:t>hh:</w:t>
+      </w:r>
+      <w:proofErr w:type="gramStart"/>
+      <w:r>
+        <w:rPr>
+          <w:rFonts w:ascii="Arial" w:eastAsia="Arial" w:hAnsi="Arial" w:cs="Arial"/>
+          <w:lang w:val="en-US"/>
+        </w:rPr>
+        <w:t>mm:ss</w:t>
+      </w:r>
+      <w:proofErr w:type="spellEnd"/>
+      <w:proofErr w:type="gramEnd"/>
+      <w:r>
+        <w:rPr>
+          <w:rFonts w:ascii="Arial" w:eastAsia="Arial" w:hAnsi="Arial" w:cs="Arial"/>
+          <w:lang w:val="en-US"/>
+        </w:rPr>
+        <w:t>’</w:t>
+      </w:r>
+    </w:p>
+    <w:p>
+      <w:pPr>
+        <w:pStyle w:val="Lijstalinea"/>
+        <w:numPr>
+          <w:ilvl w:val="0"/>
+          <w:numId w:val="6"/>
+        </w:numPr>
+        <w:spacing w:after="0" w:line="276" w:lineRule="auto"/>
+        <w:rPr>
+          <w:rFonts w:ascii="Arial" w:eastAsia="Arial" w:hAnsi="Arial" w:cs="Arial"/>
+          <w:lang w:val="en-US"/>
+        </w:rPr>
+      </w:pPr>
+      <w:proofErr w:type="spellStart"/>
+      <w:r>
+        <w:rPr>
+          <w:rFonts w:ascii="Arial" w:eastAsia="Arial" w:hAnsi="Arial" w:cs="Arial"/>
+          <w:lang w:val="en-US"/>
+        </w:rPr>
+        <w:t>Ending</w:t>
+      </w:r>
+      <w:r>
+        <w:rPr>
+          <w:rFonts w:ascii="Arial" w:eastAsia="Arial" w:hAnsi="Arial" w:cs="Arial"/>
+          <w:lang w:val="en-US"/>
+        </w:rPr>
+        <w:t>T</w:t>
+      </w:r>
+      <w:r>
+        <w:rPr>
+          <w:rFonts w:ascii="Arial" w:eastAsia="Arial" w:hAnsi="Arial" w:cs="Arial"/>
+          <w:lang w:val="en-US"/>
+        </w:rPr>
+        <w:t>ime</w:t>
+      </w:r>
+      <w:proofErr w:type="spellEnd"/>
+      <w:r>
+        <w:rPr>
+          <w:rFonts w:ascii="Arial" w:eastAsia="Arial" w:hAnsi="Arial" w:cs="Arial"/>
+          <w:lang w:val="en-US"/>
+        </w:rPr>
+        <w:t>: String ‘</w:t>
+      </w:r>
+      <w:proofErr w:type="spellStart"/>
+      <w:r>
+        <w:rPr>
+          <w:rFonts w:ascii="Arial" w:eastAsia="Arial" w:hAnsi="Arial" w:cs="Arial"/>
+          <w:lang w:val="en-US"/>
+        </w:rPr>
+        <w:t>hh:</w:t>
+      </w:r>
+      <w:proofErr w:type="gramStart"/>
+      <w:r>
+        <w:rPr>
+          <w:rFonts w:ascii="Arial" w:eastAsia="Arial" w:hAnsi="Arial" w:cs="Arial"/>
+          <w:lang w:val="en-US"/>
+        </w:rPr>
+        <w:t>mm:ss</w:t>
+      </w:r>
+      <w:proofErr w:type="spellEnd"/>
+      <w:proofErr w:type="gramEnd"/>
+      <w:r>
+        <w:rPr>
+          <w:rFonts w:ascii="Arial" w:eastAsia="Arial" w:hAnsi="Arial" w:cs="Arial"/>
+          <w:lang w:val="en-US"/>
+        </w:rPr>
+        <w:t>’</w:t>
+      </w:r>
+    </w:p>
+    <w:p>
+      <w:pPr>
+        <w:pStyle w:val="Lijstalinea"/>
+        <w:numPr>
+          <w:ilvl w:val="0"/>
+          <w:numId w:val="6"/>
+        </w:numPr>
+        <w:spacing w:after="0" w:line="276" w:lineRule="auto"/>
+        <w:rPr>
+          <w:rFonts w:ascii="Arial" w:eastAsia="Arial" w:hAnsi="Arial" w:cs="Arial"/>
+          <w:lang w:val="en-US"/>
+        </w:rPr>
+      </w:pPr>
+      <w:r>
+        <w:rPr>
+          <w:rFonts w:ascii="Arial" w:eastAsia="Arial" w:hAnsi="Arial" w:cs="Arial"/>
+          <w:lang w:val="en-US"/>
+        </w:rPr>
+        <w:t>Description: String</w:t>
+      </w:r>
+    </w:p>
+    <w:p>
+      <w:pPr>
+        <w:spacing w:after="0" w:line="276" w:lineRule="auto"/>
+        <w:rPr>
+          <w:rFonts w:ascii="Arial" w:eastAsia="Arial" w:hAnsi="Arial" w:cs="Arial"/>
+          <w:lang w:val="en-US"/>
+        </w:rPr>
+      </w:pPr>
+    </w:p>
+    <w:p>
+      <w:pPr>
+        <w:spacing w:after="0" w:line="276" w:lineRule="auto"/>
+        <w:rPr>
+          <w:rFonts w:ascii="Arial" w:eastAsia="Arial" w:hAnsi="Arial" w:cs="Arial"/>
+          <w:lang w:val="en-US"/>
+        </w:rPr>
+      </w:pPr>
+      <w:proofErr w:type="gramStart"/>
+      <w:r>
+        <w:rPr>
+          <w:rFonts w:ascii="Arial" w:eastAsia="Arial" w:hAnsi="Arial" w:cs="Arial"/>
+          <w:lang w:val="en-US"/>
+        </w:rPr>
+        <w:lastRenderedPageBreak/>
+        <w:t>Food(</w:t>
+      </w:r>
+      <w:proofErr w:type="gramEnd"/>
+      <w:r>
+        <w:rPr>
+          <w:rFonts w:ascii="Arial" w:eastAsia="Arial" w:hAnsi="Arial" w:cs="Arial"/>
+          <w:lang w:val="en-US"/>
+        </w:rPr>
+        <w:t>id, name, price)</w:t>
+      </w:r>
+    </w:p>
+    <w:p>
+      <w:pPr>
+        <w:pStyle w:val="Lijstalinea"/>
+        <w:numPr>
+          <w:ilvl w:val="0"/>
+          <w:numId w:val="7"/>
+        </w:numPr>
+        <w:spacing w:after="0" w:line="276" w:lineRule="auto"/>
+        <w:rPr>
+          <w:rFonts w:ascii="Arial" w:eastAsia="Arial" w:hAnsi="Arial" w:cs="Arial"/>
+          <w:lang w:val="en-US"/>
+        </w:rPr>
+      </w:pPr>
+      <w:r>
+        <w:rPr>
+          <w:rFonts w:ascii="Arial" w:eastAsia="Arial" w:hAnsi="Arial" w:cs="Arial"/>
+          <w:lang w:val="en-US"/>
+        </w:rPr>
+        <w:t>Id: int</w:t>
+      </w:r>
+    </w:p>
+    <w:p>
+      <w:pPr>
+        <w:pStyle w:val="Lijstalinea"/>
+        <w:numPr>
+          <w:ilvl w:val="0"/>
+          <w:numId w:val="7"/>
+        </w:numPr>
+        <w:spacing w:after="0" w:line="276" w:lineRule="auto"/>
+        <w:rPr>
+          <w:rFonts w:ascii="Arial" w:eastAsia="Arial" w:hAnsi="Arial" w:cs="Arial"/>
+          <w:lang w:val="en-US"/>
+        </w:rPr>
+      </w:pPr>
+      <w:r>
+        <w:rPr>
+          <w:rFonts w:ascii="Arial" w:eastAsia="Arial" w:hAnsi="Arial" w:cs="Arial"/>
+          <w:lang w:val="en-US"/>
+        </w:rPr>
+        <w:t>Name: String</w:t>
+      </w:r>
+    </w:p>
+    <w:p>
+      <w:pPr>
+        <w:pStyle w:val="Lijstalinea"/>
+        <w:numPr>
+          <w:ilvl w:val="0"/>
+          <w:numId w:val="7"/>
+        </w:numPr>
+        <w:spacing w:after="0" w:line="276" w:lineRule="auto"/>
+        <w:rPr>
+          <w:rFonts w:ascii="Arial" w:eastAsia="Arial" w:hAnsi="Arial" w:cs="Arial"/>
+          <w:lang w:val="en-US"/>
+        </w:rPr>
+      </w:pPr>
+      <w:r>
+        <w:rPr>
+          <w:rFonts w:ascii="Arial" w:eastAsia="Arial" w:hAnsi="Arial" w:cs="Arial"/>
+          <w:lang w:val="en-US"/>
+        </w:rPr>
+        <w:t xml:space="preserve">Price: </w:t>
+      </w:r>
+      <w:r>
+        <w:rPr>
+          <w:rFonts w:ascii="Arial" w:eastAsia="Arial" w:hAnsi="Arial" w:cs="Arial"/>
+          <w:lang w:val="en-US"/>
+        </w:rPr>
+        <w:t>float</w:t>
+      </w:r>
+    </w:p>
+    <w:p>
+      <w:pPr>
+        <w:spacing w:after="0" w:line="276" w:lineRule="auto"/>
+        <w:rPr>
+          <w:rFonts w:ascii="Arial" w:eastAsia="Arial" w:hAnsi="Arial" w:cs="Arial"/>
+          <w:lang w:val="en-US"/>
+        </w:rPr>
+      </w:pPr>
+      <w:proofErr w:type="spellStart"/>
+      <w:proofErr w:type="gramStart"/>
+      <w:r>
+        <w:rPr>
+          <w:rFonts w:ascii="Arial" w:eastAsia="Arial" w:hAnsi="Arial" w:cs="Arial"/>
+          <w:lang w:val="en-US"/>
+        </w:rPr>
+        <w:t>FoodBuilding</w:t>
+      </w:r>
+      <w:proofErr w:type="spellEnd"/>
+      <w:r>
+        <w:rPr>
+          <w:rFonts w:ascii="Arial" w:eastAsia="Arial" w:hAnsi="Arial" w:cs="Arial"/>
+          <w:lang w:val="en-US"/>
+        </w:rPr>
+        <w:t>(</w:t>
+      </w:r>
+      <w:proofErr w:type="gramEnd"/>
+      <w:r>
+        <w:rPr>
+          <w:rFonts w:ascii="Arial" w:eastAsia="Arial" w:hAnsi="Arial" w:cs="Arial"/>
+          <w:lang w:val="en-US"/>
+        </w:rPr>
+        <w:t>building, food)</w:t>
+      </w:r>
+    </w:p>
+    <w:p>
+      <w:pPr>
+        <w:pStyle w:val="Lijstalinea"/>
+        <w:numPr>
+          <w:ilvl w:val="0"/>
+          <w:numId w:val="8"/>
+        </w:numPr>
+        <w:spacing w:after="0" w:line="276" w:lineRule="auto"/>
+        <w:rPr>
+          <w:rFonts w:ascii="Arial" w:eastAsia="Arial" w:hAnsi="Arial" w:cs="Arial"/>
+          <w:lang w:val="en-US"/>
+        </w:rPr>
+      </w:pPr>
+      <w:r>
+        <w:rPr>
+          <w:rFonts w:ascii="Arial" w:eastAsia="Arial" w:hAnsi="Arial" w:cs="Arial"/>
+          <w:lang w:val="en-US"/>
+        </w:rPr>
+        <w:t>Building: int</w:t>
+      </w:r>
+      <w:r>
+        <w:rPr>
+          <w:rFonts w:ascii="Arial" w:eastAsia="Arial" w:hAnsi="Arial" w:cs="Arial"/>
+          <w:lang w:val="en-US"/>
+        </w:rPr>
+        <w:t xml:space="preserve"> (foreign key building id)</w:t>
+      </w:r>
+    </w:p>
+    <w:p>
+      <w:pPr>
+        <w:pStyle w:val="Lijstalinea"/>
+        <w:numPr>
+          <w:ilvl w:val="0"/>
+          <w:numId w:val="8"/>
+        </w:numPr>
+        <w:spacing w:after="0" w:line="276" w:lineRule="auto"/>
+        <w:rPr>
+          <w:rFonts w:ascii="Arial" w:eastAsia="Arial" w:hAnsi="Arial" w:cs="Arial"/>
+          <w:lang w:val="en-US"/>
+        </w:rPr>
+      </w:pPr>
+      <w:r>
+        <w:rPr>
+          <w:rFonts w:ascii="Arial" w:eastAsia="Arial" w:hAnsi="Arial" w:cs="Arial"/>
+          <w:lang w:val="en-US"/>
+        </w:rPr>
+        <w:t>Food: int</w:t>
+      </w:r>
+      <w:r>
+        <w:rPr>
+          <w:rFonts w:ascii="Arial" w:eastAsia="Arial" w:hAnsi="Arial" w:cs="Arial"/>
+          <w:lang w:val="en-US"/>
+        </w:rPr>
+        <w:t xml:space="preserve"> (foreign key food id)</w:t>
+      </w:r>
+    </w:p>
+    <w:p>
+      <w:pPr>
+        <w:spacing w:after="0" w:line="276" w:lineRule="auto"/>
+        <w:rPr>
+          <w:rFonts w:ascii="Arial" w:eastAsia="Arial" w:hAnsi="Arial" w:cs="Arial"/>
+          <w:lang w:val="en-US"/>
+        </w:rPr>
+      </w:pPr>
+      <w:proofErr w:type="spellStart"/>
+      <w:proofErr w:type="gramStart"/>
+      <w:r>
+        <w:rPr>
+          <w:rFonts w:ascii="Arial" w:eastAsia="Arial" w:hAnsi="Arial" w:cs="Arial"/>
+          <w:lang w:val="en-US"/>
+        </w:rPr>
+        <w:t>Food</w:t>
+      </w:r>
+      <w:r>
+        <w:rPr>
+          <w:rFonts w:ascii="Arial" w:eastAsia="Arial" w:hAnsi="Arial" w:cs="Arial"/>
+          <w:lang w:val="en-US"/>
+        </w:rPr>
+        <w:t>R</w:t>
+      </w:r>
+      <w:r>
+        <w:rPr>
+          <w:rFonts w:ascii="Arial" w:eastAsia="Arial" w:hAnsi="Arial" w:cs="Arial"/>
+          <w:lang w:val="en-US"/>
+        </w:rPr>
+        <w:t>eservation</w:t>
+      </w:r>
       <w:bookmarkStart w:id="0" w:name="_GoBack"/>
       <w:bookmarkEnd w:id="0"/>
-      <w:proofErr w:type="spellStart"/>
-      <w:r>
-        <w:rPr>
-          <w:rFonts w:ascii="Arial" w:eastAsia="Arial" w:hAnsi="Arial" w:cs="Arial"/>
-          <w:lang w:val="en-US"/>
-        </w:rPr>
-        <w:t>Bike_reservations</w:t>
-      </w:r>
       <w:proofErr w:type="spellEnd"/>
       <w:r>
         <w:rPr>
           <w:rFonts w:ascii="Arial" w:eastAsia="Arial" w:hAnsi="Arial" w:cs="Arial"/>
           <w:lang w:val="en-US"/>
         </w:rPr>
-        <w:t xml:space="preserve">(id, building, </w:t>
-      </w:r>
-      <w:proofErr w:type="spellStart"/>
-      <w:r>
-        <w:rPr>
-          <w:rFonts w:ascii="Arial" w:eastAsia="Arial" w:hAnsi="Arial" w:cs="Arial"/>
-          <w:lang w:val="en-US"/>
-        </w:rPr>
-        <w:t>num_bikes</w:t>
-      </w:r>
-      <w:proofErr w:type="spellEnd"/>
-      <w:r>
-        <w:rPr>
-          <w:rFonts w:ascii="Arial" w:eastAsia="Arial" w:hAnsi="Arial" w:cs="Arial"/>
-          <w:lang w:val="en-US"/>
-        </w:rPr>
-        <w:t>)</w:t>
+        <w:t>(</w:t>
+      </w:r>
+      <w:proofErr w:type="gramEnd"/>
+      <w:r>
+        <w:rPr>
+          <w:rFonts w:ascii="Arial" w:eastAsia="Arial" w:hAnsi="Arial" w:cs="Arial"/>
+          <w:lang w:val="en-US"/>
+        </w:rPr>
+        <w:t>reservation, food, quantity)</w:t>
       </w:r>
     </w:p>
     <w:p>
@@ -1147,20 +2246,20 @@
         <w:pStyle w:val="Lijstalinea"/>
         <w:numPr>
           <w:ilvl w:val="0"/>
-          <w:numId w:val="6"/>
-        </w:numPr>
-        <w:spacing w:after="0" w:line="276" w:lineRule="auto"/>
-        <w:rPr>
-          <w:rFonts w:ascii="Arial" w:eastAsia="Arial" w:hAnsi="Arial" w:cs="Arial"/>
-          <w:lang w:val="en-US"/>
-        </w:rPr>
-      </w:pPr>
-      <w:r>
-        <w:rPr>
-          <w:rFonts w:ascii="Arial" w:eastAsia="Arial" w:hAnsi="Arial" w:cs="Arial"/>
-          <w:lang w:val="en-US"/>
-        </w:rPr>
-        <w:t>Id: int</w:t>
+          <w:numId w:val="10"/>
+        </w:numPr>
+        <w:spacing w:after="0" w:line="276" w:lineRule="auto"/>
+        <w:rPr>
+          <w:rFonts w:ascii="Arial" w:eastAsia="Arial" w:hAnsi="Arial" w:cs="Arial"/>
+          <w:lang w:val="en-US"/>
+        </w:rPr>
+      </w:pPr>
+      <w:r>
+        <w:rPr>
+          <w:rFonts w:ascii="Arial" w:eastAsia="Arial" w:hAnsi="Arial" w:cs="Arial"/>
+          <w:lang w:val="en-US"/>
+        </w:rPr>
+        <w:t>Reservation: int (foreign key reservation id)</w:t>
       </w:r>
     </w:p>
     <w:p>
@@ -1168,20 +2267,20 @@
         <w:pStyle w:val="Lijstalinea"/>
         <w:numPr>
           <w:ilvl w:val="0"/>
-          <w:numId w:val="6"/>
-        </w:numPr>
-        <w:spacing w:after="0" w:line="276" w:lineRule="auto"/>
-        <w:rPr>
-          <w:rFonts w:ascii="Arial" w:eastAsia="Arial" w:hAnsi="Arial" w:cs="Arial"/>
-          <w:lang w:val="en-US"/>
-        </w:rPr>
-      </w:pPr>
-      <w:r>
-        <w:rPr>
-          <w:rFonts w:ascii="Arial" w:eastAsia="Arial" w:hAnsi="Arial" w:cs="Arial"/>
-          <w:lang w:val="en-US"/>
-        </w:rPr>
-        <w:t>Building: int</w:t>
+          <w:numId w:val="10"/>
+        </w:numPr>
+        <w:spacing w:after="0" w:line="276" w:lineRule="auto"/>
+        <w:rPr>
+          <w:rFonts w:ascii="Arial" w:eastAsia="Arial" w:hAnsi="Arial" w:cs="Arial"/>
+          <w:lang w:val="en-US"/>
+        </w:rPr>
+      </w:pPr>
+      <w:r>
+        <w:rPr>
+          <w:rFonts w:ascii="Arial" w:eastAsia="Arial" w:hAnsi="Arial" w:cs="Arial"/>
+          <w:lang w:val="en-US"/>
+        </w:rPr>
+        <w:t>Food: int (foreign key food id)</w:t>
       </w:r>
     </w:p>
     <w:p>
@@ -1189,251 +2288,21 @@
         <w:pStyle w:val="Lijstalinea"/>
         <w:numPr>
           <w:ilvl w:val="0"/>
-          <w:numId w:val="6"/>
-        </w:numPr>
-        <w:spacing w:after="0" w:line="276" w:lineRule="auto"/>
-        <w:rPr>
-          <w:rFonts w:ascii="Arial" w:eastAsia="Arial" w:hAnsi="Arial" w:cs="Arial"/>
-          <w:lang w:val="en-US"/>
-        </w:rPr>
-      </w:pPr>
-      <w:proofErr w:type="spellStart"/>
-      <w:r>
-        <w:rPr>
-          <w:rFonts w:ascii="Arial" w:eastAsia="Arial" w:hAnsi="Arial" w:cs="Arial"/>
-          <w:lang w:val="en-US"/>
-        </w:rPr>
-        <w:t>Num_bikes</w:t>
-      </w:r>
-      <w:proofErr w:type="spellEnd"/>
-      <w:r>
-        <w:rPr>
-          <w:rFonts w:ascii="Arial" w:eastAsia="Arial" w:hAnsi="Arial" w:cs="Arial"/>
-          <w:lang w:val="en-US"/>
-        </w:rPr>
-        <w:t>: int</w:t>
-      </w:r>
-    </w:p>
-    <w:p>
-      <w:pPr>
-        <w:spacing w:after="0" w:line="276" w:lineRule="auto"/>
-        <w:rPr>
-          <w:rFonts w:ascii="Arial" w:eastAsia="Arial" w:hAnsi="Arial" w:cs="Arial"/>
-          <w:lang w:val="en-US"/>
-        </w:rPr>
-      </w:pPr>
-      <w:r>
-        <w:rPr>
-          <w:rFonts w:ascii="Arial" w:eastAsia="Arial" w:hAnsi="Arial" w:cs="Arial"/>
-          <w:lang w:val="en-US"/>
-        </w:rPr>
-        <w:t>Food(id, name, price)</w:t>
-      </w:r>
-    </w:p>
-    <w:p>
-      <w:pPr>
-        <w:pStyle w:val="Lijstalinea"/>
-        <w:numPr>
-          <w:ilvl w:val="0"/>
-          <w:numId w:val="7"/>
-        </w:numPr>
-        <w:spacing w:after="0" w:line="276" w:lineRule="auto"/>
-        <w:rPr>
-          <w:rFonts w:ascii="Arial" w:eastAsia="Arial" w:hAnsi="Arial" w:cs="Arial"/>
-          <w:lang w:val="en-US"/>
-        </w:rPr>
-      </w:pPr>
-      <w:r>
-        <w:rPr>
-          <w:rFonts w:ascii="Arial" w:eastAsia="Arial" w:hAnsi="Arial" w:cs="Arial"/>
-          <w:lang w:val="en-US"/>
-        </w:rPr>
-        <w:t>Id: int</w:t>
-      </w:r>
-    </w:p>
-    <w:p>
-      <w:pPr>
-        <w:pStyle w:val="Lijstalinea"/>
-        <w:numPr>
-          <w:ilvl w:val="0"/>
-          <w:numId w:val="7"/>
-        </w:numPr>
-        <w:spacing w:after="0" w:line="276" w:lineRule="auto"/>
-        <w:rPr>
-          <w:rFonts w:ascii="Arial" w:eastAsia="Arial" w:hAnsi="Arial" w:cs="Arial"/>
-          <w:lang w:val="en-US"/>
-        </w:rPr>
-      </w:pPr>
-      <w:r>
-        <w:rPr>
-          <w:rFonts w:ascii="Arial" w:eastAsia="Arial" w:hAnsi="Arial" w:cs="Arial"/>
-          <w:lang w:val="en-US"/>
-        </w:rPr>
-        <w:t>Name: String</w:t>
-      </w:r>
-    </w:p>
-    <w:p>
-      <w:pPr>
-        <w:pStyle w:val="Lijstalinea"/>
-        <w:numPr>
-          <w:ilvl w:val="0"/>
-          <w:numId w:val="7"/>
-        </w:numPr>
-        <w:spacing w:after="0" w:line="276" w:lineRule="auto"/>
-        <w:rPr>
-          <w:rFonts w:ascii="Arial" w:eastAsia="Arial" w:hAnsi="Arial" w:cs="Arial"/>
-          <w:lang w:val="en-US"/>
-        </w:rPr>
-      </w:pPr>
-      <w:r>
-        <w:rPr>
-          <w:rFonts w:ascii="Arial" w:eastAsia="Arial" w:hAnsi="Arial" w:cs="Arial"/>
-          <w:lang w:val="en-US"/>
-        </w:rPr>
-        <w:t xml:space="preserve">Price: </w:t>
-      </w:r>
-      <w:r>
-        <w:rPr>
-          <w:rFonts w:ascii="Arial" w:eastAsia="Arial" w:hAnsi="Arial" w:cs="Arial"/>
-          <w:lang w:val="en-US"/>
-        </w:rPr>
-        <w:t>float</w:t>
-      </w:r>
-    </w:p>
-    <w:p>
-      <w:pPr>
-        <w:spacing w:after="0" w:line="276" w:lineRule="auto"/>
-        <w:rPr>
-          <w:rFonts w:ascii="Arial" w:eastAsia="Arial" w:hAnsi="Arial" w:cs="Arial"/>
-          <w:lang w:val="en-US"/>
-        </w:rPr>
-      </w:pPr>
-      <w:proofErr w:type="spellStart"/>
-      <w:r>
-        <w:rPr>
-          <w:rFonts w:ascii="Arial" w:eastAsia="Arial" w:hAnsi="Arial" w:cs="Arial"/>
-          <w:lang w:val="en-US"/>
-        </w:rPr>
-        <w:t>Food_Building</w:t>
-      </w:r>
-      <w:proofErr w:type="spellEnd"/>
-      <w:r>
-        <w:rPr>
-          <w:rFonts w:ascii="Arial" w:eastAsia="Arial" w:hAnsi="Arial" w:cs="Arial"/>
-          <w:lang w:val="en-US"/>
-        </w:rPr>
-        <w:t>(</w:t>
-      </w:r>
-      <w:proofErr w:type="spellStart"/>
-      <w:r>
-        <w:rPr>
-          <w:rFonts w:ascii="Arial" w:eastAsia="Arial" w:hAnsi="Arial" w:cs="Arial"/>
-          <w:lang w:val="en-US"/>
-        </w:rPr>
-        <w:t>building_id</w:t>
-      </w:r>
-      <w:proofErr w:type="spellEnd"/>
-      <w:r>
-        <w:rPr>
-          <w:rFonts w:ascii="Arial" w:eastAsia="Arial" w:hAnsi="Arial" w:cs="Arial"/>
-          <w:lang w:val="en-US"/>
-        </w:rPr>
-        <w:t xml:space="preserve">, </w:t>
-      </w:r>
-      <w:proofErr w:type="spellStart"/>
-      <w:r>
-        <w:rPr>
-          <w:rFonts w:ascii="Arial" w:eastAsia="Arial" w:hAnsi="Arial" w:cs="Arial"/>
-          <w:lang w:val="en-US"/>
-        </w:rPr>
-        <w:t>food_id</w:t>
-      </w:r>
-      <w:proofErr w:type="spellEnd"/>
-      <w:r>
-        <w:rPr>
-          <w:rFonts w:ascii="Arial" w:eastAsia="Arial" w:hAnsi="Arial" w:cs="Arial"/>
-          <w:lang w:val="en-US"/>
-        </w:rPr>
-        <w:t>)</w:t>
-      </w:r>
-    </w:p>
-    <w:p>
-      <w:pPr>
-        <w:pStyle w:val="Lijstalinea"/>
-        <w:numPr>
-          <w:ilvl w:val="0"/>
-          <w:numId w:val="8"/>
-        </w:numPr>
-        <w:spacing w:after="0" w:line="276" w:lineRule="auto"/>
-        <w:rPr>
-          <w:rFonts w:ascii="Arial" w:eastAsia="Arial" w:hAnsi="Arial" w:cs="Arial"/>
-          <w:lang w:val="en-US"/>
-        </w:rPr>
-      </w:pPr>
-      <w:proofErr w:type="spellStart"/>
-      <w:r>
-        <w:rPr>
-          <w:rFonts w:ascii="Arial" w:eastAsia="Arial" w:hAnsi="Arial" w:cs="Arial"/>
-          <w:lang w:val="en-US"/>
-        </w:rPr>
-        <w:t>Building_id</w:t>
-      </w:r>
-      <w:proofErr w:type="spellEnd"/>
-      <w:r>
-        <w:rPr>
-          <w:rFonts w:ascii="Arial" w:eastAsia="Arial" w:hAnsi="Arial" w:cs="Arial"/>
-          <w:lang w:val="en-US"/>
-        </w:rPr>
-        <w:t>: int</w:t>
-      </w:r>
-    </w:p>
-    <w:p>
-      <w:pPr>
-        <w:pStyle w:val="Lijstalinea"/>
-        <w:numPr>
-          <w:ilvl w:val="0"/>
-          <w:numId w:val="8"/>
-        </w:numPr>
-        <w:spacing w:after="0" w:line="276" w:lineRule="auto"/>
-        <w:rPr>
-          <w:rFonts w:ascii="Arial" w:eastAsia="Arial" w:hAnsi="Arial" w:cs="Arial"/>
-          <w:lang w:val="en-US"/>
-        </w:rPr>
-      </w:pPr>
-      <w:proofErr w:type="spellStart"/>
-      <w:r>
-        <w:rPr>
-          <w:rFonts w:ascii="Arial" w:eastAsia="Arial" w:hAnsi="Arial" w:cs="Arial"/>
-          <w:lang w:val="en-US"/>
-        </w:rPr>
-        <w:t>Food_id</w:t>
-      </w:r>
-      <w:proofErr w:type="spellEnd"/>
-      <w:r>
-        <w:rPr>
-          <w:rFonts w:ascii="Arial" w:eastAsia="Arial" w:hAnsi="Arial" w:cs="Arial"/>
-          <w:lang w:val="en-US"/>
-        </w:rPr>
-        <w:t>: int</w:t>
-      </w:r>
-    </w:p>
-    <w:p>
-      <w:pPr>
-        <w:spacing w:after="0" w:line="276" w:lineRule="auto"/>
-        <w:rPr>
-          <w:rFonts w:ascii="Arial" w:eastAsia="Arial" w:hAnsi="Arial" w:cs="Arial"/>
-          <w:lang w:val="en-US"/>
-        </w:rPr>
-      </w:pPr>
-    </w:p>
-    <w:p>
-      <w:pPr>
-        <w:spacing w:after="0" w:line="276" w:lineRule="auto"/>
-        <w:rPr>
-          <w:rFonts w:ascii="Arial" w:eastAsia="Arial" w:hAnsi="Arial" w:cs="Arial"/>
-          <w:lang w:val="en-US"/>
-        </w:rPr>
-      </w:pPr>
+          <w:numId w:val="10"/>
+        </w:numPr>
+        <w:spacing w:after="0" w:line="276" w:lineRule="auto"/>
+        <w:rPr>
+          <w:rFonts w:ascii="Arial" w:eastAsia="Arial" w:hAnsi="Arial" w:cs="Arial"/>
+          <w:lang w:val="en-US"/>
+        </w:rPr>
+      </w:pPr>
+      <w:r>
+        <w:rPr>
+          <w:rFonts w:ascii="Arial" w:eastAsia="Arial" w:hAnsi="Arial" w:cs="Arial"/>
+          <w:lang w:val="en-US"/>
+        </w:rPr>
+        <w:t>Quantity: int</w:t>
+      </w:r>
     </w:p>
     <w:sectPr>
       <w:pgSz w:w="11906" w:h="16838"/>
@@ -1448,6 +2317,119 @@
 <file path=word/numbering.xml><?xml version="1.0" encoding="utf-8"?>
 <w:numbering xmlns:wpc="http://schemas.microsoft.com/office/word/2010/wordprocessingCanvas" xmlns:cx="http://schemas.microsoft.com/office/drawing/2014/chartex" xmlns:cx1="http://schemas.microsoft.com/office/drawing/2015/9/8/chartex" xmlns:cx2="http://schemas.microsoft.com/office/drawing/2015/10/21/chartex" xmlns:cx3="http://schemas.microsoft.com/office/drawing/2016/5/9/chartex" xmlns:cx4="http://schemas.microsoft.com/office/drawing/2016/5/10/chartex" xmlns:cx5="http://schemas.microsoft.com/office/drawing/2016/5/11/chartex" xmlns:cx6="http://schemas.microsoft.com/office/drawing/2016/5/12/chartex" xmlns:cx7="http://schemas.microsoft.com/office/drawing/2016/5/13/chartex" xmlns:cx8="http://schemas.microsoft.com/office/drawing/2016/5/14/chartex" xmlns:mc="http://schemas.openxmlformats.org/markup-compatibility/2006" xmlns:aink="http://schemas.microsoft.com/office/drawing/2016/ink" xmlns:am3d="http://schemas.microsoft.com/office/drawing/2017/model3d" xmlns:o="urn:schemas-microsoft-com:office:office" xmlns:r="http://schemas.openxmlformats.org/officeDocument/2006/relationships" xmlns:m="http://schemas.openxmlformats.org/officeDocument/2006/math" xmlns:v="urn:schemas-microsoft-com:vml" xmlns:wp14="http://schemas.microsoft.com/office/word/2010/wordprocessingDrawing" xmlns:wp="http://schemas.openxmlformats.org/drawingml/2006/wordprocessingDrawing" xmlns:w10="urn:schemas-microsoft-com:office:word" xmlns:w="http://schemas.openxmlformats.org/wordprocessingml/2006/main" xmlns:w14="http://schemas.microsoft.com/office/word/2010/wordml" xmlns:w15="http://schemas.microsoft.com/office/word/2012/wordml" xmlns:w16cid="http://schemas.microsoft.com/office/word/2016/wordml/cid" xmlns:w16se="http://schemas.microsoft.com/office/word/2015/wordml/symex" xmlns:wpg="http://schemas.microsoft.com/office/word/2010/wordprocessingGroup" xmlns:wpi="http://schemas.microsoft.com/office/word/2010/wordprocessingInk" xmlns:wne="http://schemas.microsoft.com/office/word/2006/wordml" xmlns:wps="http://schemas.microsoft.com/office/word/2010/wordprocessingShape" mc:Ignorable="w14 w15 w16se w16cid wp14">
   <w:abstractNum w:abstractNumId="0" w15:restartNumberingAfterBreak="0">
+    <w:nsid w:val="02522384"/>
+    <w:multiLevelType w:val="hybridMultilevel"/>
+    <w:tmpl w:val="68F4E760"/>
+    <w:lvl w:ilvl="0" w:tplc="04130001">
+      <w:start w:val="1"/>
+      <w:numFmt w:val="bullet"/>
+      <w:lvlText w:val=""/>
+      <w:lvlJc w:val="left"/>
+      <w:pPr>
+        <w:ind w:left="720" w:hanging="360"/>
+      </w:pPr>
+      <w:rPr>
+        <w:rFonts w:ascii="Symbol" w:hAnsi="Symbol" w:hint="default"/>
+      </w:rPr>
+    </w:lvl>
+    <w:lvl w:ilvl="1" w:tplc="04130003" w:tentative="1">
+      <w:start w:val="1"/>
+      <w:numFmt w:val="bullet"/>
+      <w:lvlText w:val="o"/>
+      <w:lvlJc w:val="left"/>
+      <w:pPr>
+        <w:ind w:left="1440" w:hanging="360"/>
+      </w:pPr>
+      <w:rPr>
+        <w:rFonts w:ascii="Courier New" w:hAnsi="Courier New" w:cs="Courier New" w:hint="default"/>
+      </w:rPr>
+    </w:lvl>
+    <w:lvl w:ilvl="2" w:tplc="04130005" w:tentative="1">
+      <w:start w:val="1"/>
+      <w:numFmt w:val="bullet"/>
+      <w:lvlText w:val=""/>
+      <w:lvlJc w:val="left"/>
+      <w:pPr>
+        <w:ind w:left="2160" w:hanging="360"/>
+      </w:pPr>
+      <w:rPr>
+        <w:rFonts w:ascii="Wingdings" w:hAnsi="Wingdings" w:hint="default"/>
+      </w:rPr>
+    </w:lvl>
+    <w:lvl w:ilvl="3" w:tplc="04130001" w:tentative="1">
+      <w:start w:val="1"/>
+      <w:numFmt w:val="bullet"/>
+      <w:lvlText w:val=""/>
+      <w:lvlJc w:val="left"/>
+      <w:pPr>
+        <w:ind w:left="2880" w:hanging="360"/>
+      </w:pPr>
+      <w:rPr>
+        <w:rFonts w:ascii="Symbol" w:hAnsi="Symbol" w:hint="default"/>
+      </w:rPr>
+    </w:lvl>
+    <w:lvl w:ilvl="4" w:tplc="04130003" w:tentative="1">
+      <w:start w:val="1"/>
+      <w:numFmt w:val="bullet"/>
+      <w:lvlText w:val="o"/>
+      <w:lvlJc w:val="left"/>
+      <w:pPr>
+        <w:ind w:left="3600" w:hanging="360"/>
+      </w:pPr>
+      <w:rPr>
+        <w:rFonts w:ascii="Courier New" w:hAnsi="Courier New" w:cs="Courier New" w:hint="default"/>
+      </w:rPr>
+    </w:lvl>
+    <w:lvl w:ilvl="5" w:tplc="04130005" w:tentative="1">
+      <w:start w:val="1"/>
+      <w:numFmt w:val="bullet"/>
+      <w:lvlText w:val=""/>
+      <w:lvlJc w:val="left"/>
+      <w:pPr>
+        <w:ind w:left="4320" w:hanging="360"/>
+      </w:pPr>
+      <w:rPr>
+        <w:rFonts w:ascii="Wingdings" w:hAnsi="Wingdings" w:hint="default"/>
+      </w:rPr>
+    </w:lvl>
+    <w:lvl w:ilvl="6" w:tplc="04130001" w:tentative="1">
+      <w:start w:val="1"/>
+      <w:numFmt w:val="bullet"/>
+      <w:lvlText w:val=""/>
+      <w:lvlJc w:val="left"/>
+      <w:pPr>
+        <w:ind w:left="5040" w:hanging="360"/>
+      </w:pPr>
+      <w:rPr>
+        <w:rFonts w:ascii="Symbol" w:hAnsi="Symbol" w:hint="default"/>
+      </w:rPr>
+    </w:lvl>
+    <w:lvl w:ilvl="7" w:tplc="04130003" w:tentative="1">
+      <w:start w:val="1"/>
+      <w:numFmt w:val="bullet"/>
+      <w:lvlText w:val="o"/>
+      <w:lvlJc w:val="left"/>
+      <w:pPr>
+        <w:ind w:left="5760" w:hanging="360"/>
+      </w:pPr>
+      <w:rPr>
+        <w:rFonts w:ascii="Courier New" w:hAnsi="Courier New" w:cs="Courier New" w:hint="default"/>
+      </w:rPr>
+    </w:lvl>
+    <w:lvl w:ilvl="8" w:tplc="04130005" w:tentative="1">
+      <w:start w:val="1"/>
+      <w:numFmt w:val="bullet"/>
+      <w:lvlText w:val=""/>
+      <w:lvlJc w:val="left"/>
+      <w:pPr>
+        <w:ind w:left="6480" w:hanging="360"/>
+      </w:pPr>
+      <w:rPr>
+        <w:rFonts w:ascii="Wingdings" w:hAnsi="Wingdings" w:hint="default"/>
+      </w:rPr>
+    </w:lvl>
+  </w:abstractNum>
+  <w:abstractNum w:abstractNumId="1" w15:restartNumberingAfterBreak="0">
     <w:nsid w:val="11CE4ABB"/>
     <w:multiLevelType w:val="hybridMultilevel"/>
     <w:tmpl w:val="5F0CC5F6"/>
@@ -1560,7 +2542,120 @@
       </w:rPr>
     </w:lvl>
   </w:abstractNum>
-  <w:abstractNum w:abstractNumId="1" w15:restartNumberingAfterBreak="0">
+  <w:abstractNum w:abstractNumId="2" w15:restartNumberingAfterBreak="0">
+    <w:nsid w:val="172170E1"/>
+    <w:multiLevelType w:val="hybridMultilevel"/>
+    <w:tmpl w:val="4D8695A2"/>
+    <w:lvl w:ilvl="0" w:tplc="04130001">
+      <w:start w:val="1"/>
+      <w:numFmt w:val="bullet"/>
+      <w:lvlText w:val=""/>
+      <w:lvlJc w:val="left"/>
+      <w:pPr>
+        <w:ind w:left="720" w:hanging="360"/>
+      </w:pPr>
+      <w:rPr>
+        <w:rFonts w:ascii="Symbol" w:hAnsi="Symbol" w:hint="default"/>
+      </w:rPr>
+    </w:lvl>
+    <w:lvl w:ilvl="1" w:tplc="04130003" w:tentative="1">
+      <w:start w:val="1"/>
+      <w:numFmt w:val="bullet"/>
+      <w:lvlText w:val="o"/>
+      <w:lvlJc w:val="left"/>
+      <w:pPr>
+        <w:ind w:left="1440" w:hanging="360"/>
+      </w:pPr>
+      <w:rPr>
+        <w:rFonts w:ascii="Courier New" w:hAnsi="Courier New" w:cs="Courier New" w:hint="default"/>
+      </w:rPr>
+    </w:lvl>
+    <w:lvl w:ilvl="2" w:tplc="04130005" w:tentative="1">
+      <w:start w:val="1"/>
+      <w:numFmt w:val="bullet"/>
+      <w:lvlText w:val=""/>
+      <w:lvlJc w:val="left"/>
+      <w:pPr>
+        <w:ind w:left="2160" w:hanging="360"/>
+      </w:pPr>
+      <w:rPr>
+        <w:rFonts w:ascii="Wingdings" w:hAnsi="Wingdings" w:hint="default"/>
+      </w:rPr>
+    </w:lvl>
+    <w:lvl w:ilvl="3" w:tplc="04130001" w:tentative="1">
+      <w:start w:val="1"/>
+      <w:numFmt w:val="bullet"/>
+      <w:lvlText w:val=""/>
+      <w:lvlJc w:val="left"/>
+      <w:pPr>
+        <w:ind w:left="2880" w:hanging="360"/>
+      </w:pPr>
+      <w:rPr>
+        <w:rFonts w:ascii="Symbol" w:hAnsi="Symbol" w:hint="default"/>
+      </w:rPr>
+    </w:lvl>
+    <w:lvl w:ilvl="4" w:tplc="04130003" w:tentative="1">
+      <w:start w:val="1"/>
+      <w:numFmt w:val="bullet"/>
+      <w:lvlText w:val="o"/>
+      <w:lvlJc w:val="left"/>
+      <w:pPr>
+        <w:ind w:left="3600" w:hanging="360"/>
+      </w:pPr>
+      <w:rPr>
+        <w:rFonts w:ascii="Courier New" w:hAnsi="Courier New" w:cs="Courier New" w:hint="default"/>
+      </w:rPr>
+    </w:lvl>
+    <w:lvl w:ilvl="5" w:tplc="04130005" w:tentative="1">
+      <w:start w:val="1"/>
+      <w:numFmt w:val="bullet"/>
+      <w:lvlText w:val=""/>
+      <w:lvlJc w:val="left"/>
+      <w:pPr>
+        <w:ind w:left="4320" w:hanging="360"/>
+      </w:pPr>
+      <w:rPr>
+        <w:rFonts w:ascii="Wingdings" w:hAnsi="Wingdings" w:hint="default"/>
+      </w:rPr>
+    </w:lvl>
+    <w:lvl w:ilvl="6" w:tplc="04130001" w:tentative="1">
+      <w:start w:val="1"/>
+      <w:numFmt w:val="bullet"/>
+      <w:lvlText w:val=""/>
+      <w:lvlJc w:val="left"/>
+      <w:pPr>
+        <w:ind w:left="5040" w:hanging="360"/>
+      </w:pPr>
+      <w:rPr>
+        <w:rFonts w:ascii="Symbol" w:hAnsi="Symbol" w:hint="default"/>
+      </w:rPr>
+    </w:lvl>
+    <w:lvl w:ilvl="7" w:tplc="04130003" w:tentative="1">
+      <w:start w:val="1"/>
+      <w:numFmt w:val="bullet"/>
+      <w:lvlText w:val="o"/>
+      <w:lvlJc w:val="left"/>
+      <w:pPr>
+        <w:ind w:left="5760" w:hanging="360"/>
+      </w:pPr>
+      <w:rPr>
+        <w:rFonts w:ascii="Courier New" w:hAnsi="Courier New" w:cs="Courier New" w:hint="default"/>
+      </w:rPr>
+    </w:lvl>
+    <w:lvl w:ilvl="8" w:tplc="04130005" w:tentative="1">
+      <w:start w:val="1"/>
+      <w:numFmt w:val="bullet"/>
+      <w:lvlText w:val=""/>
+      <w:lvlJc w:val="left"/>
+      <w:pPr>
+        <w:ind w:left="6480" w:hanging="360"/>
+      </w:pPr>
+      <w:rPr>
+        <w:rFonts w:ascii="Wingdings" w:hAnsi="Wingdings" w:hint="default"/>
+      </w:rPr>
+    </w:lvl>
+  </w:abstractNum>
+  <w:abstractNum w:abstractNumId="3" w15:restartNumberingAfterBreak="0">
     <w:nsid w:val="3AB1536D"/>
     <w:multiLevelType w:val="hybridMultilevel"/>
     <w:tmpl w:val="9B56A48E"/>
@@ -1673,7 +2768,7 @@
       </w:rPr>
     </w:lvl>
   </w:abstractNum>
-  <w:abstractNum w:abstractNumId="2" w15:restartNumberingAfterBreak="0">
+  <w:abstractNum w:abstractNumId="4" w15:restartNumberingAfterBreak="0">
     <w:nsid w:val="448602E7"/>
     <w:multiLevelType w:val="hybridMultilevel"/>
     <w:tmpl w:val="086C91F4"/>
@@ -1786,7 +2881,7 @@
       </w:rPr>
     </w:lvl>
   </w:abstractNum>
-  <w:abstractNum w:abstractNumId="3" w15:restartNumberingAfterBreak="0">
+  <w:abstractNum w:abstractNumId="5" w15:restartNumberingAfterBreak="0">
     <w:nsid w:val="5ABC2581"/>
     <w:multiLevelType w:val="hybridMultilevel"/>
     <w:tmpl w:val="079A2314"/>
@@ -1899,7 +2994,7 @@
       </w:rPr>
     </w:lvl>
   </w:abstractNum>
-  <w:abstractNum w:abstractNumId="4" w15:restartNumberingAfterBreak="0">
+  <w:abstractNum w:abstractNumId="6" w15:restartNumberingAfterBreak="0">
     <w:nsid w:val="5EA93F65"/>
     <w:multiLevelType w:val="hybridMultilevel"/>
     <w:tmpl w:val="6BD41AB2"/>
@@ -2012,7 +3107,7 @@
       </w:rPr>
     </w:lvl>
   </w:abstractNum>
-  <w:abstractNum w:abstractNumId="5" w15:restartNumberingAfterBreak="0">
+  <w:abstractNum w:abstractNumId="7" w15:restartNumberingAfterBreak="0">
     <w:nsid w:val="5EBF123A"/>
     <w:multiLevelType w:val="hybridMultilevel"/>
     <w:tmpl w:val="B91276DA"/>
@@ -2125,7 +3220,7 @@
       </w:rPr>
     </w:lvl>
   </w:abstractNum>
-  <w:abstractNum w:abstractNumId="6" w15:restartNumberingAfterBreak="0">
+  <w:abstractNum w:abstractNumId="8" w15:restartNumberingAfterBreak="0">
     <w:nsid w:val="6224517B"/>
     <w:multiLevelType w:val="hybridMultilevel"/>
     <w:tmpl w:val="4CD0199E"/>
@@ -2238,7 +3333,7 @@
       </w:rPr>
     </w:lvl>
   </w:abstractNum>
-  <w:abstractNum w:abstractNumId="7" w15:restartNumberingAfterBreak="0">
+  <w:abstractNum w:abstractNumId="9" w15:restartNumberingAfterBreak="0">
     <w:nsid w:val="6389436D"/>
     <w:multiLevelType w:val="hybridMultilevel"/>
     <w:tmpl w:val="002027FA"/>
@@ -2351,7 +3446,7 @@
       </w:rPr>
     </w:lvl>
   </w:abstractNum>
-  <w:abstractNum w:abstractNumId="8" w15:restartNumberingAfterBreak="0">
+  <w:abstractNum w:abstractNumId="10" w15:restartNumberingAfterBreak="0">
     <w:nsid w:val="6BED2BA1"/>
     <w:multiLevelType w:val="hybridMultilevel"/>
     <w:tmpl w:val="F190C006"/>
@@ -2465,31 +3560,37 @@
     </w:lvl>
   </w:abstractNum>
   <w:num w:numId="1">
+    <w:abstractNumId w:val="7"/>
+  </w:num>
+  <w:num w:numId="2">
+    <w:abstractNumId w:val="10"/>
+  </w:num>
+  <w:num w:numId="3">
+    <w:abstractNumId w:val="1"/>
+  </w:num>
+  <w:num w:numId="4">
     <w:abstractNumId w:val="5"/>
   </w:num>
-  <w:num w:numId="2">
+  <w:num w:numId="5">
+    <w:abstractNumId w:val="3"/>
+  </w:num>
+  <w:num w:numId="6">
+    <w:abstractNumId w:val="9"/>
+  </w:num>
+  <w:num w:numId="7">
+    <w:abstractNumId w:val="6"/>
+  </w:num>
+  <w:num w:numId="8">
+    <w:abstractNumId w:val="4"/>
+  </w:num>
+  <w:num w:numId="9">
     <w:abstractNumId w:val="8"/>
   </w:num>
-  <w:num w:numId="3">
+  <w:num w:numId="10">
     <w:abstractNumId w:val="0"/>
   </w:num>
-  <w:num w:numId="4">
-    <w:abstractNumId w:val="3"/>
-  </w:num>
-  <w:num w:numId="5">
-    <w:abstractNumId w:val="1"/>
-  </w:num>
-  <w:num w:numId="6">
-    <w:abstractNumId w:val="7"/>
-  </w:num>
-  <w:num w:numId="7">
-    <w:abstractNumId w:val="4"/>
-  </w:num>
-  <w:num w:numId="8">
+  <w:num w:numId="11">
     <w:abstractNumId w:val="2"/>
-  </w:num>
-  <w:num w:numId="9">
-    <w:abstractNumId w:val="6"/>
   </w:num>
 </w:numbering>
 </file>

</xml_diff>

<commit_message>
Added complete support for food + bikes on serverside
</commit_message>
<xml_diff>
--- a/docs/database plan.docx
+++ b/docs/database plan.docx
@@ -2221,6 +2221,13 @@
           <w:lang w:val="en-US"/>
         </w:rPr>
         <w:t>eservation</w:t>
+      </w:r>
+      <w:r>
+        <w:rPr>
+          <w:rFonts w:ascii="Arial" w:eastAsia="Arial" w:hAnsi="Arial" w:cs="Arial"/>
+          <w:lang w:val="en-US"/>
+        </w:rPr>
+        <w:t>s</w:t>
       </w:r>
       <w:bookmarkStart w:id="0" w:name="_GoBack"/>
       <w:bookmarkEnd w:id="0"/>

</xml_diff>